<commit_message>
praca konie peirwszego rozdziału
</commit_message>
<xml_diff>
--- a/Magisterka Adam Śmigacz.docx
+++ b/Magisterka Adam Śmigacz.docx
@@ -1,6 +1,6 @@
 
 <file path=word/document.xml><?xml version="1.0" encoding="utf-8"?>
-<w:document xmlns:wpc="http://schemas.microsoft.com/office/word/2010/wordprocessingCanvas" xmlns:mc="http://schemas.openxmlformats.org/markup-compatibility/2006" xmlns:o="urn:schemas-microsoft-com:office:office" xmlns:r="http://schemas.openxmlformats.org/officeDocument/2006/relationships" xmlns:m="http://schemas.openxmlformats.org/officeDocument/2006/math" xmlns:v="urn:schemas-microsoft-com:vml" xmlns:wp14="http://schemas.microsoft.com/office/word/2010/wordprocessingDrawing" xmlns:wp="http://schemas.openxmlformats.org/drawingml/2006/wordprocessingDrawing" xmlns:w10="urn:schemas-microsoft-com:office:word" xmlns:w="http://schemas.openxmlformats.org/wordprocessingml/2006/main" xmlns:w14="http://schemas.microsoft.com/office/word/2010/wordml" xmlns:w15="http://schemas.microsoft.com/office/word/2012/wordml" xmlns:wpg="http://schemas.microsoft.com/office/word/2010/wordprocessingGroup" xmlns:wpi="http://schemas.microsoft.com/office/word/2010/wordprocessingInk" xmlns:wne="http://schemas.microsoft.com/office/word/2006/wordml" xmlns:wps="http://schemas.microsoft.com/office/word/2010/wordprocessingShape" mc:Ignorable="w14 w15 wp14">
+<w:document xmlns:wpc="http://schemas.microsoft.com/office/word/2010/wordprocessingCanvas" xmlns:mc="http://schemas.openxmlformats.org/markup-compatibility/2006" xmlns:o="urn:schemas-microsoft-com:office:office" xmlns:r="http://schemas.openxmlformats.org/officeDocument/2006/relationships" xmlns:m="http://schemas.openxmlformats.org/officeDocument/2006/math" xmlns:v="urn:schemas-microsoft-com:vml" xmlns:wp14="http://schemas.microsoft.com/office/word/2010/wordprocessingDrawing" xmlns:wp="http://schemas.openxmlformats.org/drawingml/2006/wordprocessingDrawing" xmlns:w10="urn:schemas-microsoft-com:office:word" xmlns:w="http://schemas.openxmlformats.org/wordprocessingml/2006/main" xmlns:w14="http://schemas.microsoft.com/office/word/2010/wordml" xmlns:wpg="http://schemas.microsoft.com/office/word/2010/wordprocessingGroup" xmlns:wpi="http://schemas.microsoft.com/office/word/2010/wordprocessingInk" xmlns:wne="http://schemas.microsoft.com/office/word/2006/wordml" xmlns:wps="http://schemas.microsoft.com/office/word/2010/wordprocessingShape" mc:Ignorable="w14 wp14">
   <w:body>
     <w:p>
       <w:pPr>
@@ -16,7 +16,7 @@
         <w:spacing w:after="0" w:line="240" w:lineRule="auto"/>
         <w:jc w:val="both"/>
         <w:rPr>
-          <w:rFonts w:ascii="Titillium" w:eastAsiaTheme="minorHAnsi" w:hAnsi="Titillium" w:cstheme="minorBidi"/>
+          <w:rFonts w:ascii="Times New Roman" w:eastAsiaTheme="minorHAnsi" w:hAnsi="Times New Roman" w:cs="Times New Roman"/>
         </w:rPr>
       </w:pPr>
     </w:p>
@@ -25,17 +25,17 @@
         <w:spacing w:after="0" w:line="240" w:lineRule="auto"/>
         <w:jc w:val="center"/>
         <w:rPr>
-          <w:rFonts w:ascii="Titillium" w:eastAsiaTheme="minorHAnsi" w:hAnsi="Titillium" w:cstheme="minorBidi"/>
-        </w:rPr>
-      </w:pPr>
-      <w:r>
-        <w:rPr>
-          <w:rFonts w:ascii="Titillium" w:eastAsiaTheme="minorHAnsi" w:hAnsi="Titillium" w:cstheme="minorBidi"/>
+          <w:rFonts w:ascii="Times New Roman" w:eastAsiaTheme="minorHAnsi" w:hAnsi="Times New Roman" w:cs="Times New Roman"/>
+        </w:rPr>
+      </w:pPr>
+      <w:r>
+        <w:rPr>
+          <w:rFonts w:ascii="Times New Roman" w:eastAsiaTheme="minorHAnsi" w:hAnsi="Times New Roman" w:cs="Times New Roman"/>
           <w:noProof/>
           <w:lang w:eastAsia="pl-PL"/>
         </w:rPr>
         <w:drawing>
-          <wp:inline distT="0" distB="0" distL="0" distR="0">
+          <wp:inline distT="0" distB="0" distL="0" distR="0" wp14:anchorId="7F31BB42" wp14:editId="31E9DDBF">
             <wp:extent cx="5086350" cy="2466975"/>
             <wp:effectExtent l="0" t="0" r="0" b="9525"/>
             <wp:docPr id="1" name="Obraz 1" descr="agh_nzw_s_pl_1w_wbr_rgb_150ppi"/>
@@ -52,7 +52,7 @@
                     </pic:cNvPicPr>
                   </pic:nvPicPr>
                   <pic:blipFill>
-                    <a:blip r:embed="rId7">
+                    <a:blip r:embed="rId8">
                       <a:extLst>
                         <a:ext uri="{28A0092B-C50C-407E-A947-70E740481C1C}">
                           <a14:useLocalDpi xmlns:a14="http://schemas.microsoft.com/office/drawing/2010/main" val="0"/>
@@ -89,20 +89,20 @@
         <w:spacing w:before="120" w:after="120" w:line="240" w:lineRule="auto"/>
         <w:jc w:val="center"/>
         <w:rPr>
-          <w:rFonts w:ascii="Titillium" w:eastAsiaTheme="minorHAnsi" w:hAnsi="Titillium" w:cstheme="minorBidi"/>
+          <w:rFonts w:ascii="Times New Roman" w:eastAsiaTheme="minorHAnsi" w:hAnsi="Times New Roman" w:cs="Times New Roman"/>
           <w:b/>
         </w:rPr>
       </w:pPr>
       <w:r>
         <w:rPr>
-          <w:rFonts w:ascii="Titillium" w:eastAsiaTheme="minorHAnsi" w:hAnsi="Titillium" w:cstheme="minorBidi"/>
+          <w:rFonts w:ascii="Times New Roman" w:eastAsiaTheme="minorHAnsi" w:hAnsi="Times New Roman" w:cs="Times New Roman"/>
           <w:b/>
         </w:rPr>
         <w:t>WYDZIAŁ ELEKTROTECHNIKI, AUTOMATYKI,</w:t>
       </w:r>
       <w:r>
         <w:rPr>
-          <w:rFonts w:ascii="Titillium" w:eastAsiaTheme="minorHAnsi" w:hAnsi="Titillium" w:cstheme="minorBidi"/>
+          <w:rFonts w:ascii="Times New Roman" w:eastAsiaTheme="minorHAnsi" w:hAnsi="Times New Roman" w:cs="Times New Roman"/>
           <w:b/>
         </w:rPr>
         <w:br/>
@@ -114,25 +114,25 @@
         <w:spacing w:before="240" w:after="0" w:line="240" w:lineRule="auto"/>
         <w:jc w:val="center"/>
         <w:rPr>
-          <w:rFonts w:ascii="Titillium" w:eastAsiaTheme="minorHAnsi" w:hAnsi="Titillium" w:cstheme="minorBidi"/>
-        </w:rPr>
-      </w:pPr>
-      <w:r>
-        <w:rPr>
-          <w:rFonts w:ascii="Titillium" w:eastAsiaTheme="minorHAnsi" w:hAnsi="Titillium" w:cstheme="minorBidi"/>
+          <w:rFonts w:ascii="Times New Roman" w:eastAsiaTheme="minorHAnsi" w:hAnsi="Times New Roman" w:cs="Times New Roman"/>
+        </w:rPr>
+      </w:pPr>
+      <w:r>
+        <w:rPr>
+          <w:rFonts w:ascii="Times New Roman" w:eastAsiaTheme="minorHAnsi" w:hAnsi="Times New Roman" w:cs="Times New Roman"/>
         </w:rPr>
         <w:t>KATEDRA &lt;</w:t>
       </w:r>
       <w:r>
         <w:rPr>
-          <w:rFonts w:ascii="Titillium" w:eastAsiaTheme="minorHAnsi" w:hAnsi="Titillium" w:cstheme="minorBidi"/>
+          <w:rFonts w:ascii="Times New Roman" w:eastAsiaTheme="minorHAnsi" w:hAnsi="Times New Roman" w:cs="Times New Roman"/>
           <w:i/>
         </w:rPr>
         <w:t>nazwa katedry</w:t>
       </w:r>
       <w:r>
         <w:rPr>
-          <w:rFonts w:ascii="Titillium" w:eastAsiaTheme="minorHAnsi" w:hAnsi="Titillium" w:cstheme="minorBidi"/>
+          <w:rFonts w:ascii="Times New Roman" w:eastAsiaTheme="minorHAnsi" w:hAnsi="Times New Roman" w:cs="Times New Roman"/>
         </w:rPr>
         <w:t>&gt;</w:t>
       </w:r>
@@ -141,7 +141,7 @@
       <w:pPr>
         <w:spacing w:after="0" w:line="240" w:lineRule="auto"/>
         <w:rPr>
-          <w:rFonts w:ascii="Titillium" w:eastAsiaTheme="minorHAnsi" w:hAnsi="Titillium" w:cstheme="minorBidi"/>
+          <w:rFonts w:ascii="Times New Roman" w:eastAsiaTheme="minorHAnsi" w:hAnsi="Times New Roman" w:cs="Times New Roman"/>
         </w:rPr>
       </w:pPr>
     </w:p>
@@ -149,7 +149,7 @@
       <w:pPr>
         <w:spacing w:after="0" w:line="240" w:lineRule="auto"/>
         <w:rPr>
-          <w:rFonts w:ascii="Titillium" w:eastAsiaTheme="minorHAnsi" w:hAnsi="Titillium" w:cstheme="minorBidi"/>
+          <w:rFonts w:ascii="Times New Roman" w:eastAsiaTheme="minorHAnsi" w:hAnsi="Times New Roman" w:cs="Times New Roman"/>
         </w:rPr>
       </w:pPr>
     </w:p>
@@ -158,13 +158,13 @@
         <w:spacing w:before="120" w:after="0" w:line="240" w:lineRule="auto"/>
         <w:jc w:val="center"/>
         <w:rPr>
-          <w:rFonts w:ascii="Titillium" w:eastAsiaTheme="minorHAnsi" w:hAnsi="Titillium" w:cstheme="minorBidi"/>
+          <w:rFonts w:ascii="Times New Roman" w:eastAsiaTheme="minorHAnsi" w:hAnsi="Times New Roman" w:cs="Times New Roman"/>
           <w:sz w:val="36"/>
         </w:rPr>
       </w:pPr>
       <w:r>
         <w:rPr>
-          <w:rFonts w:ascii="Titillium" w:eastAsiaTheme="minorHAnsi" w:hAnsi="Titillium" w:cstheme="minorBidi"/>
+          <w:rFonts w:ascii="Times New Roman" w:eastAsiaTheme="minorHAnsi" w:hAnsi="Times New Roman" w:cs="Times New Roman"/>
           <w:sz w:val="36"/>
         </w:rPr>
         <w:t>Praca dyplomowa magisterska</w:t>
@@ -175,7 +175,7 @@
         <w:spacing w:before="200" w:after="0" w:line="240" w:lineRule="auto"/>
         <w:jc w:val="center"/>
         <w:rPr>
-          <w:rFonts w:ascii="Titillium" w:eastAsiaTheme="minorHAnsi" w:hAnsi="Titillium" w:cstheme="minorBidi"/>
+          <w:rFonts w:ascii="Times New Roman" w:eastAsiaTheme="minorHAnsi" w:hAnsi="Times New Roman" w:cs="Times New Roman"/>
           <w:b/>
         </w:rPr>
       </w:pPr>
@@ -185,7 +185,7 @@
         <w:spacing w:after="0" w:line="240" w:lineRule="auto"/>
         <w:jc w:val="center"/>
         <w:rPr>
-          <w:rFonts w:ascii="Titillium" w:eastAsiaTheme="minorHAnsi" w:hAnsi="Titillium" w:cstheme="minorBidi"/>
+          <w:rFonts w:ascii="Times New Roman" w:eastAsiaTheme="minorHAnsi" w:hAnsi="Times New Roman" w:cs="Times New Roman"/>
           <w:i/>
           <w:sz w:val="32"/>
           <w:szCs w:val="36"/>
@@ -193,7 +193,7 @@
       </w:pPr>
       <w:r>
         <w:rPr>
-          <w:rFonts w:ascii="Titillium" w:eastAsiaTheme="minorHAnsi" w:hAnsi="Titillium" w:cstheme="minorBidi"/>
+          <w:rFonts w:ascii="Times New Roman" w:eastAsiaTheme="minorHAnsi" w:hAnsi="Times New Roman" w:cs="Times New Roman"/>
           <w:i/>
           <w:sz w:val="32"/>
           <w:szCs w:val="36"/>
@@ -206,7 +206,7 @@
         <w:spacing w:after="0" w:line="240" w:lineRule="auto"/>
         <w:jc w:val="center"/>
         <w:rPr>
-          <w:rFonts w:ascii="Titillium" w:eastAsiaTheme="minorHAnsi" w:hAnsi="Titillium" w:cstheme="minorBidi"/>
+          <w:rFonts w:ascii="Times New Roman" w:eastAsiaTheme="minorHAnsi" w:hAnsi="Times New Roman" w:cs="Times New Roman"/>
           <w:i/>
           <w:sz w:val="32"/>
           <w:szCs w:val="36"/>
@@ -214,7 +214,7 @@
       </w:pPr>
       <w:r>
         <w:rPr>
-          <w:rFonts w:ascii="Titillium" w:eastAsiaTheme="minorHAnsi" w:hAnsi="Titillium" w:cstheme="minorBidi"/>
+          <w:rFonts w:ascii="Times New Roman" w:eastAsiaTheme="minorHAnsi" w:hAnsi="Times New Roman" w:cs="Times New Roman"/>
           <w:i/>
           <w:sz w:val="32"/>
           <w:szCs w:val="36"/>
@@ -226,7 +226,7 @@
       <w:pPr>
         <w:spacing w:after="0" w:line="240" w:lineRule="auto"/>
         <w:rPr>
-          <w:rFonts w:ascii="Titillium" w:eastAsiaTheme="minorHAnsi" w:hAnsi="Titillium" w:cstheme="minorBidi"/>
+          <w:rFonts w:ascii="Times New Roman" w:eastAsiaTheme="minorHAnsi" w:hAnsi="Times New Roman" w:cs="Times New Roman"/>
         </w:rPr>
       </w:pPr>
     </w:p>
@@ -234,7 +234,7 @@
       <w:pPr>
         <w:spacing w:after="0" w:line="240" w:lineRule="auto"/>
         <w:rPr>
-          <w:rFonts w:ascii="Titillium" w:eastAsiaTheme="minorHAnsi" w:hAnsi="Titillium" w:cstheme="minorBidi"/>
+          <w:rFonts w:ascii="Times New Roman" w:eastAsiaTheme="minorHAnsi" w:hAnsi="Times New Roman" w:cs="Times New Roman"/>
         </w:rPr>
       </w:pPr>
     </w:p>
@@ -242,7 +242,7 @@
       <w:pPr>
         <w:spacing w:after="0" w:line="240" w:lineRule="auto"/>
         <w:rPr>
-          <w:rFonts w:ascii="Titillium" w:eastAsiaTheme="minorHAnsi" w:hAnsi="Titillium" w:cstheme="minorBidi"/>
+          <w:rFonts w:ascii="Times New Roman" w:eastAsiaTheme="minorHAnsi" w:hAnsi="Times New Roman" w:cs="Times New Roman"/>
         </w:rPr>
       </w:pPr>
     </w:p>
@@ -250,7 +250,7 @@
       <w:pPr>
         <w:spacing w:after="0" w:line="240" w:lineRule="auto"/>
         <w:rPr>
-          <w:rFonts w:ascii="Titillium" w:eastAsiaTheme="minorHAnsi" w:hAnsi="Titillium" w:cstheme="minorBidi"/>
+          <w:rFonts w:ascii="Times New Roman" w:eastAsiaTheme="minorHAnsi" w:hAnsi="Times New Roman" w:cs="Times New Roman"/>
         </w:rPr>
       </w:pPr>
     </w:p>
@@ -258,7 +258,7 @@
       <w:pPr>
         <w:spacing w:after="0" w:line="240" w:lineRule="auto"/>
         <w:rPr>
-          <w:rFonts w:ascii="Titillium" w:eastAsiaTheme="minorHAnsi" w:hAnsi="Titillium" w:cstheme="minorBidi"/>
+          <w:rFonts w:ascii="Times New Roman" w:eastAsiaTheme="minorHAnsi" w:hAnsi="Times New Roman" w:cs="Times New Roman"/>
         </w:rPr>
       </w:pPr>
     </w:p>
@@ -266,7 +266,7 @@
       <w:pPr>
         <w:spacing w:after="0" w:line="240" w:lineRule="auto"/>
         <w:rPr>
-          <w:rFonts w:ascii="Titillium" w:eastAsiaTheme="minorHAnsi" w:hAnsi="Titillium" w:cstheme="minorBidi"/>
+          <w:rFonts w:ascii="Times New Roman" w:eastAsiaTheme="minorHAnsi" w:hAnsi="Times New Roman" w:cs="Times New Roman"/>
         </w:rPr>
       </w:pPr>
     </w:p>
@@ -274,7 +274,7 @@
       <w:pPr>
         <w:spacing w:after="0" w:line="240" w:lineRule="auto"/>
         <w:rPr>
-          <w:rFonts w:ascii="Titillium" w:eastAsiaTheme="minorHAnsi" w:hAnsi="Titillium" w:cstheme="minorBidi"/>
+          <w:rFonts w:ascii="Times New Roman" w:eastAsiaTheme="minorHAnsi" w:hAnsi="Times New Roman" w:cs="Times New Roman"/>
         </w:rPr>
       </w:pPr>
     </w:p>
@@ -282,7 +282,7 @@
       <w:pPr>
         <w:spacing w:after="0" w:line="240" w:lineRule="auto"/>
         <w:rPr>
-          <w:rFonts w:ascii="Titillium" w:eastAsiaTheme="minorHAnsi" w:hAnsi="Titillium" w:cstheme="minorBidi"/>
+          <w:rFonts w:ascii="Times New Roman" w:eastAsiaTheme="minorHAnsi" w:hAnsi="Times New Roman" w:cs="Times New Roman"/>
         </w:rPr>
       </w:pPr>
     </w:p>
@@ -290,45 +290,40 @@
       <w:pPr>
         <w:spacing w:after="0" w:line="240" w:lineRule="auto"/>
         <w:rPr>
-          <w:rFonts w:ascii="Titillium" w:eastAsiaTheme="minorHAnsi" w:hAnsi="Titillium" w:cstheme="minorBidi"/>
+          <w:rFonts w:ascii="Times New Roman" w:eastAsiaTheme="minorHAnsi" w:hAnsi="Times New Roman" w:cs="Times New Roman"/>
           <w:b/>
           <w:i/>
         </w:rPr>
       </w:pPr>
       <w:r>
         <w:rPr>
-          <w:rFonts w:ascii="Titillium" w:eastAsiaTheme="minorHAnsi" w:hAnsi="Titillium" w:cstheme="minorBidi"/>
+          <w:rFonts w:ascii="Times New Roman" w:eastAsiaTheme="minorHAnsi" w:hAnsi="Times New Roman" w:cs="Times New Roman"/>
         </w:rPr>
         <w:t>Autor:</w:t>
       </w:r>
       <w:r>
         <w:rPr>
-          <w:rFonts w:ascii="Titillium" w:eastAsiaTheme="minorHAnsi" w:hAnsi="Titillium" w:cstheme="minorBidi"/>
+          <w:rFonts w:ascii="Times New Roman" w:eastAsiaTheme="minorHAnsi" w:hAnsi="Times New Roman" w:cs="Times New Roman"/>
         </w:rPr>
         <w:tab/>
       </w:r>
       <w:r>
         <w:rPr>
-          <w:rFonts w:ascii="Titillium" w:eastAsiaTheme="minorHAnsi" w:hAnsi="Titillium" w:cstheme="minorBidi"/>
+          <w:rFonts w:ascii="Times New Roman" w:eastAsiaTheme="minorHAnsi" w:hAnsi="Times New Roman" w:cs="Times New Roman"/>
         </w:rPr>
         <w:tab/>
       </w:r>
       <w:r>
         <w:rPr>
-          <w:rFonts w:ascii="Titillium" w:eastAsiaTheme="minorHAnsi" w:hAnsi="Titillium" w:cstheme="minorBidi"/>
+          <w:rFonts w:ascii="Times New Roman" w:eastAsiaTheme="minorHAnsi" w:hAnsi="Times New Roman" w:cs="Times New Roman"/>
         </w:rPr>
         <w:tab/>
       </w:r>
       <w:r>
         <w:rPr>
-          <w:rFonts w:ascii="Titillium" w:eastAsiaTheme="minorHAnsi" w:hAnsi="Titillium" w:cstheme="minorBidi"/>
+          <w:rFonts w:ascii="Times New Roman" w:eastAsiaTheme="minorHAnsi" w:hAnsi="Times New Roman" w:cs="Times New Roman"/>
         </w:rPr>
         <w:tab/>
-      </w:r>
-      <w:r>
-        <w:rPr>
-          <w:rFonts w:ascii="Titillium" w:eastAsiaTheme="minorHAnsi" w:hAnsi="Titillium" w:cstheme="minorBidi"/>
-        </w:rPr>
         <w:t>Adam Śmigacz</w:t>
       </w:r>
     </w:p>
@@ -336,24 +331,24 @@
       <w:pPr>
         <w:spacing w:after="0" w:line="240" w:lineRule="auto"/>
         <w:rPr>
-          <w:rFonts w:ascii="Titillium" w:eastAsiaTheme="minorHAnsi" w:hAnsi="Titillium" w:cstheme="minorBidi"/>
-        </w:rPr>
-      </w:pPr>
-      <w:r>
-        <w:rPr>
-          <w:rFonts w:ascii="Titillium" w:eastAsiaTheme="minorHAnsi" w:hAnsi="Titillium" w:cstheme="minorBidi"/>
+          <w:rFonts w:ascii="Times New Roman" w:eastAsiaTheme="minorHAnsi" w:hAnsi="Times New Roman" w:cs="Times New Roman"/>
+        </w:rPr>
+      </w:pPr>
+      <w:r>
+        <w:rPr>
+          <w:rFonts w:ascii="Times New Roman" w:eastAsiaTheme="minorHAnsi" w:hAnsi="Times New Roman" w:cs="Times New Roman"/>
         </w:rPr>
         <w:t>Kierunek studiów:</w:t>
       </w:r>
       <w:r>
         <w:rPr>
-          <w:rFonts w:ascii="Titillium" w:eastAsiaTheme="minorHAnsi" w:hAnsi="Titillium" w:cstheme="minorBidi"/>
+          <w:rFonts w:ascii="Times New Roman" w:eastAsiaTheme="minorHAnsi" w:hAnsi="Times New Roman" w:cs="Times New Roman"/>
         </w:rPr>
         <w:tab/>
       </w:r>
       <w:r>
         <w:rPr>
-          <w:rFonts w:ascii="Titillium" w:eastAsiaTheme="minorHAnsi" w:hAnsi="Titillium" w:cstheme="minorBidi"/>
+          <w:rFonts w:ascii="Times New Roman" w:eastAsiaTheme="minorHAnsi" w:hAnsi="Times New Roman" w:cs="Times New Roman"/>
         </w:rPr>
         <w:tab/>
         <w:t xml:space="preserve">Elektrotechnika </w:t>
@@ -363,25 +358,25 @@
       <w:pPr>
         <w:spacing w:after="0" w:line="240" w:lineRule="auto"/>
         <w:rPr>
-          <w:rFonts w:ascii="Titillium" w:eastAsiaTheme="minorHAnsi" w:hAnsi="Titillium" w:cstheme="minorBidi"/>
-          <w:i/>
-        </w:rPr>
-      </w:pPr>
-      <w:r>
-        <w:rPr>
-          <w:rFonts w:ascii="Titillium" w:eastAsiaTheme="minorHAnsi" w:hAnsi="Titillium" w:cstheme="minorBidi"/>
+          <w:rFonts w:ascii="Times New Roman" w:eastAsiaTheme="minorHAnsi" w:hAnsi="Times New Roman" w:cs="Times New Roman"/>
+          <w:i/>
+        </w:rPr>
+      </w:pPr>
+      <w:r>
+        <w:rPr>
+          <w:rFonts w:ascii="Times New Roman" w:eastAsiaTheme="minorHAnsi" w:hAnsi="Times New Roman" w:cs="Times New Roman"/>
         </w:rPr>
         <w:t>Opiekun pracy:</w:t>
       </w:r>
       <w:r>
         <w:rPr>
-          <w:rFonts w:ascii="Titillium" w:eastAsiaTheme="minorHAnsi" w:hAnsi="Titillium" w:cstheme="minorBidi"/>
+          <w:rFonts w:ascii="Times New Roman" w:eastAsiaTheme="minorHAnsi" w:hAnsi="Times New Roman" w:cs="Times New Roman"/>
         </w:rPr>
         <w:tab/>
       </w:r>
       <w:r>
         <w:rPr>
-          <w:rFonts w:ascii="Titillium" w:eastAsiaTheme="minorHAnsi" w:hAnsi="Titillium" w:cstheme="minorBidi"/>
+          <w:rFonts w:ascii="Times New Roman" w:eastAsiaTheme="minorHAnsi" w:hAnsi="Times New Roman" w:cs="Times New Roman"/>
         </w:rPr>
         <w:tab/>
         <w:t>dr inż. Mirosław Gajer</w:t>
@@ -391,7 +386,7 @@
       <w:pPr>
         <w:spacing w:after="0" w:line="240" w:lineRule="auto"/>
         <w:rPr>
-          <w:rFonts w:ascii="Titillium" w:eastAsiaTheme="minorHAnsi" w:hAnsi="Titillium" w:cstheme="minorBidi"/>
+          <w:rFonts w:ascii="Times New Roman" w:eastAsiaTheme="minorHAnsi" w:hAnsi="Times New Roman" w:cs="Times New Roman"/>
         </w:rPr>
       </w:pPr>
     </w:p>
@@ -399,7 +394,7 @@
       <w:pPr>
         <w:spacing w:after="0" w:line="240" w:lineRule="auto"/>
         <w:rPr>
-          <w:rFonts w:ascii="Titillium" w:eastAsiaTheme="minorHAnsi" w:hAnsi="Titillium" w:cstheme="minorBidi"/>
+          <w:rFonts w:ascii="Times New Roman" w:eastAsiaTheme="minorHAnsi" w:hAnsi="Times New Roman" w:cs="Times New Roman"/>
         </w:rPr>
       </w:pPr>
     </w:p>
@@ -408,18 +403,18 @@
         <w:spacing w:after="0" w:line="240" w:lineRule="auto"/>
         <w:jc w:val="center"/>
         <w:rPr>
-          <w:rFonts w:ascii="Titillium" w:eastAsiaTheme="minorHAnsi" w:hAnsi="Titillium" w:cstheme="minorBidi"/>
-        </w:rPr>
-      </w:pPr>
-      <w:r>
-        <w:rPr>
-          <w:rFonts w:ascii="Titillium" w:eastAsiaTheme="minorHAnsi" w:hAnsi="Titillium" w:cstheme="minorBidi"/>
+          <w:rFonts w:ascii="Times New Roman" w:eastAsiaTheme="minorHAnsi" w:hAnsi="Times New Roman" w:cs="Times New Roman"/>
+        </w:rPr>
+      </w:pPr>
+      <w:r>
+        <w:rPr>
+          <w:rFonts w:ascii="Times New Roman" w:eastAsiaTheme="minorHAnsi" w:hAnsi="Times New Roman" w:cs="Times New Roman"/>
         </w:rPr>
         <w:t>Kraków, 2016</w:t>
       </w:r>
       <w:r>
         <w:rPr>
-          <w:rFonts w:ascii="Titillium" w:eastAsiaTheme="minorHAnsi" w:hAnsi="Titillium" w:cstheme="minorBidi"/>
+          <w:rFonts w:ascii="Times New Roman" w:eastAsiaTheme="minorHAnsi" w:hAnsi="Times New Roman" w:cs="Times New Roman"/>
         </w:rPr>
         <w:br w:type="page"/>
       </w:r>
@@ -428,7 +423,7 @@
       <w:pPr>
         <w:spacing w:before="100" w:beforeAutospacing="1" w:after="100" w:afterAutospacing="1" w:line="240" w:lineRule="auto"/>
         <w:rPr>
-          <w:rFonts w:ascii="Titillium" w:eastAsia="Times New Roman" w:hAnsi="Titillium" w:cs="Times New Roman"/>
+          <w:rFonts w:ascii="Times New Roman" w:eastAsia="Times New Roman" w:hAnsi="Times New Roman" w:cs="Times New Roman"/>
           <w:sz w:val="24"/>
           <w:szCs w:val="24"/>
           <w:lang w:eastAsia="pl-PL"/>
@@ -440,7 +435,7 @@
         <w:spacing w:before="100" w:beforeAutospacing="1" w:after="100" w:afterAutospacing="1" w:line="240" w:lineRule="auto"/>
         <w:jc w:val="both"/>
         <w:rPr>
-          <w:rFonts w:ascii="Titillium" w:eastAsia="Times New Roman" w:hAnsi="Titillium" w:cs="Times New Roman"/>
+          <w:rFonts w:ascii="Times New Roman" w:eastAsia="Times New Roman" w:hAnsi="Times New Roman" w:cs="Times New Roman"/>
           <w:i/>
           <w:sz w:val="24"/>
           <w:szCs w:val="24"/>
@@ -449,7 +444,7 @@
       </w:pPr>
       <w:r>
         <w:rPr>
-          <w:rFonts w:ascii="Titillium" w:eastAsia="Times New Roman" w:hAnsi="Titillium" w:cs="Times New Roman"/>
+          <w:rFonts w:ascii="Times New Roman" w:eastAsia="Times New Roman" w:hAnsi="Times New Roman" w:cs="Times New Roman"/>
           <w:i/>
           <w:sz w:val="24"/>
           <w:szCs w:val="24"/>
@@ -459,7 +454,7 @@
       </w:r>
       <w:r>
         <w:rPr>
-          <w:rFonts w:ascii="Titillium" w:eastAsia="Times New Roman" w:hAnsi="Titillium" w:cs="Times New Roman"/>
+          <w:rFonts w:ascii="Times New Roman" w:eastAsia="Times New Roman" w:hAnsi="Times New Roman" w:cs="Times New Roman"/>
           <w:i/>
           <w:sz w:val="24"/>
           <w:szCs w:val="24"/>
@@ -470,7 +465,7 @@
       </w:r>
       <w:r>
         <w:rPr>
-          <w:rFonts w:ascii="Titillium" w:eastAsia="Times New Roman" w:hAnsi="Titillium" w:cs="Times New Roman"/>
+          <w:rFonts w:ascii="Times New Roman" w:eastAsia="Times New Roman" w:hAnsi="Times New Roman" w:cs="Times New Roman"/>
           <w:i/>
           <w:sz w:val="24"/>
           <w:szCs w:val="24"/>
@@ -486,7 +481,7 @@
         <w:ind w:firstLine="207"/>
         <w:jc w:val="both"/>
         <w:rPr>
-          <w:rFonts w:ascii="Titillium" w:eastAsia="Times New Roman" w:hAnsi="Titillium" w:cs="Times New Roman"/>
+          <w:rFonts w:ascii="Times New Roman" w:eastAsia="Times New Roman" w:hAnsi="Times New Roman" w:cs="Times New Roman"/>
           <w:iCs/>
           <w:sz w:val="24"/>
           <w:szCs w:val="24"/>
@@ -495,103 +490,346 @@
       </w:pPr>
       <w:r>
         <w:rPr>
-          <w:rFonts w:ascii="Titillium" w:eastAsiaTheme="minorHAnsi" w:hAnsi="Titillium" w:cstheme="minorBidi"/>
+          <w:rFonts w:ascii="Times New Roman" w:eastAsiaTheme="minorHAnsi" w:hAnsi="Times New Roman" w:cs="Times New Roman"/>
           <w:i/>
         </w:rPr>
         <w:tab/>
       </w:r>
       <w:r>
         <w:rPr>
-          <w:rFonts w:ascii="Titillium" w:eastAsiaTheme="minorHAnsi" w:hAnsi="Titillium" w:cstheme="minorBidi"/>
+          <w:rFonts w:ascii="Times New Roman" w:eastAsiaTheme="minorHAnsi" w:hAnsi="Times New Roman" w:cs="Times New Roman"/>
           <w:i/>
         </w:rPr>
         <w:tab/>
       </w:r>
       <w:r>
         <w:rPr>
-          <w:rFonts w:ascii="Titillium" w:eastAsiaTheme="minorHAnsi" w:hAnsi="Titillium" w:cstheme="minorBidi"/>
+          <w:rFonts w:ascii="Times New Roman" w:eastAsiaTheme="minorHAnsi" w:hAnsi="Times New Roman" w:cs="Times New Roman"/>
           <w:i/>
         </w:rPr>
         <w:tab/>
       </w:r>
       <w:r>
         <w:rPr>
-          <w:rFonts w:ascii="Titillium" w:eastAsiaTheme="minorHAnsi" w:hAnsi="Titillium" w:cstheme="minorBidi"/>
+          <w:rFonts w:ascii="Times New Roman" w:eastAsiaTheme="minorHAnsi" w:hAnsi="Times New Roman" w:cs="Times New Roman"/>
           <w:i/>
         </w:rPr>
         <w:tab/>
       </w:r>
       <w:r>
         <w:rPr>
-          <w:rFonts w:ascii="Titillium" w:eastAsiaTheme="minorHAnsi" w:hAnsi="Titillium" w:cstheme="minorBidi"/>
+          <w:rFonts w:ascii="Times New Roman" w:eastAsiaTheme="minorHAnsi" w:hAnsi="Times New Roman" w:cs="Times New Roman"/>
           <w:i/>
         </w:rPr>
         <w:tab/>
       </w:r>
       <w:r>
         <w:rPr>
-          <w:rFonts w:ascii="Titillium" w:eastAsiaTheme="minorHAnsi" w:hAnsi="Titillium" w:cstheme="minorBidi"/>
+          <w:rFonts w:ascii="Times New Roman" w:eastAsiaTheme="minorHAnsi" w:hAnsi="Times New Roman" w:cs="Times New Roman"/>
           <w:i/>
         </w:rPr>
         <w:tab/>
       </w:r>
       <w:r>
         <w:rPr>
-          <w:rFonts w:ascii="Titillium" w:eastAsiaTheme="minorHAnsi" w:hAnsi="Titillium" w:cstheme="minorBidi"/>
+          <w:rFonts w:ascii="Times New Roman" w:eastAsiaTheme="minorHAnsi" w:hAnsi="Times New Roman" w:cs="Times New Roman"/>
           <w:i/>
         </w:rPr>
         <w:tab/>
       </w:r>
       <w:r>
         <w:rPr>
-          <w:rFonts w:ascii="Titillium" w:eastAsiaTheme="minorHAnsi" w:hAnsi="Titillium" w:cstheme="minorBidi"/>
+          <w:rFonts w:ascii="Times New Roman" w:eastAsiaTheme="minorHAnsi" w:hAnsi="Times New Roman" w:cs="Times New Roman"/>
         </w:rPr>
         <w:t>Adam Śmigacz</w:t>
       </w:r>
     </w:p>
-    <w:p/>
-    <w:p/>
-    <w:p/>
-    <w:p/>
-    <w:p/>
-    <w:p/>
-    <w:p/>
-    <w:p/>
-    <w:p/>
-    <w:p/>
-    <w:p/>
-    <w:p/>
-    <w:p/>
-    <w:p/>
-    <w:p/>
-    <w:p/>
-    <w:p/>
-    <w:p/>
-    <w:p/>
-    <w:p/>
-    <w:p/>
-    <w:p/>
-    <w:p/>
-    <w:p/>
-    <w:p/>
-    <w:p/>
-    <w:p/>
-    <w:p/>
-    <w:p/>
-    <w:p/>
-    <w:p/>
-    <w:p/>
-    <w:p/>
-    <w:p/>
-    <w:p/>
-    <w:p/>
-    <w:p/>
-    <w:p/>
-    <w:p/>
-    <w:p/>
-    <w:p>
-      <w:pPr>
-        <w:spacing w:after="0"/>
+    <w:p>
+      <w:pPr>
+        <w:rPr>
+          <w:rFonts w:ascii="Times New Roman" w:hAnsi="Times New Roman" w:cs="Times New Roman"/>
+        </w:rPr>
+      </w:pPr>
+    </w:p>
+    <w:p>
+      <w:pPr>
+        <w:rPr>
+          <w:rFonts w:ascii="Times New Roman" w:hAnsi="Times New Roman" w:cs="Times New Roman"/>
+        </w:rPr>
+      </w:pPr>
+    </w:p>
+    <w:p>
+      <w:pPr>
+        <w:rPr>
+          <w:rFonts w:ascii="Times New Roman" w:hAnsi="Times New Roman" w:cs="Times New Roman"/>
+        </w:rPr>
+      </w:pPr>
+    </w:p>
+    <w:p>
+      <w:pPr>
+        <w:rPr>
+          <w:rFonts w:ascii="Times New Roman" w:hAnsi="Times New Roman" w:cs="Times New Roman"/>
+        </w:rPr>
+      </w:pPr>
+    </w:p>
+    <w:p>
+      <w:pPr>
+        <w:rPr>
+          <w:rFonts w:ascii="Times New Roman" w:hAnsi="Times New Roman" w:cs="Times New Roman"/>
+        </w:rPr>
+      </w:pPr>
+    </w:p>
+    <w:p>
+      <w:pPr>
+        <w:rPr>
+          <w:rFonts w:ascii="Times New Roman" w:hAnsi="Times New Roman" w:cs="Times New Roman"/>
+        </w:rPr>
+      </w:pPr>
+    </w:p>
+    <w:p>
+      <w:pPr>
+        <w:rPr>
+          <w:rFonts w:ascii="Times New Roman" w:hAnsi="Times New Roman" w:cs="Times New Roman"/>
+        </w:rPr>
+      </w:pPr>
+    </w:p>
+    <w:p>
+      <w:pPr>
+        <w:rPr>
+          <w:rFonts w:ascii="Times New Roman" w:hAnsi="Times New Roman" w:cs="Times New Roman"/>
+        </w:rPr>
+      </w:pPr>
+    </w:p>
+    <w:p>
+      <w:pPr>
+        <w:rPr>
+          <w:rFonts w:ascii="Times New Roman" w:hAnsi="Times New Roman" w:cs="Times New Roman"/>
+        </w:rPr>
+      </w:pPr>
+    </w:p>
+    <w:p>
+      <w:pPr>
+        <w:rPr>
+          <w:rFonts w:ascii="Times New Roman" w:hAnsi="Times New Roman" w:cs="Times New Roman"/>
+        </w:rPr>
+      </w:pPr>
+    </w:p>
+    <w:p>
+      <w:pPr>
+        <w:rPr>
+          <w:rFonts w:ascii="Times New Roman" w:hAnsi="Times New Roman" w:cs="Times New Roman"/>
+        </w:rPr>
+      </w:pPr>
+    </w:p>
+    <w:p>
+      <w:pPr>
+        <w:rPr>
+          <w:rFonts w:ascii="Times New Roman" w:hAnsi="Times New Roman" w:cs="Times New Roman"/>
+        </w:rPr>
+      </w:pPr>
+    </w:p>
+    <w:p>
+      <w:pPr>
+        <w:rPr>
+          <w:rFonts w:ascii="Times New Roman" w:hAnsi="Times New Roman" w:cs="Times New Roman"/>
+        </w:rPr>
+      </w:pPr>
+    </w:p>
+    <w:p>
+      <w:pPr>
+        <w:rPr>
+          <w:rFonts w:ascii="Times New Roman" w:hAnsi="Times New Roman" w:cs="Times New Roman"/>
+        </w:rPr>
+      </w:pPr>
+    </w:p>
+    <w:p>
+      <w:pPr>
+        <w:rPr>
+          <w:rFonts w:ascii="Times New Roman" w:hAnsi="Times New Roman" w:cs="Times New Roman"/>
+        </w:rPr>
+      </w:pPr>
+    </w:p>
+    <w:p>
+      <w:pPr>
+        <w:rPr>
+          <w:rFonts w:ascii="Times New Roman" w:hAnsi="Times New Roman" w:cs="Times New Roman"/>
+        </w:rPr>
+      </w:pPr>
+    </w:p>
+    <w:p>
+      <w:pPr>
+        <w:rPr>
+          <w:rFonts w:ascii="Times New Roman" w:hAnsi="Times New Roman" w:cs="Times New Roman"/>
+        </w:rPr>
+      </w:pPr>
+    </w:p>
+    <w:p>
+      <w:pPr>
+        <w:rPr>
+          <w:rFonts w:ascii="Times New Roman" w:hAnsi="Times New Roman" w:cs="Times New Roman"/>
+        </w:rPr>
+      </w:pPr>
+    </w:p>
+    <w:p>
+      <w:pPr>
+        <w:rPr>
+          <w:rFonts w:ascii="Times New Roman" w:hAnsi="Times New Roman" w:cs="Times New Roman"/>
+        </w:rPr>
+      </w:pPr>
+    </w:p>
+    <w:p>
+      <w:pPr>
+        <w:rPr>
+          <w:rFonts w:ascii="Times New Roman" w:hAnsi="Times New Roman" w:cs="Times New Roman"/>
+        </w:rPr>
+      </w:pPr>
+    </w:p>
+    <w:p>
+      <w:pPr>
+        <w:rPr>
+          <w:rFonts w:ascii="Times New Roman" w:hAnsi="Times New Roman" w:cs="Times New Roman"/>
+        </w:rPr>
+      </w:pPr>
+    </w:p>
+    <w:p>
+      <w:pPr>
+        <w:rPr>
+          <w:rFonts w:ascii="Times New Roman" w:hAnsi="Times New Roman" w:cs="Times New Roman"/>
+        </w:rPr>
+      </w:pPr>
+    </w:p>
+    <w:p>
+      <w:pPr>
+        <w:rPr>
+          <w:rFonts w:ascii="Times New Roman" w:hAnsi="Times New Roman" w:cs="Times New Roman"/>
+        </w:rPr>
+      </w:pPr>
+    </w:p>
+    <w:p>
+      <w:pPr>
+        <w:rPr>
+          <w:rFonts w:ascii="Times New Roman" w:hAnsi="Times New Roman" w:cs="Times New Roman"/>
+        </w:rPr>
+      </w:pPr>
+    </w:p>
+    <w:p>
+      <w:pPr>
+        <w:rPr>
+          <w:rFonts w:ascii="Times New Roman" w:hAnsi="Times New Roman" w:cs="Times New Roman"/>
+        </w:rPr>
+      </w:pPr>
+    </w:p>
+    <w:p>
+      <w:pPr>
+        <w:rPr>
+          <w:rFonts w:ascii="Times New Roman" w:hAnsi="Times New Roman" w:cs="Times New Roman"/>
+        </w:rPr>
+      </w:pPr>
+    </w:p>
+    <w:p>
+      <w:pPr>
+        <w:rPr>
+          <w:rFonts w:ascii="Times New Roman" w:hAnsi="Times New Roman" w:cs="Times New Roman"/>
+        </w:rPr>
+      </w:pPr>
+    </w:p>
+    <w:p>
+      <w:pPr>
+        <w:rPr>
+          <w:rFonts w:ascii="Times New Roman" w:hAnsi="Times New Roman" w:cs="Times New Roman"/>
+        </w:rPr>
+      </w:pPr>
+    </w:p>
+    <w:p>
+      <w:pPr>
+        <w:rPr>
+          <w:rFonts w:ascii="Times New Roman" w:hAnsi="Times New Roman" w:cs="Times New Roman"/>
+        </w:rPr>
+      </w:pPr>
+    </w:p>
+    <w:p>
+      <w:pPr>
+        <w:rPr>
+          <w:rFonts w:ascii="Times New Roman" w:hAnsi="Times New Roman" w:cs="Times New Roman"/>
+        </w:rPr>
+      </w:pPr>
+    </w:p>
+    <w:p>
+      <w:pPr>
+        <w:rPr>
+          <w:rFonts w:ascii="Times New Roman" w:hAnsi="Times New Roman" w:cs="Times New Roman"/>
+        </w:rPr>
+      </w:pPr>
+    </w:p>
+    <w:p>
+      <w:pPr>
+        <w:rPr>
+          <w:rFonts w:ascii="Times New Roman" w:hAnsi="Times New Roman" w:cs="Times New Roman"/>
+        </w:rPr>
+      </w:pPr>
+    </w:p>
+    <w:p>
+      <w:pPr>
+        <w:rPr>
+          <w:rFonts w:ascii="Times New Roman" w:hAnsi="Times New Roman" w:cs="Times New Roman"/>
+        </w:rPr>
+      </w:pPr>
+    </w:p>
+    <w:p>
+      <w:pPr>
+        <w:rPr>
+          <w:rFonts w:ascii="Times New Roman" w:hAnsi="Times New Roman" w:cs="Times New Roman"/>
+        </w:rPr>
+      </w:pPr>
+    </w:p>
+    <w:p>
+      <w:pPr>
+        <w:rPr>
+          <w:rFonts w:ascii="Times New Roman" w:hAnsi="Times New Roman" w:cs="Times New Roman"/>
+        </w:rPr>
+      </w:pPr>
+    </w:p>
+    <w:p>
+      <w:pPr>
+        <w:rPr>
+          <w:rFonts w:ascii="Times New Roman" w:hAnsi="Times New Roman" w:cs="Times New Roman"/>
+        </w:rPr>
+      </w:pPr>
+    </w:p>
+    <w:p>
+      <w:pPr>
+        <w:rPr>
+          <w:rFonts w:ascii="Times New Roman" w:hAnsi="Times New Roman" w:cs="Times New Roman"/>
+        </w:rPr>
+      </w:pPr>
+    </w:p>
+    <w:p>
+      <w:pPr>
+        <w:rPr>
+          <w:rFonts w:ascii="Times New Roman" w:hAnsi="Times New Roman" w:cs="Times New Roman"/>
+        </w:rPr>
+      </w:pPr>
+    </w:p>
+    <w:p>
+      <w:pPr>
+        <w:rPr>
+          <w:rFonts w:ascii="Times New Roman" w:hAnsi="Times New Roman" w:cs="Times New Roman"/>
+        </w:rPr>
+      </w:pPr>
+    </w:p>
+    <w:p>
+      <w:pPr>
+        <w:rPr>
+          <w:rFonts w:ascii="Times New Roman" w:hAnsi="Times New Roman" w:cs="Times New Roman"/>
+        </w:rPr>
+      </w:pPr>
+    </w:p>
+    <w:p>
+      <w:pPr>
+        <w:spacing w:after="0"/>
+        <w:rPr>
+          <w:rFonts w:ascii="Times New Roman" w:hAnsi="Times New Roman" w:cs="Times New Roman"/>
+        </w:rPr>
       </w:pPr>
     </w:p>
     <w:p>
@@ -599,13 +837,13 @@
         <w:spacing w:after="0"/>
         <w:jc w:val="right"/>
         <w:rPr>
-          <w:rFonts w:ascii="Arial" w:hAnsi="Arial" w:cs="Arial"/>
-          <w:i/>
-        </w:rPr>
-      </w:pPr>
-      <w:r>
-        <w:rPr>
-          <w:rFonts w:ascii="Arial" w:hAnsi="Arial" w:cs="Arial"/>
+          <w:rFonts w:ascii="Times New Roman" w:hAnsi="Times New Roman" w:cs="Times New Roman"/>
+          <w:i/>
+        </w:rPr>
+      </w:pPr>
+      <w:r>
+        <w:rPr>
+          <w:rFonts w:ascii="Times New Roman" w:hAnsi="Times New Roman" w:cs="Times New Roman"/>
           <w:i/>
         </w:rPr>
         <w:t>Serdecznie dziękuję</w:t>
@@ -616,34 +854,27 @@
         <w:spacing w:after="0"/>
         <w:jc w:val="right"/>
         <w:rPr>
-          <w:rFonts w:ascii="Arial" w:hAnsi="Arial" w:cs="Arial"/>
-          <w:i/>
-        </w:rPr>
-      </w:pPr>
-      <w:r>
-        <w:rPr>
-          <w:rFonts w:ascii="Arial" w:hAnsi="Arial" w:cs="Arial"/>
-          <w:i/>
-        </w:rPr>
-        <w:t>d</w:t>
-      </w:r>
-      <w:r>
-        <w:rPr>
-          <w:rFonts w:ascii="Arial" w:hAnsi="Arial" w:cs="Arial"/>
-          <w:i/>
-        </w:rPr>
-        <w:t xml:space="preserve">r </w:t>
-      </w:r>
-      <w:r>
-        <w:rPr>
-          <w:rFonts w:ascii="Arial" w:hAnsi="Arial" w:cs="Arial"/>
+          <w:rFonts w:ascii="Times New Roman" w:hAnsi="Times New Roman" w:cs="Times New Roman"/>
+          <w:i/>
+        </w:rPr>
+      </w:pPr>
+      <w:r>
+        <w:rPr>
+          <w:rFonts w:ascii="Times New Roman" w:hAnsi="Times New Roman" w:cs="Times New Roman"/>
+          <w:i/>
+        </w:rPr>
+        <w:t xml:space="preserve">dr </w:t>
+      </w:r>
+      <w:r>
+        <w:rPr>
+          <w:rFonts w:ascii="Times New Roman" w:hAnsi="Times New Roman" w:cs="Times New Roman"/>
           <w:i/>
         </w:rPr>
         <w:t>inż</w:t>
       </w:r>
       <w:r>
         <w:rPr>
-          <w:rFonts w:ascii="Arial" w:hAnsi="Arial" w:cs="Arial"/>
+          <w:rFonts w:ascii="Times New Roman" w:hAnsi="Times New Roman" w:cs="Times New Roman"/>
           <w:i/>
         </w:rPr>
         <w:t xml:space="preserve">.  Mirosławowi Gajerowi </w:t>
@@ -654,30 +885,16 @@
         <w:spacing w:after="0"/>
         <w:jc w:val="right"/>
         <w:rPr>
-          <w:rFonts w:ascii="Arial" w:hAnsi="Arial" w:cs="Arial"/>
-          <w:i/>
-        </w:rPr>
-      </w:pPr>
-      <w:r>
-        <w:rPr>
-          <w:rFonts w:ascii="Arial" w:hAnsi="Arial" w:cs="Arial"/>
-          <w:i/>
-        </w:rPr>
-        <w:t>p</w:t>
-      </w:r>
-      <w:r>
-        <w:rPr>
-          <w:rFonts w:ascii="Arial" w:hAnsi="Arial" w:cs="Arial"/>
-          <w:i/>
-        </w:rPr>
-        <w:t xml:space="preserve">romotorowi </w:t>
-      </w:r>
-      <w:r>
-        <w:rPr>
-          <w:rFonts w:ascii="Arial" w:hAnsi="Arial" w:cs="Arial"/>
-          <w:i/>
-        </w:rPr>
-        <w:t xml:space="preserve">niniejszej pracy magisterskiej </w:t>
+          <w:rFonts w:ascii="Times New Roman" w:hAnsi="Times New Roman" w:cs="Times New Roman"/>
+          <w:i/>
+        </w:rPr>
+      </w:pPr>
+      <w:r>
+        <w:rPr>
+          <w:rFonts w:ascii="Times New Roman" w:hAnsi="Times New Roman" w:cs="Times New Roman"/>
+          <w:i/>
+        </w:rPr>
+        <w:t xml:space="preserve">promotorowi niniejszej pracy magisterskiej </w:t>
       </w:r>
     </w:p>
     <w:p>
@@ -685,13 +902,13 @@
         <w:spacing w:after="0"/>
         <w:jc w:val="right"/>
         <w:rPr>
-          <w:rFonts w:ascii="Arial" w:hAnsi="Arial" w:cs="Arial"/>
-          <w:i/>
-        </w:rPr>
-      </w:pPr>
-      <w:r>
-        <w:rPr>
-          <w:rFonts w:ascii="Arial" w:hAnsi="Arial" w:cs="Arial"/>
+          <w:rFonts w:ascii="Times New Roman" w:hAnsi="Times New Roman" w:cs="Times New Roman"/>
+          <w:i/>
+        </w:rPr>
+      </w:pPr>
+      <w:r>
+        <w:rPr>
+          <w:rFonts w:ascii="Times New Roman" w:hAnsi="Times New Roman" w:cs="Times New Roman"/>
           <w:i/>
         </w:rPr>
         <w:t xml:space="preserve">za zaangażowanie, pomoc oraz wyrozumiałość.  </w:t>
@@ -701,7 +918,7 @@
       <w:pPr>
         <w:spacing w:after="0"/>
         <w:rPr>
-          <w:rFonts w:ascii="Arial" w:hAnsi="Arial" w:cs="Arial"/>
+          <w:rFonts w:ascii="Times New Roman" w:hAnsi="Times New Roman" w:cs="Times New Roman"/>
         </w:rPr>
       </w:pPr>
     </w:p>
@@ -710,17 +927,537 @@
         <w:spacing w:after="0"/>
         <w:jc w:val="right"/>
         <w:rPr>
-          <w:rFonts w:ascii="Arial" w:hAnsi="Arial" w:cs="Arial"/>
-          <w:i/>
-        </w:rPr>
-      </w:pPr>
-      <w:r>
-        <w:rPr>
-          <w:rFonts w:ascii="Arial" w:hAnsi="Arial" w:cs="Arial"/>
+          <w:rFonts w:ascii="Times New Roman" w:hAnsi="Times New Roman" w:cs="Times New Roman"/>
+          <w:i/>
+        </w:rPr>
+      </w:pPr>
+      <w:r>
+        <w:rPr>
+          <w:rFonts w:ascii="Times New Roman" w:hAnsi="Times New Roman" w:cs="Times New Roman"/>
           <w:i/>
         </w:rPr>
         <w:t>Adam Śmigacz</w:t>
       </w:r>
+    </w:p>
+    <w:p>
+      <w:pPr>
+        <w:spacing w:after="0"/>
+        <w:jc w:val="both"/>
+        <w:rPr>
+          <w:rFonts w:ascii="Arial" w:hAnsi="Arial" w:cs="Arial"/>
+          <w:i/>
+        </w:rPr>
+      </w:pPr>
+    </w:p>
+    <w:p>
+      <w:pPr>
+        <w:spacing w:after="0"/>
+        <w:jc w:val="both"/>
+        <w:rPr>
+          <w:rFonts w:ascii="Arial" w:hAnsi="Arial" w:cs="Arial"/>
+          <w:i/>
+        </w:rPr>
+      </w:pPr>
+    </w:p>
+    <w:p>
+      <w:pPr>
+        <w:spacing w:after="0"/>
+        <w:jc w:val="both"/>
+        <w:rPr>
+          <w:rFonts w:ascii="Arial" w:hAnsi="Arial" w:cs="Arial"/>
+          <w:i/>
+        </w:rPr>
+      </w:pPr>
+    </w:p>
+    <w:p>
+      <w:pPr>
+        <w:spacing w:after="0"/>
+        <w:jc w:val="both"/>
+        <w:rPr>
+          <w:rFonts w:ascii="Arial" w:hAnsi="Arial" w:cs="Arial"/>
+          <w:i/>
+        </w:rPr>
+      </w:pPr>
+    </w:p>
+    <w:p>
+      <w:pPr>
+        <w:spacing w:after="0"/>
+        <w:jc w:val="both"/>
+        <w:rPr>
+          <w:rFonts w:ascii="Arial" w:hAnsi="Arial" w:cs="Arial"/>
+          <w:i/>
+        </w:rPr>
+      </w:pPr>
+    </w:p>
+    <w:p>
+      <w:pPr>
+        <w:spacing w:after="0"/>
+        <w:jc w:val="both"/>
+        <w:rPr>
+          <w:rFonts w:ascii="Arial" w:hAnsi="Arial" w:cs="Arial"/>
+          <w:i/>
+        </w:rPr>
+      </w:pPr>
+    </w:p>
+    <w:p>
+      <w:pPr>
+        <w:spacing w:after="0"/>
+        <w:jc w:val="both"/>
+        <w:rPr>
+          <w:rFonts w:ascii="Arial" w:hAnsi="Arial" w:cs="Arial"/>
+          <w:i/>
+        </w:rPr>
+      </w:pPr>
+    </w:p>
+    <w:p>
+      <w:pPr>
+        <w:spacing w:after="0"/>
+        <w:jc w:val="both"/>
+        <w:rPr>
+          <w:rFonts w:ascii="Arial" w:hAnsi="Arial" w:cs="Arial"/>
+          <w:i/>
+        </w:rPr>
+      </w:pPr>
+    </w:p>
+    <w:p>
+      <w:pPr>
+        <w:spacing w:after="0"/>
+        <w:jc w:val="both"/>
+        <w:rPr>
+          <w:rFonts w:ascii="Arial" w:hAnsi="Arial" w:cs="Arial"/>
+          <w:i/>
+        </w:rPr>
+      </w:pPr>
+    </w:p>
+    <w:p>
+      <w:pPr>
+        <w:spacing w:after="0"/>
+        <w:jc w:val="both"/>
+        <w:rPr>
+          <w:rFonts w:ascii="Arial" w:hAnsi="Arial" w:cs="Arial"/>
+          <w:i/>
+        </w:rPr>
+      </w:pPr>
+    </w:p>
+    <w:p>
+      <w:pPr>
+        <w:spacing w:after="0"/>
+        <w:jc w:val="both"/>
+        <w:rPr>
+          <w:rFonts w:ascii="Arial" w:hAnsi="Arial" w:cs="Arial"/>
+          <w:i/>
+        </w:rPr>
+      </w:pPr>
+    </w:p>
+    <w:p>
+      <w:pPr>
+        <w:spacing w:after="0"/>
+        <w:jc w:val="both"/>
+        <w:rPr>
+          <w:rFonts w:ascii="Arial" w:hAnsi="Arial" w:cs="Arial"/>
+          <w:i/>
+        </w:rPr>
+      </w:pPr>
+    </w:p>
+    <w:p>
+      <w:pPr>
+        <w:spacing w:after="0"/>
+        <w:jc w:val="both"/>
+        <w:rPr>
+          <w:rFonts w:ascii="Arial" w:hAnsi="Arial" w:cs="Arial"/>
+          <w:i/>
+        </w:rPr>
+      </w:pPr>
+    </w:p>
+    <w:p>
+      <w:pPr>
+        <w:spacing w:after="0"/>
+        <w:jc w:val="both"/>
+        <w:rPr>
+          <w:rFonts w:ascii="Arial" w:hAnsi="Arial" w:cs="Arial"/>
+          <w:i/>
+        </w:rPr>
+      </w:pPr>
+    </w:p>
+    <w:p>
+      <w:pPr>
+        <w:spacing w:after="0"/>
+        <w:jc w:val="both"/>
+        <w:rPr>
+          <w:rFonts w:ascii="Arial" w:hAnsi="Arial" w:cs="Arial"/>
+          <w:i/>
+        </w:rPr>
+      </w:pPr>
+    </w:p>
+    <w:p>
+      <w:pPr>
+        <w:spacing w:after="0"/>
+        <w:jc w:val="both"/>
+        <w:rPr>
+          <w:rFonts w:ascii="Arial" w:hAnsi="Arial" w:cs="Arial"/>
+          <w:i/>
+        </w:rPr>
+      </w:pPr>
+    </w:p>
+    <w:p>
+      <w:pPr>
+        <w:spacing w:after="0"/>
+        <w:jc w:val="both"/>
+        <w:rPr>
+          <w:rFonts w:ascii="Arial" w:hAnsi="Arial" w:cs="Arial"/>
+          <w:i/>
+        </w:rPr>
+      </w:pPr>
+    </w:p>
+    <w:p>
+      <w:pPr>
+        <w:spacing w:after="0"/>
+        <w:jc w:val="both"/>
+        <w:rPr>
+          <w:rFonts w:ascii="Arial" w:hAnsi="Arial" w:cs="Arial"/>
+          <w:i/>
+        </w:rPr>
+      </w:pPr>
+    </w:p>
+    <w:p>
+      <w:pPr>
+        <w:spacing w:after="0"/>
+        <w:jc w:val="both"/>
+        <w:rPr>
+          <w:rFonts w:ascii="Arial" w:hAnsi="Arial" w:cs="Arial"/>
+          <w:i/>
+        </w:rPr>
+      </w:pPr>
+    </w:p>
+    <w:p>
+      <w:pPr>
+        <w:spacing w:after="0"/>
+        <w:jc w:val="both"/>
+        <w:rPr>
+          <w:rFonts w:ascii="Arial" w:hAnsi="Arial" w:cs="Arial"/>
+          <w:i/>
+        </w:rPr>
+      </w:pPr>
+    </w:p>
+    <w:p>
+      <w:pPr>
+        <w:spacing w:after="0"/>
+        <w:jc w:val="both"/>
+        <w:rPr>
+          <w:rFonts w:ascii="Arial" w:hAnsi="Arial" w:cs="Arial"/>
+          <w:i/>
+        </w:rPr>
+      </w:pPr>
+    </w:p>
+    <w:p>
+      <w:pPr>
+        <w:spacing w:after="0"/>
+        <w:jc w:val="both"/>
+        <w:rPr>
+          <w:rFonts w:ascii="Arial" w:hAnsi="Arial" w:cs="Arial"/>
+          <w:i/>
+        </w:rPr>
+      </w:pPr>
+    </w:p>
+    <w:p>
+      <w:pPr>
+        <w:spacing w:after="0"/>
+        <w:jc w:val="both"/>
+        <w:rPr>
+          <w:rFonts w:ascii="Arial" w:hAnsi="Arial" w:cs="Arial"/>
+          <w:i/>
+        </w:rPr>
+      </w:pPr>
+    </w:p>
+    <w:p>
+      <w:pPr>
+        <w:spacing w:after="0"/>
+        <w:jc w:val="both"/>
+        <w:rPr>
+          <w:rFonts w:ascii="Arial" w:hAnsi="Arial" w:cs="Arial"/>
+          <w:i/>
+        </w:rPr>
+      </w:pPr>
+    </w:p>
+    <w:p>
+      <w:pPr>
+        <w:spacing w:after="0"/>
+        <w:jc w:val="both"/>
+        <w:rPr>
+          <w:rFonts w:ascii="Arial" w:hAnsi="Arial" w:cs="Arial"/>
+          <w:i/>
+        </w:rPr>
+      </w:pPr>
+    </w:p>
+    <w:p>
+      <w:pPr>
+        <w:spacing w:after="0"/>
+        <w:jc w:val="both"/>
+        <w:rPr>
+          <w:rFonts w:ascii="Arial" w:hAnsi="Arial" w:cs="Arial"/>
+          <w:i/>
+        </w:rPr>
+      </w:pPr>
+    </w:p>
+    <w:p>
+      <w:pPr>
+        <w:spacing w:after="0"/>
+        <w:jc w:val="both"/>
+        <w:rPr>
+          <w:rFonts w:ascii="Arial" w:hAnsi="Arial" w:cs="Arial"/>
+          <w:i/>
+        </w:rPr>
+      </w:pPr>
+    </w:p>
+    <w:p>
+      <w:pPr>
+        <w:spacing w:after="0"/>
+        <w:jc w:val="both"/>
+        <w:rPr>
+          <w:rFonts w:ascii="Arial" w:hAnsi="Arial" w:cs="Arial"/>
+          <w:i/>
+        </w:rPr>
+      </w:pPr>
+    </w:p>
+    <w:p>
+      <w:pPr>
+        <w:spacing w:after="0"/>
+        <w:jc w:val="both"/>
+        <w:rPr>
+          <w:rFonts w:ascii="Arial" w:hAnsi="Arial" w:cs="Arial"/>
+          <w:i/>
+        </w:rPr>
+      </w:pPr>
+    </w:p>
+    <w:p>
+      <w:pPr>
+        <w:spacing w:after="0"/>
+        <w:jc w:val="both"/>
+        <w:rPr>
+          <w:rFonts w:ascii="Arial" w:hAnsi="Arial" w:cs="Arial"/>
+          <w:i/>
+        </w:rPr>
+      </w:pPr>
+    </w:p>
+    <w:p>
+      <w:pPr>
+        <w:spacing w:after="0"/>
+        <w:jc w:val="both"/>
+        <w:rPr>
+          <w:rFonts w:ascii="Arial" w:hAnsi="Arial" w:cs="Arial"/>
+          <w:i/>
+        </w:rPr>
+      </w:pPr>
+    </w:p>
+    <w:p>
+      <w:pPr>
+        <w:spacing w:after="0"/>
+        <w:jc w:val="both"/>
+        <w:rPr>
+          <w:rFonts w:ascii="Arial" w:hAnsi="Arial" w:cs="Arial"/>
+          <w:i/>
+        </w:rPr>
+      </w:pPr>
+    </w:p>
+    <w:p>
+      <w:pPr>
+        <w:spacing w:after="0"/>
+        <w:jc w:val="both"/>
+        <w:rPr>
+          <w:rFonts w:ascii="Arial" w:hAnsi="Arial" w:cs="Arial"/>
+          <w:i/>
+        </w:rPr>
+      </w:pPr>
+    </w:p>
+    <w:p>
+      <w:pPr>
+        <w:spacing w:after="0"/>
+        <w:jc w:val="both"/>
+        <w:rPr>
+          <w:rFonts w:ascii="Arial" w:hAnsi="Arial" w:cs="Arial"/>
+          <w:i/>
+        </w:rPr>
+      </w:pPr>
+    </w:p>
+    <w:p>
+      <w:pPr>
+        <w:spacing w:after="0"/>
+        <w:jc w:val="both"/>
+        <w:rPr>
+          <w:rFonts w:ascii="Arial" w:hAnsi="Arial" w:cs="Arial"/>
+          <w:i/>
+        </w:rPr>
+      </w:pPr>
+    </w:p>
+    <w:p>
+      <w:pPr>
+        <w:spacing w:after="0"/>
+        <w:jc w:val="both"/>
+        <w:rPr>
+          <w:rFonts w:ascii="Arial" w:hAnsi="Arial" w:cs="Arial"/>
+          <w:i/>
+        </w:rPr>
+      </w:pPr>
+    </w:p>
+    <w:p>
+      <w:pPr>
+        <w:spacing w:after="0"/>
+        <w:jc w:val="both"/>
+        <w:rPr>
+          <w:rFonts w:ascii="Arial" w:hAnsi="Arial" w:cs="Arial"/>
+          <w:i/>
+        </w:rPr>
+      </w:pPr>
+    </w:p>
+    <w:p>
+      <w:pPr>
+        <w:spacing w:after="0"/>
+        <w:jc w:val="both"/>
+        <w:rPr>
+          <w:rFonts w:ascii="Arial" w:hAnsi="Arial" w:cs="Arial"/>
+          <w:i/>
+        </w:rPr>
+      </w:pPr>
+    </w:p>
+    <w:p>
+      <w:pPr>
+        <w:spacing w:after="0"/>
+        <w:jc w:val="both"/>
+        <w:rPr>
+          <w:rFonts w:ascii="Arial" w:hAnsi="Arial" w:cs="Arial"/>
+          <w:i/>
+        </w:rPr>
+      </w:pPr>
+    </w:p>
+    <w:p>
+      <w:pPr>
+        <w:spacing w:after="0"/>
+        <w:jc w:val="both"/>
+        <w:rPr>
+          <w:rFonts w:ascii="Arial" w:hAnsi="Arial" w:cs="Arial"/>
+          <w:i/>
+        </w:rPr>
+      </w:pPr>
+    </w:p>
+    <w:p>
+      <w:pPr>
+        <w:spacing w:after="0"/>
+        <w:jc w:val="both"/>
+        <w:rPr>
+          <w:rFonts w:ascii="Arial" w:hAnsi="Arial" w:cs="Arial"/>
+          <w:i/>
+        </w:rPr>
+      </w:pPr>
+    </w:p>
+    <w:p>
+      <w:pPr>
+        <w:spacing w:after="0"/>
+        <w:jc w:val="both"/>
+        <w:rPr>
+          <w:rFonts w:ascii="Arial" w:hAnsi="Arial" w:cs="Arial"/>
+          <w:i/>
+        </w:rPr>
+      </w:pPr>
+    </w:p>
+    <w:p>
+      <w:pPr>
+        <w:spacing w:after="0"/>
+        <w:jc w:val="both"/>
+        <w:rPr>
+          <w:rFonts w:ascii="Arial" w:hAnsi="Arial" w:cs="Arial"/>
+          <w:i/>
+        </w:rPr>
+      </w:pPr>
+    </w:p>
+    <w:p>
+      <w:pPr>
+        <w:spacing w:after="0"/>
+        <w:jc w:val="both"/>
+        <w:rPr>
+          <w:rFonts w:ascii="Arial" w:hAnsi="Arial" w:cs="Arial"/>
+          <w:i/>
+        </w:rPr>
+      </w:pPr>
+    </w:p>
+    <w:p>
+      <w:pPr>
+        <w:spacing w:after="0"/>
+        <w:jc w:val="both"/>
+        <w:rPr>
+          <w:rFonts w:ascii="Arial" w:hAnsi="Arial" w:cs="Arial"/>
+          <w:i/>
+        </w:rPr>
+      </w:pPr>
+    </w:p>
+    <w:p>
+      <w:pPr>
+        <w:spacing w:after="0"/>
+        <w:jc w:val="both"/>
+        <w:rPr>
+          <w:rFonts w:ascii="Arial" w:hAnsi="Arial" w:cs="Arial"/>
+          <w:i/>
+        </w:rPr>
+      </w:pPr>
+    </w:p>
+    <w:p>
+      <w:pPr>
+        <w:spacing w:after="0"/>
+        <w:jc w:val="both"/>
+        <w:rPr>
+          <w:rFonts w:ascii="Arial" w:hAnsi="Arial" w:cs="Arial"/>
+          <w:i/>
+        </w:rPr>
+      </w:pPr>
+    </w:p>
+    <w:p>
+      <w:pPr>
+        <w:spacing w:after="0"/>
+        <w:jc w:val="both"/>
+        <w:rPr>
+          <w:rFonts w:ascii="Arial" w:hAnsi="Arial" w:cs="Arial"/>
+          <w:i/>
+        </w:rPr>
+      </w:pPr>
+    </w:p>
+    <w:p>
+      <w:pPr>
+        <w:spacing w:after="0"/>
+        <w:jc w:val="both"/>
+        <w:rPr>
+          <w:rFonts w:ascii="Arial" w:hAnsi="Arial" w:cs="Arial"/>
+          <w:i/>
+        </w:rPr>
+      </w:pPr>
+    </w:p>
+    <w:p>
+      <w:pPr>
+        <w:spacing w:after="0"/>
+        <w:jc w:val="both"/>
+        <w:rPr>
+          <w:rFonts w:ascii="Arial" w:hAnsi="Arial" w:cs="Arial"/>
+          <w:i/>
+        </w:rPr>
+      </w:pPr>
+    </w:p>
+    <w:p>
+      <w:pPr>
+        <w:spacing w:after="0"/>
+        <w:jc w:val="both"/>
+        <w:rPr>
+          <w:rFonts w:ascii="Arial" w:hAnsi="Arial" w:cs="Arial"/>
+          <w:i/>
+        </w:rPr>
+      </w:pPr>
+    </w:p>
+    <w:p>
+      <w:pPr>
+        <w:spacing w:after="0"/>
+        <w:jc w:val="both"/>
+        <w:rPr>
+          <w:rFonts w:ascii="Arial" w:hAnsi="Arial" w:cs="Arial"/>
+          <w:i/>
+        </w:rPr>
+      </w:pPr>
     </w:p>
     <w:p>
       <w:pPr>
@@ -753,17 +1490,16 @@
         <w:jc w:val="both"/>
         <w:rPr>
           <w:rFonts w:ascii="Times New Roman" w:hAnsi="Times New Roman" w:cs="Times New Roman"/>
-          <w:sz w:val="24"/>
-          <w:szCs w:val="24"/>
-        </w:rPr>
-      </w:pPr>
-      <w:r>
-        <w:rPr>
-          <w:rFonts w:ascii="Times New Roman" w:hAnsi="Times New Roman" w:cs="Times New Roman"/>
-          <w:sz w:val="24"/>
-          <w:szCs w:val="24"/>
-        </w:rPr>
-        <w:lastRenderedPageBreak/>
+          <w:sz w:val="40"/>
+          <w:szCs w:val="40"/>
+        </w:rPr>
+      </w:pPr>
+      <w:r>
+        <w:rPr>
+          <w:rFonts w:ascii="Times New Roman" w:hAnsi="Times New Roman" w:cs="Times New Roman"/>
+          <w:sz w:val="40"/>
+          <w:szCs w:val="40"/>
+        </w:rPr>
         <w:t>Wstęp</w:t>
       </w:r>
     </w:p>
@@ -797,6 +1533,7 @@
           <w:sz w:val="24"/>
           <w:szCs w:val="24"/>
         </w:rPr>
+        <w:lastRenderedPageBreak/>
         <w:t xml:space="preserve">Automatyka domowa </w:t>
       </w:r>
       <w:r>
@@ -1163,31 +1900,6 @@
     <w:p>
       <w:pPr>
         <w:spacing w:after="0"/>
-        <w:ind w:left="360" w:firstLine="348"/>
-        <w:jc w:val="both"/>
-        <w:rPr>
-          <w:rFonts w:ascii="Arial" w:hAnsi="Arial" w:cs="Arial"/>
-          <w:sz w:val="24"/>
-          <w:szCs w:val="24"/>
-        </w:rPr>
-      </w:pPr>
-    </w:p>
-    <w:p>
-      <w:pPr>
-        <w:spacing w:after="0"/>
-        <w:ind w:left="360" w:firstLine="348"/>
-        <w:jc w:val="both"/>
-        <w:rPr>
-          <w:rFonts w:ascii="Arial" w:hAnsi="Arial" w:cs="Arial"/>
-          <w:sz w:val="24"/>
-          <w:szCs w:val="24"/>
-        </w:rPr>
-      </w:pPr>
-    </w:p>
-    <w:p>
-      <w:pPr>
-        <w:spacing w:after="0"/>
-        <w:ind w:left="360" w:firstLine="348"/>
         <w:jc w:val="both"/>
         <w:rPr>
           <w:rFonts w:ascii="Arial" w:hAnsi="Arial" w:cs="Arial"/>
@@ -1229,6 +1941,7 @@
           <w:sz w:val="40"/>
           <w:szCs w:val="40"/>
         </w:rPr>
+        <w:lastRenderedPageBreak/>
         <w:t xml:space="preserve">Rozwój automatyki budynków na przestrzeni wieków </w:t>
       </w:r>
     </w:p>
@@ -1565,7 +2278,15 @@
           <w:sz w:val="24"/>
           <w:szCs w:val="24"/>
         </w:rPr>
-        <w:t xml:space="preserve">I przez odpływ wody z tego zbiornika. Ktesibios wynalazł regulator pływakowy do zegara wodnego. Zadaniem regulatora było </w:t>
+        <w:t>i</w:t>
+      </w:r>
+      <w:r>
+        <w:rPr>
+          <w:rFonts w:ascii="Times New Roman" w:hAnsi="Times New Roman" w:cs="Times New Roman"/>
+          <w:sz w:val="24"/>
+          <w:szCs w:val="24"/>
+        </w:rPr>
+        <w:t xml:space="preserve"> przez odpływ wody z tego zbiornika. Ktesibios wynalazł regulator pływakowy do zegara wodnego. Zadaniem regulatora było utrzymywanie poziomu wody w zbiorniku tak by głębokość była stała. Utrzymywanie </w:t>
       </w:r>
       <w:r>
         <w:rPr>
@@ -1574,7 +2295,7 @@
           <w:szCs w:val="24"/>
         </w:rPr>
         <w:lastRenderedPageBreak/>
-        <w:t>utrzymywanie poziomu wody w zbiorniku tak by głębokość była stała. Utrzymywanie stałego poziomu wody prowadziło do stałego opróżniania zbiornika przez rurę</w:t>
+        <w:t>stałego poziomu wody prowadziło do stałego opróżniania zbiornika przez rurę</w:t>
       </w:r>
       <w:r>
         <w:rPr>
@@ -1687,7 +2408,7 @@
           <w:lang w:eastAsia="pl-PL"/>
         </w:rPr>
         <w:drawing>
-          <wp:inline distT="0" distB="0" distL="0" distR="0">
+          <wp:inline distT="0" distB="0" distL="0" distR="0" wp14:anchorId="4FB7DEAD" wp14:editId="5BE66B1D">
             <wp:extent cx="3760721" cy="2505075"/>
             <wp:effectExtent l="0" t="0" r="0" b="0"/>
             <wp:docPr id="2" name="Obraz 2" descr="C:\RPZ Praca\MAGISTERKA\materiał do textu\starozytna-automatyka-heron.jpg"/>
@@ -1704,7 +2425,7 @@
                     </pic:cNvPicPr>
                   </pic:nvPicPr>
                   <pic:blipFill>
-                    <a:blip r:embed="rId8">
+                    <a:blip r:embed="rId9">
                       <a:extLst>
                         <a:ext uri="{28A0092B-C50C-407E-A947-70E740481C1C}">
                           <a14:useLocalDpi xmlns:a14="http://schemas.microsoft.com/office/drawing/2010/main" val="0"/>
@@ -2018,7 +2739,7 @@
           <w:szCs w:val="24"/>
           <w:shd w:val="clear" w:color="auto" w:fill="FFFFFF"/>
         </w:rPr>
-        <w:t xml:space="preserve"> Nie znając elektryczności, elektroniki, telemechaniki, fotokomórki oraz na prawie dwa tysiące lat przed potężnym rozwojem tych dziedzin w kontekście automatyki </w:t>
+        <w:t xml:space="preserve"> Nie znając elektryczności, elektroniki, telemechaniki, fotokomórki oraz na prawie dwa tysiące lat przed potężnym rozwojem tych dziedzin w kontekście automatyki domowej, mechanizm ten </w:t>
       </w:r>
       <w:r>
         <w:rPr>
@@ -2027,54 +2748,45 @@
           <w:szCs w:val="24"/>
           <w:shd w:val="clear" w:color="auto" w:fill="FFFFFF"/>
         </w:rPr>
+        <w:t>był wielki odkryciem wyprzedzającym swoja epokę o</w:t>
+      </w:r>
+      <w:r>
+        <w:rPr>
+          <w:rFonts w:ascii="Times New Roman" w:hAnsi="Times New Roman" w:cs="Times New Roman"/>
+          <w:sz w:val="24"/>
+          <w:szCs w:val="24"/>
+          <w:shd w:val="clear" w:color="auto" w:fill="FFFFFF"/>
+        </w:rPr>
+        <w:t xml:space="preserve"> </w:t>
+      </w:r>
+      <w:r>
+        <w:rPr>
+          <w:rFonts w:ascii="Times New Roman" w:hAnsi="Times New Roman" w:cs="Times New Roman"/>
+          <w:sz w:val="24"/>
+          <w:szCs w:val="24"/>
+          <w:shd w:val="clear" w:color="auto" w:fill="FFFFFF"/>
+        </w:rPr>
+        <w:t>dwa tysiące lat.</w:t>
+      </w:r>
+    </w:p>
+    <w:p>
+      <w:pPr>
+        <w:spacing w:after="0" w:line="300" w:lineRule="auto"/>
+        <w:ind w:left="360" w:firstLine="348"/>
+        <w:jc w:val="both"/>
+        <w:rPr>
+          <w:rFonts w:ascii="Times New Roman" w:hAnsi="Times New Roman" w:cs="Times New Roman"/>
+          <w:sz w:val="24"/>
+          <w:szCs w:val="24"/>
+        </w:rPr>
+      </w:pPr>
+      <w:r>
+        <w:rPr>
+          <w:rFonts w:ascii="Times New Roman" w:hAnsi="Times New Roman" w:cs="Times New Roman"/>
+          <w:sz w:val="24"/>
+          <w:szCs w:val="24"/>
+        </w:rPr>
         <w:lastRenderedPageBreak/>
-        <w:t xml:space="preserve">domowej, mechanizm ten </w:t>
-      </w:r>
-      <w:r>
-        <w:rPr>
-          <w:rFonts w:ascii="Times New Roman" w:hAnsi="Times New Roman" w:cs="Times New Roman"/>
-          <w:sz w:val="24"/>
-          <w:szCs w:val="24"/>
-          <w:shd w:val="clear" w:color="auto" w:fill="FFFFFF"/>
-        </w:rPr>
-        <w:t>był wielki odkryciem wyprzedzającym swoja epokę o</w:t>
-      </w:r>
-      <w:r>
-        <w:rPr>
-          <w:rFonts w:ascii="Times New Roman" w:hAnsi="Times New Roman" w:cs="Times New Roman"/>
-          <w:sz w:val="24"/>
-          <w:szCs w:val="24"/>
-          <w:shd w:val="clear" w:color="auto" w:fill="FFFFFF"/>
-        </w:rPr>
-        <w:t xml:space="preserve"> </w:t>
-      </w:r>
-      <w:r>
-        <w:rPr>
-          <w:rFonts w:ascii="Times New Roman" w:hAnsi="Times New Roman" w:cs="Times New Roman"/>
-          <w:sz w:val="24"/>
-          <w:szCs w:val="24"/>
-          <w:shd w:val="clear" w:color="auto" w:fill="FFFFFF"/>
-        </w:rPr>
-        <w:t>dwa tysiące lat.</w:t>
-      </w:r>
-    </w:p>
-    <w:p>
-      <w:pPr>
-        <w:spacing w:after="0" w:line="300" w:lineRule="auto"/>
-        <w:ind w:left="360" w:firstLine="348"/>
-        <w:jc w:val="both"/>
-        <w:rPr>
-          <w:rFonts w:ascii="Times New Roman" w:hAnsi="Times New Roman" w:cs="Times New Roman"/>
-          <w:sz w:val="24"/>
-          <w:szCs w:val="24"/>
-        </w:rPr>
-      </w:pPr>
-      <w:r>
-        <w:rPr>
-          <w:rFonts w:ascii="Times New Roman" w:hAnsi="Times New Roman" w:cs="Times New Roman"/>
-          <w:sz w:val="24"/>
-          <w:szCs w:val="24"/>
-        </w:rPr>
         <w:t>Pierwsze egzemplarze wyżej opisanego zegara</w:t>
       </w:r>
       <w:r>
@@ -2395,24 +3107,32 @@
           <w:sz w:val="24"/>
           <w:szCs w:val="24"/>
         </w:rPr>
+        <w:t xml:space="preserve">Jednym z największych wynalazków wykorzystujących </w:t>
+      </w:r>
+      <w:r>
+        <w:rPr>
+          <w:rFonts w:ascii="Times New Roman" w:hAnsi="Times New Roman" w:cs="Times New Roman"/>
+          <w:sz w:val="24"/>
+          <w:szCs w:val="24"/>
+        </w:rPr>
+        <w:t xml:space="preserve">zasadę sprzężenia zwrotnego </w:t>
+      </w:r>
+      <w:r>
+        <w:rPr>
+          <w:rFonts w:ascii="Times New Roman" w:hAnsi="Times New Roman" w:cs="Times New Roman"/>
+          <w:sz w:val="24"/>
+          <w:szCs w:val="24"/>
+        </w:rPr>
+        <w:t xml:space="preserve">uznaje się opracowany w XVI wieku regulator temperatury paleniska. Odkrycie tego </w:t>
+      </w:r>
+      <w:r>
+        <w:rPr>
+          <w:rFonts w:ascii="Times New Roman" w:hAnsi="Times New Roman" w:cs="Times New Roman"/>
+          <w:sz w:val="24"/>
+          <w:szCs w:val="24"/>
+        </w:rPr>
         <w:lastRenderedPageBreak/>
-        <w:t xml:space="preserve">Jednym z największych wynalazków wykorzystujących </w:t>
-      </w:r>
-      <w:r>
-        <w:rPr>
-          <w:rFonts w:ascii="Times New Roman" w:hAnsi="Times New Roman" w:cs="Times New Roman"/>
-          <w:sz w:val="24"/>
-          <w:szCs w:val="24"/>
-        </w:rPr>
-        <w:t xml:space="preserve">zasadę sprzężenia zwrotnego </w:t>
-      </w:r>
-      <w:r>
-        <w:rPr>
-          <w:rFonts w:ascii="Times New Roman" w:hAnsi="Times New Roman" w:cs="Times New Roman"/>
-          <w:sz w:val="24"/>
-          <w:szCs w:val="24"/>
-        </w:rPr>
-        <w:t xml:space="preserve">uznaje się opracowany w XVI wieku regulator temperatury paleniska. Odkrycie tego regulatora przypisuje się </w:t>
+        <w:t xml:space="preserve">regulatora przypisuje się </w:t>
       </w:r>
       <w:r>
         <w:rPr>
@@ -2437,6 +3157,1046 @@
           <w:szCs w:val="24"/>
         </w:rPr>
         <w:t>Celem tego regulatora było utrzymywanie pieca w stałej temperaturze przez bardzo długo okres czasu. Główmy celem naukowca było udowodnienie, że nieszlachetne metale przetrzymywane w stałej temperaturze przez długi okres czasu przemieniają się w złoto. Pobocznym zastosowaniem regulatora było wykorzystanie tego urządzenia w inkubatorze do wykluwania piskląt. Przeznaczenie tego mechanizmu w ówczesnych czasach nie było ukierunkowane na zastosowanie w budynkach. Z biegiem czasu urządzenie to zostało wykorzystane w piecach ciepłowni dostarczających ciepła wodę do wszelakiego zastosowania.</w:t>
+      </w:r>
+      <w:r>
+        <w:rPr>
+          <w:rFonts w:ascii="Times New Roman" w:hAnsi="Times New Roman" w:cs="Times New Roman"/>
+          <w:sz w:val="24"/>
+          <w:szCs w:val="24"/>
+        </w:rPr>
+        <w:t xml:space="preserve"> </w:t>
+      </w:r>
+      <w:r>
+        <w:rPr>
+          <w:rFonts w:ascii="Times New Roman" w:hAnsi="Times New Roman" w:cs="Times New Roman"/>
+          <w:sz w:val="24"/>
+          <w:szCs w:val="24"/>
+        </w:rPr>
+        <w:t xml:space="preserve"> </w:t>
+      </w:r>
+    </w:p>
+    <w:p>
+      <w:pPr>
+        <w:spacing w:after="0" w:line="300" w:lineRule="auto"/>
+        <w:ind w:left="426" w:firstLine="283"/>
+        <w:jc w:val="both"/>
+        <w:rPr>
+          <w:rFonts w:ascii="Times New Roman" w:hAnsi="Times New Roman" w:cs="Times New Roman"/>
+          <w:sz w:val="24"/>
+          <w:szCs w:val="24"/>
+        </w:rPr>
+      </w:pPr>
+      <w:r>
+        <w:rPr>
+          <w:rFonts w:ascii="Times New Roman" w:hAnsi="Times New Roman" w:cs="Times New Roman"/>
+          <w:sz w:val="24"/>
+          <w:szCs w:val="24"/>
+        </w:rPr>
+        <w:t xml:space="preserve">Kolejnym przykładem rewolucyjnego wynalazku, który został wykorzystany w automatyce domowej jest regulator ciśnienia. </w:t>
+      </w:r>
+      <w:r>
+        <w:rPr>
+          <w:rFonts w:ascii="Times New Roman" w:hAnsi="Times New Roman" w:cs="Times New Roman"/>
+          <w:sz w:val="24"/>
+          <w:szCs w:val="24"/>
+        </w:rPr>
+        <w:t xml:space="preserve">Regulator ten został odkryty przez francuskiego uczonego Denisa Papina w XVII wieku. </w:t>
+      </w:r>
+      <w:r>
+        <w:rPr>
+          <w:rFonts w:ascii="Times New Roman" w:hAnsi="Times New Roman" w:cs="Times New Roman"/>
+          <w:sz w:val="24"/>
+          <w:szCs w:val="24"/>
+        </w:rPr>
+        <w:t xml:space="preserve">Jego pierwotnym zastosowaniem nie było poprawie komfortu życia domowego, lecz regulacja ciśnienia w silniku parowym. Silniki parowe napędzające wszelakie urządzenia w ówczesnych czasach, musiały pracować ze stałym ciśnieniem. Przed odkryciem regulatora </w:t>
+      </w:r>
+      <w:r>
+        <w:rPr>
+          <w:rFonts w:ascii="Times New Roman" w:hAnsi="Times New Roman" w:cs="Times New Roman"/>
+          <w:sz w:val="24"/>
+          <w:szCs w:val="24"/>
+        </w:rPr>
+        <w:t>przez francuza,  utrzymanie stałego ciśnienia w silniku przez długi okres czasu było nieosiągalne. Powodowało to skrócenie czasu życia danego silnika. Wynalazek Denisa Papina zastosowany w maszynie parowej, spotkał się z dużą akceptacją w przemyśle, co skutkowało wykorzystaniem regulatora na szeroka skale produkcyjną. Domowe wykorzystanie tego urządzenia przypisywane jest na wiek XX.</w:t>
+      </w:r>
+    </w:p>
+    <w:p>
+      <w:pPr>
+        <w:spacing w:after="0" w:line="300" w:lineRule="auto"/>
+        <w:ind w:left="426" w:firstLine="283"/>
+        <w:jc w:val="both"/>
+        <w:rPr>
+          <w:rFonts w:ascii="Times New Roman" w:hAnsi="Times New Roman" w:cs="Times New Roman"/>
+          <w:sz w:val="24"/>
+          <w:szCs w:val="24"/>
+        </w:rPr>
+      </w:pPr>
+      <w:r>
+        <w:rPr>
+          <w:rFonts w:ascii="Times New Roman" w:hAnsi="Times New Roman" w:cs="Times New Roman"/>
+          <w:sz w:val="24"/>
+          <w:szCs w:val="24"/>
+        </w:rPr>
+        <w:t xml:space="preserve">   </w:t>
+      </w:r>
+      <w:r>
+        <w:rPr>
+          <w:rFonts w:ascii="Times New Roman" w:hAnsi="Times New Roman" w:cs="Times New Roman"/>
+          <w:sz w:val="24"/>
+          <w:szCs w:val="24"/>
+        </w:rPr>
+        <w:t>Ponowną</w:t>
+      </w:r>
+      <w:r>
+        <w:rPr>
+          <w:rFonts w:ascii="Times New Roman" w:hAnsi="Times New Roman" w:cs="Times New Roman"/>
+          <w:sz w:val="24"/>
+          <w:szCs w:val="24"/>
+        </w:rPr>
+        <w:t xml:space="preserve"> prace nad</w:t>
+      </w:r>
+      <w:r>
+        <w:rPr>
+          <w:rFonts w:ascii="Times New Roman" w:hAnsi="Times New Roman" w:cs="Times New Roman"/>
+          <w:sz w:val="24"/>
+          <w:szCs w:val="24"/>
+        </w:rPr>
+        <w:t xml:space="preserve"> regulatorem pływakowym odkrytym w </w:t>
+      </w:r>
+      <w:r>
+        <w:rPr>
+          <w:rFonts w:ascii="Times New Roman" w:hAnsi="Times New Roman" w:cs="Times New Roman"/>
+          <w:sz w:val="24"/>
+          <w:szCs w:val="24"/>
+        </w:rPr>
+        <w:t xml:space="preserve">III wznowiono w XVIII wieku. </w:t>
+      </w:r>
+      <w:r>
+        <w:rPr>
+          <w:rFonts w:ascii="Times New Roman" w:hAnsi="Times New Roman" w:cs="Times New Roman"/>
+          <w:sz w:val="24"/>
+          <w:szCs w:val="24"/>
+        </w:rPr>
+        <w:t>Dalszy rozwój tego urządzenia wymusiły dziedziny takie jak dystrybucja wody w systemach domowych oraz kotły parowe silników parowych.</w:t>
+      </w:r>
+      <w:r>
+        <w:rPr>
+          <w:rFonts w:ascii="Times New Roman" w:hAnsi="Times New Roman" w:cs="Times New Roman"/>
+          <w:sz w:val="24"/>
+          <w:szCs w:val="24"/>
+        </w:rPr>
+        <w:t xml:space="preserve"> Najwcześniej znane użycie regulatora zaworu pływakowego w kotłach parowych napomniane zostało w XVIII wieku przez J. Brindleya. Angielski naukowiec zastosował ten regulator w silniku parowym przeznaczonym do pompowania wody. </w:t>
+      </w:r>
+      <w:r>
+        <w:rPr>
+          <w:rFonts w:ascii="Times New Roman" w:hAnsi="Times New Roman" w:cs="Times New Roman"/>
+          <w:sz w:val="24"/>
+          <w:szCs w:val="24"/>
+        </w:rPr>
+        <w:t xml:space="preserve">Kolejne udokumentowane zastosowania regulatora pływakowego to silnik parowy w browarze oraz maszyna parowa napędzająca wentylator pieca na Syberii. </w:t>
+      </w:r>
+      <w:r>
+        <w:rPr>
+          <w:rFonts w:ascii="Times New Roman" w:hAnsi="Times New Roman" w:cs="Times New Roman"/>
+          <w:sz w:val="24"/>
+          <w:szCs w:val="24"/>
+        </w:rPr>
+        <w:t xml:space="preserve"> </w:t>
+      </w:r>
+      <w:r>
+        <w:rPr>
+          <w:rFonts w:ascii="Times New Roman" w:hAnsi="Times New Roman" w:cs="Times New Roman"/>
+          <w:sz w:val="24"/>
+          <w:szCs w:val="24"/>
+        </w:rPr>
+        <w:t xml:space="preserve">Pierwsze zastosowanie tego regulatora w automatyzacji budynków przeznaczone było do płukania toalet. W XIX wieku toaletę ze spłuczką udoskonalił londyński hydraulik </w:t>
+      </w:r>
+      <w:r>
+        <w:rPr>
+          <w:rFonts w:ascii="Times New Roman" w:hAnsi="Times New Roman" w:cs="Times New Roman"/>
+          <w:sz w:val="24"/>
+          <w:szCs w:val="24"/>
+        </w:rPr>
+        <w:t>Thomasa</w:t>
+      </w:r>
+      <w:r>
+        <w:rPr>
+          <w:rFonts w:ascii="Times New Roman" w:hAnsi="Times New Roman" w:cs="Times New Roman"/>
+          <w:sz w:val="24"/>
+          <w:szCs w:val="24"/>
+        </w:rPr>
+        <w:t xml:space="preserve"> Crapper. Za to odkrycie został uhonorowany tytułem szlacheckim kawalera przez królową Victorie.  </w:t>
+      </w:r>
+      <w:r>
+        <w:rPr>
+          <w:rFonts w:ascii="Times New Roman" w:hAnsi="Times New Roman" w:cs="Times New Roman"/>
+          <w:sz w:val="24"/>
+          <w:szCs w:val="24"/>
+        </w:rPr>
+        <w:t>Od tego czasu, ze wzrostową tendencją rozpoczęto stosowanie regulatorów oraz innych nowinek technicznych w celu poprawienia standardu mieszkaniowego człowieka.</w:t>
+      </w:r>
+    </w:p>
+    <w:p>
+      <w:pPr>
+        <w:spacing w:after="0" w:line="300" w:lineRule="auto"/>
+        <w:ind w:left="426" w:firstLine="283"/>
+        <w:jc w:val="both"/>
+        <w:rPr>
+          <w:rFonts w:ascii="Times New Roman" w:hAnsi="Times New Roman" w:cs="Times New Roman"/>
+          <w:sz w:val="24"/>
+          <w:szCs w:val="24"/>
+        </w:rPr>
+      </w:pPr>
+    </w:p>
+    <w:p>
+      <w:pPr>
+        <w:spacing w:after="0" w:line="300" w:lineRule="auto"/>
+        <w:ind w:left="426" w:firstLine="283"/>
+        <w:jc w:val="both"/>
+        <w:rPr>
+          <w:rFonts w:ascii="Times New Roman" w:hAnsi="Times New Roman" w:cs="Times New Roman"/>
+          <w:sz w:val="24"/>
+          <w:szCs w:val="24"/>
+        </w:rPr>
+      </w:pPr>
+    </w:p>
+    <w:p>
+      <w:pPr>
+        <w:spacing w:after="0" w:line="300" w:lineRule="auto"/>
+        <w:ind w:left="426" w:firstLine="283"/>
+        <w:jc w:val="both"/>
+        <w:rPr>
+          <w:rFonts w:ascii="Times New Roman" w:hAnsi="Times New Roman" w:cs="Times New Roman"/>
+          <w:sz w:val="24"/>
+          <w:szCs w:val="24"/>
+        </w:rPr>
+      </w:pPr>
+    </w:p>
+    <w:p>
+      <w:pPr>
+        <w:spacing w:after="0" w:line="300" w:lineRule="auto"/>
+        <w:ind w:left="426" w:firstLine="283"/>
+        <w:jc w:val="both"/>
+        <w:rPr>
+          <w:rFonts w:ascii="Times New Roman" w:hAnsi="Times New Roman" w:cs="Times New Roman"/>
+          <w:sz w:val="24"/>
+          <w:szCs w:val="24"/>
+        </w:rPr>
+      </w:pPr>
+    </w:p>
+    <w:p>
+      <w:pPr>
+        <w:spacing w:after="0" w:line="300" w:lineRule="auto"/>
+        <w:ind w:left="426" w:firstLine="283"/>
+        <w:jc w:val="both"/>
+        <w:rPr>
+          <w:rFonts w:ascii="Times New Roman" w:hAnsi="Times New Roman" w:cs="Times New Roman"/>
+          <w:sz w:val="24"/>
+          <w:szCs w:val="24"/>
+        </w:rPr>
+      </w:pPr>
+    </w:p>
+    <w:p>
+      <w:pPr>
+        <w:spacing w:after="0" w:line="300" w:lineRule="auto"/>
+        <w:ind w:left="426" w:firstLine="283"/>
+        <w:jc w:val="both"/>
+        <w:rPr>
+          <w:rFonts w:ascii="Times New Roman" w:hAnsi="Times New Roman" w:cs="Times New Roman"/>
+          <w:sz w:val="32"/>
+          <w:szCs w:val="32"/>
+        </w:rPr>
+      </w:pPr>
+      <w:r>
+        <w:rPr>
+          <w:rFonts w:ascii="Times New Roman" w:hAnsi="Times New Roman" w:cs="Times New Roman"/>
+          <w:sz w:val="32"/>
+          <w:szCs w:val="32"/>
+        </w:rPr>
+        <w:lastRenderedPageBreak/>
+        <w:t xml:space="preserve">2.3 XX wiek – eksplozja mechanizmów i rozwiązań dla automatyki domowej. </w:t>
+      </w:r>
+      <w:r>
+        <w:rPr>
+          <w:rFonts w:ascii="Times New Roman" w:hAnsi="Times New Roman" w:cs="Times New Roman"/>
+          <w:sz w:val="32"/>
+          <w:szCs w:val="32"/>
+        </w:rPr>
+        <w:t xml:space="preserve">    </w:t>
+      </w:r>
+      <w:r>
+        <w:rPr>
+          <w:rFonts w:ascii="Times New Roman" w:hAnsi="Times New Roman" w:cs="Times New Roman"/>
+          <w:sz w:val="32"/>
+          <w:szCs w:val="32"/>
+        </w:rPr>
+        <w:t xml:space="preserve">   </w:t>
+      </w:r>
+      <w:r>
+        <w:rPr>
+          <w:rFonts w:ascii="Times New Roman" w:hAnsi="Times New Roman" w:cs="Times New Roman"/>
+          <w:sz w:val="32"/>
+          <w:szCs w:val="32"/>
+        </w:rPr>
+        <w:t xml:space="preserve"> </w:t>
+      </w:r>
+      <w:r>
+        <w:rPr>
+          <w:rFonts w:ascii="Times New Roman" w:hAnsi="Times New Roman" w:cs="Times New Roman"/>
+          <w:sz w:val="32"/>
+          <w:szCs w:val="32"/>
+        </w:rPr>
+        <w:t xml:space="preserve"> </w:t>
+      </w:r>
+      <w:r>
+        <w:rPr>
+          <w:rFonts w:ascii="Times New Roman" w:hAnsi="Times New Roman" w:cs="Times New Roman"/>
+          <w:sz w:val="32"/>
+          <w:szCs w:val="32"/>
+        </w:rPr>
+        <w:t xml:space="preserve">  </w:t>
+      </w:r>
+      <w:r>
+        <w:rPr>
+          <w:rFonts w:ascii="Times New Roman" w:hAnsi="Times New Roman" w:cs="Times New Roman"/>
+          <w:sz w:val="32"/>
+          <w:szCs w:val="32"/>
+        </w:rPr>
+        <w:t xml:space="preserve"> </w:t>
+      </w:r>
+    </w:p>
+    <w:p>
+      <w:pPr>
+        <w:spacing w:after="0" w:line="300" w:lineRule="auto"/>
+        <w:ind w:left="708" w:firstLine="1"/>
+        <w:jc w:val="both"/>
+        <w:rPr>
+          <w:rFonts w:ascii="Times New Roman" w:hAnsi="Times New Roman" w:cs="Times New Roman"/>
+          <w:sz w:val="28"/>
+          <w:szCs w:val="28"/>
+        </w:rPr>
+      </w:pPr>
+      <w:r>
+        <w:rPr>
+          <w:rFonts w:ascii="Times New Roman" w:hAnsi="Times New Roman" w:cs="Times New Roman"/>
+          <w:sz w:val="28"/>
+          <w:szCs w:val="28"/>
+        </w:rPr>
+        <w:tab/>
+      </w:r>
+    </w:p>
+    <w:p>
+      <w:pPr>
+        <w:spacing w:after="0" w:line="300" w:lineRule="auto"/>
+        <w:ind w:firstLine="283"/>
+        <w:jc w:val="both"/>
+        <w:rPr>
+          <w:rFonts w:ascii="Times New Roman" w:hAnsi="Times New Roman" w:cs="Times New Roman"/>
+          <w:sz w:val="24"/>
+          <w:szCs w:val="24"/>
+        </w:rPr>
+      </w:pPr>
+      <w:r>
+        <w:rPr>
+          <w:rFonts w:ascii="Times New Roman" w:hAnsi="Times New Roman" w:cs="Times New Roman"/>
+          <w:sz w:val="24"/>
+          <w:szCs w:val="24"/>
+        </w:rPr>
+        <w:t xml:space="preserve">Z punktu widzenia automatycznych rozwiązań dla budynków najważniejsze wydarzenia to wojny światowe oraz rozwój telefonii i masowej komunikacji. </w:t>
+      </w:r>
+      <w:r>
+        <w:rPr>
+          <w:rFonts w:ascii="Times New Roman" w:hAnsi="Times New Roman" w:cs="Times New Roman"/>
+          <w:sz w:val="24"/>
+          <w:szCs w:val="24"/>
+        </w:rPr>
+        <w:t xml:space="preserve">Komunikacja masowa i szybsze sposoby przemieszczania się z miejsca na miejsce stopniowo powodowały, że świat stawał się coraz mniejszy. </w:t>
+      </w:r>
+      <w:r>
+        <w:rPr>
+          <w:rFonts w:ascii="Times New Roman" w:hAnsi="Times New Roman" w:cs="Times New Roman"/>
+          <w:sz w:val="24"/>
+          <w:szCs w:val="24"/>
+        </w:rPr>
+        <w:t xml:space="preserve">Ludzie usiłowali określić swoje miejsce w społeczności globalnej, a głowy bardziej rozwiniętych narodów planowały poszerzenie terenów państw. Konsekwencją tego były wojny </w:t>
+      </w:r>
+      <w:r>
+        <w:rPr>
+          <w:rFonts w:ascii="Times New Roman" w:hAnsi="Times New Roman" w:cs="Times New Roman"/>
+          <w:sz w:val="24"/>
+          <w:szCs w:val="24"/>
+        </w:rPr>
+        <w:t xml:space="preserve">światowe, w których rozwój systemów automatycznych, systemów sterowania oraz systemów wykorzystujących zasadę sprzężenia zwrotnego był głównym czynnikiem przetrwania. Wyścig zbrojeń podczas wojen spowodował eksplozje nowych technologii, nad którym ciężko pracowano w drugiej połowie XX wieku. </w:t>
+      </w:r>
+    </w:p>
+    <w:p>
+      <w:pPr>
+        <w:spacing w:after="0" w:line="300" w:lineRule="auto"/>
+        <w:ind w:left="426" w:firstLine="283"/>
+        <w:jc w:val="both"/>
+        <w:rPr>
+          <w:rFonts w:ascii="Times New Roman" w:hAnsi="Times New Roman" w:cs="Times New Roman"/>
+          <w:sz w:val="24"/>
+          <w:szCs w:val="24"/>
+        </w:rPr>
+      </w:pPr>
+    </w:p>
+    <w:p>
+      <w:pPr>
+        <w:spacing w:after="0" w:line="300" w:lineRule="auto"/>
+        <w:ind w:left="426" w:firstLine="283"/>
+        <w:jc w:val="both"/>
+        <w:rPr>
+          <w:rFonts w:ascii="Times New Roman" w:hAnsi="Times New Roman" w:cs="Times New Roman"/>
+          <w:sz w:val="28"/>
+          <w:szCs w:val="28"/>
+        </w:rPr>
+      </w:pPr>
+      <w:r>
+        <w:rPr>
+          <w:rFonts w:ascii="Times New Roman" w:hAnsi="Times New Roman" w:cs="Times New Roman"/>
+          <w:sz w:val="28"/>
+          <w:szCs w:val="28"/>
+        </w:rPr>
+        <w:t xml:space="preserve">2.3.1 Analiza częstotliwościowa systemów automatyki </w:t>
+      </w:r>
+    </w:p>
+    <w:p>
+      <w:pPr>
+        <w:spacing w:after="0" w:line="300" w:lineRule="auto"/>
+        <w:ind w:left="426" w:firstLine="283"/>
+        <w:jc w:val="both"/>
+        <w:rPr>
+          <w:rFonts w:ascii="Times New Roman" w:hAnsi="Times New Roman" w:cs="Times New Roman"/>
+          <w:sz w:val="24"/>
+          <w:szCs w:val="24"/>
+        </w:rPr>
+      </w:pPr>
+    </w:p>
+    <w:p>
+      <w:pPr>
+        <w:spacing w:after="0" w:line="300" w:lineRule="auto"/>
+        <w:jc w:val="both"/>
+        <w:rPr>
+          <w:rFonts w:ascii="Times New Roman" w:hAnsi="Times New Roman" w:cs="Times New Roman"/>
+          <w:sz w:val="24"/>
+          <w:szCs w:val="24"/>
+        </w:rPr>
+      </w:pPr>
+      <w:r>
+        <w:rPr>
+          <w:rFonts w:ascii="Times New Roman" w:hAnsi="Times New Roman" w:cs="Times New Roman"/>
+          <w:sz w:val="24"/>
+          <w:szCs w:val="24"/>
+        </w:rPr>
+        <w:tab/>
+      </w:r>
+      <w:r>
+        <w:rPr>
+          <w:rFonts w:ascii="Times New Roman" w:hAnsi="Times New Roman" w:cs="Times New Roman"/>
+          <w:sz w:val="24"/>
+          <w:szCs w:val="24"/>
+        </w:rPr>
+        <w:t xml:space="preserve">Podejście matematyczne do analizy systemów sterowania, prowadzonych z wykorzystaniem równań różniczkowych było główną domeną przed XX wiekiem. W 1920 roku w laboratoriach telefonicznych Bella rozpoczęto badania i zastosowano w systemach telekomunikacji podejście oparte na dziedzinie częstotliwościowej. Główne metodyki tego podejścia to miedzy innymi transformata Laplace’a oraz Fouriera. Z tego okresu wywodzą się również syntezy układów regulacji automatycznej wykorzystujące charakterystyki częstotliwościowe Nyquista oraz Bode’go. </w:t>
+      </w:r>
+    </w:p>
+    <w:p>
+      <w:pPr>
+        <w:spacing w:after="0" w:line="300" w:lineRule="auto"/>
+        <w:jc w:val="both"/>
+        <w:rPr>
+          <w:rFonts w:ascii="Times New Roman" w:hAnsi="Times New Roman" w:cs="Times New Roman"/>
+          <w:sz w:val="24"/>
+          <w:szCs w:val="24"/>
+        </w:rPr>
+      </w:pPr>
+      <w:r>
+        <w:rPr>
+          <w:rFonts w:ascii="Times New Roman" w:hAnsi="Times New Roman" w:cs="Times New Roman"/>
+          <w:sz w:val="24"/>
+          <w:szCs w:val="24"/>
+        </w:rPr>
+        <w:tab/>
+        <w:t xml:space="preserve">Harold Stephen Black pracujący w laboratoriach Bella prowadził prace nad  </w:t>
+      </w:r>
+      <w:r>
+        <w:rPr>
+          <w:rFonts w:ascii="Times New Roman" w:hAnsi="Times New Roman" w:cs="Times New Roman"/>
+          <w:sz w:val="24"/>
+          <w:szCs w:val="24"/>
+        </w:rPr>
+        <w:t>zagadnieniem</w:t>
+      </w:r>
+      <w:r>
+        <w:rPr>
+          <w:rFonts w:ascii="Times New Roman" w:hAnsi="Times New Roman" w:cs="Times New Roman"/>
+          <w:sz w:val="24"/>
+          <w:szCs w:val="24"/>
+        </w:rPr>
+        <w:t xml:space="preserve"> </w:t>
+      </w:r>
+      <w:r>
+        <w:rPr>
+          <w:rFonts w:ascii="Times New Roman" w:hAnsi="Times New Roman" w:cs="Times New Roman"/>
+          <w:sz w:val="24"/>
+          <w:szCs w:val="24"/>
+        </w:rPr>
+        <w:t>telefonii międzykontynentalnej.</w:t>
+      </w:r>
+      <w:r>
+        <w:rPr>
+          <w:rFonts w:ascii="Times New Roman" w:hAnsi="Times New Roman" w:cs="Times New Roman"/>
+          <w:sz w:val="24"/>
+          <w:szCs w:val="24"/>
+        </w:rPr>
+        <w:t xml:space="preserve"> Po kilku latach zmagania się z problemami zniekształceń i niestabilnością sygnałów, powiększania pasma sygnału dla utrzymania dużego ruchu w sieci oraz szumami w sieci zaproponował zastosowanie ujemnego sprzężenia zwrotnego (zagadnienie znane i wykorzystywane w dzisiejszej automatyce budynkowej). W ten sposób naukowiec stworzył koncepcje stabilnych wzmacniaczy z ujemnym sprzężeniem zwrotnym – zademonstrował i udowodnił użyteczność sprzężenia zwrotnego do redukcji zniekształceń wzmacniaczy regenerujących</w:t>
+      </w:r>
+      <w:r>
+        <w:rPr>
+          <w:rFonts w:ascii="Times New Roman" w:hAnsi="Times New Roman" w:cs="Times New Roman"/>
+          <w:sz w:val="24"/>
+          <w:szCs w:val="24"/>
+        </w:rPr>
+        <w:t>.</w:t>
+      </w:r>
+      <w:r>
+        <w:rPr>
+          <w:rFonts w:ascii="Times New Roman" w:hAnsi="Times New Roman" w:cs="Times New Roman"/>
+          <w:sz w:val="24"/>
+          <w:szCs w:val="24"/>
+        </w:rPr>
+        <w:t xml:space="preserve"> </w:t>
+      </w:r>
+      <w:r>
+        <w:rPr>
+          <w:rFonts w:ascii="Times New Roman" w:hAnsi="Times New Roman" w:cs="Times New Roman"/>
+          <w:sz w:val="24"/>
+          <w:szCs w:val="24"/>
+        </w:rPr>
+        <w:t xml:space="preserve">Dopracowaniem tego rozwiązania zajęli się inni pracownicy laboratorium Bella. Harry Nyquist rozwiązał zagadnienie regeneracji w zastosowaniu do projektowania stabilnych wzmacniaczy[2]. </w:t>
+      </w:r>
+      <w:r>
+        <w:rPr>
+          <w:rFonts w:ascii="Times New Roman" w:hAnsi="Times New Roman" w:cs="Times New Roman"/>
+          <w:sz w:val="24"/>
+          <w:szCs w:val="24"/>
+        </w:rPr>
+        <w:t xml:space="preserve">Efektem pracy było opracowanie kryterium stabilności układów z zamkniętym sprzężeniem zwrotnym w dziedzinie częstotliwościowej. </w:t>
+      </w:r>
+      <w:r>
+        <w:rPr>
+          <w:rFonts w:ascii="Times New Roman" w:hAnsi="Times New Roman" w:cs="Times New Roman"/>
+          <w:sz w:val="24"/>
+          <w:szCs w:val="24"/>
+        </w:rPr>
+        <w:t xml:space="preserve">Prace nad analizą częstotliwościową w laboratorium Bella prowadził również Hendrik Wade Bode. </w:t>
+      </w:r>
+      <w:r>
+        <w:rPr>
+          <w:rFonts w:ascii="Times New Roman" w:hAnsi="Times New Roman" w:cs="Times New Roman"/>
+          <w:sz w:val="24"/>
+          <w:szCs w:val="24"/>
+        </w:rPr>
+        <w:t>Badał on stabilność pętli sprzężenia zwrotnego z wykorzystaniem koncepcji zapasu amplitudy i fazy.</w:t>
+      </w:r>
+      <w:r>
+        <w:rPr>
+          <w:rFonts w:ascii="Times New Roman" w:hAnsi="Times New Roman" w:cs="Times New Roman"/>
+          <w:sz w:val="24"/>
+          <w:szCs w:val="24"/>
+        </w:rPr>
+        <w:t xml:space="preserve"> </w:t>
+      </w:r>
+      <w:r>
+        <w:rPr>
+          <w:rFonts w:ascii="Times New Roman" w:hAnsi="Times New Roman" w:cs="Times New Roman"/>
+          <w:sz w:val="24"/>
+          <w:szCs w:val="24"/>
+        </w:rPr>
+        <w:t xml:space="preserve">Pracował również nad charakterystyką częstotliwościową na płaszczyźnie zespolonej. </w:t>
+      </w:r>
+      <w:r>
+        <w:rPr>
+          <w:rFonts w:ascii="Times New Roman" w:hAnsi="Times New Roman" w:cs="Times New Roman"/>
+          <w:sz w:val="24"/>
+          <w:szCs w:val="24"/>
+        </w:rPr>
+        <w:t xml:space="preserve">Wprowadził on koncepcje zapasu amplitudy i fazy oraz wskazał na ich zależność z kryterium stabilności Nyquista.  </w:t>
+      </w:r>
+      <w:r>
+        <w:rPr>
+          <w:rFonts w:ascii="Times New Roman" w:hAnsi="Times New Roman" w:cs="Times New Roman"/>
+          <w:sz w:val="24"/>
+          <w:szCs w:val="24"/>
+        </w:rPr>
+        <w:t xml:space="preserve"> </w:t>
+      </w:r>
+      <w:r>
+        <w:rPr>
+          <w:rFonts w:ascii="Times New Roman" w:hAnsi="Times New Roman" w:cs="Times New Roman"/>
+          <w:sz w:val="24"/>
+          <w:szCs w:val="24"/>
+        </w:rPr>
+        <w:t xml:space="preserve"> </w:t>
+      </w:r>
+      <w:r>
+        <w:rPr>
+          <w:rFonts w:ascii="Times New Roman" w:hAnsi="Times New Roman" w:cs="Times New Roman"/>
+          <w:sz w:val="24"/>
+          <w:szCs w:val="24"/>
+        </w:rPr>
+        <w:t xml:space="preserve">  </w:t>
+      </w:r>
+    </w:p>
+    <w:p>
+      <w:pPr>
+        <w:spacing w:after="0" w:line="300" w:lineRule="auto"/>
+        <w:jc w:val="both"/>
+        <w:rPr>
+          <w:rFonts w:ascii="Times New Roman" w:hAnsi="Times New Roman" w:cs="Times New Roman"/>
+          <w:sz w:val="24"/>
+          <w:szCs w:val="24"/>
+        </w:rPr>
+      </w:pPr>
+      <w:r>
+        <w:rPr>
+          <w:rFonts w:ascii="Times New Roman" w:hAnsi="Times New Roman" w:cs="Times New Roman"/>
+          <w:sz w:val="24"/>
+          <w:szCs w:val="24"/>
+        </w:rPr>
+        <w:t xml:space="preserve"> </w:t>
+      </w:r>
+      <w:r>
+        <w:rPr>
+          <w:rFonts w:ascii="Times New Roman" w:hAnsi="Times New Roman" w:cs="Times New Roman"/>
+          <w:sz w:val="24"/>
+          <w:szCs w:val="24"/>
+        </w:rPr>
+        <w:t xml:space="preserve"> </w:t>
+      </w:r>
+      <w:r>
+        <w:rPr>
+          <w:rFonts w:ascii="Times New Roman" w:hAnsi="Times New Roman" w:cs="Times New Roman"/>
+          <w:sz w:val="24"/>
+          <w:szCs w:val="24"/>
+        </w:rPr>
+        <w:t xml:space="preserve">     </w:t>
+      </w:r>
+    </w:p>
+    <w:p>
+      <w:pPr>
+        <w:spacing w:after="0" w:line="300" w:lineRule="auto"/>
+        <w:jc w:val="both"/>
+        <w:rPr>
+          <w:rFonts w:ascii="Times New Roman" w:hAnsi="Times New Roman" w:cs="Times New Roman"/>
+          <w:sz w:val="24"/>
+          <w:szCs w:val="24"/>
+        </w:rPr>
+      </w:pPr>
+    </w:p>
+    <w:p>
+      <w:pPr>
+        <w:spacing w:after="0" w:line="300" w:lineRule="auto"/>
+        <w:ind w:firstLine="708"/>
+        <w:jc w:val="both"/>
+        <w:rPr>
+          <w:rFonts w:ascii="Times New Roman" w:hAnsi="Times New Roman" w:cs="Times New Roman"/>
+          <w:sz w:val="28"/>
+          <w:szCs w:val="28"/>
+        </w:rPr>
+      </w:pPr>
+      <w:r>
+        <w:rPr>
+          <w:rFonts w:ascii="Times New Roman" w:hAnsi="Times New Roman" w:cs="Times New Roman"/>
+          <w:sz w:val="28"/>
+          <w:szCs w:val="28"/>
+        </w:rPr>
+        <w:t xml:space="preserve">2.3.2 Teoria serwomechanizmów </w:t>
+      </w:r>
+    </w:p>
+    <w:p>
+      <w:pPr>
+        <w:spacing w:after="0" w:line="300" w:lineRule="auto"/>
+        <w:jc w:val="both"/>
+        <w:rPr>
+          <w:rFonts w:ascii="Times New Roman" w:hAnsi="Times New Roman" w:cs="Times New Roman"/>
+          <w:sz w:val="28"/>
+          <w:szCs w:val="28"/>
+        </w:rPr>
+      </w:pPr>
+    </w:p>
+    <w:p>
+      <w:pPr>
+        <w:spacing w:after="0" w:line="300" w:lineRule="auto"/>
+        <w:ind w:firstLine="567"/>
+        <w:jc w:val="both"/>
+        <w:rPr>
+          <w:rFonts w:ascii="Arial" w:hAnsi="Arial" w:cs="Arial"/>
+          <w:sz w:val="24"/>
+          <w:szCs w:val="24"/>
+        </w:rPr>
+      </w:pPr>
+      <w:r>
+        <w:rPr>
+          <w:rFonts w:ascii="Times New Roman" w:hAnsi="Times New Roman" w:cs="Times New Roman"/>
+          <w:sz w:val="24"/>
+          <w:szCs w:val="24"/>
+        </w:rPr>
+        <w:t xml:space="preserve">Innym kluczowym zagadnieniem w kontekście automatyki domowej było opatentowanie serwomechanizmów. </w:t>
+      </w:r>
+      <w:r>
+        <w:rPr>
+          <w:rFonts w:ascii="Times New Roman" w:hAnsi="Times New Roman" w:cs="Times New Roman"/>
+          <w:sz w:val="24"/>
+          <w:szCs w:val="24"/>
+        </w:rPr>
+        <w:t xml:space="preserve">Zapotrzebowanie na serwomechanizmy </w:t>
+      </w:r>
+      <w:r>
+        <w:rPr>
+          <w:rFonts w:ascii="Times New Roman" w:hAnsi="Times New Roman" w:cs="Times New Roman"/>
+          <w:sz w:val="24"/>
+          <w:szCs w:val="24"/>
+        </w:rPr>
+        <w:t>wymuszone było wzrastającą liczbą zastosowań symulatorów analogowych</w:t>
+      </w:r>
+      <w:r>
+        <w:rPr>
+          <w:rFonts w:ascii="Times New Roman" w:hAnsi="Times New Roman" w:cs="Times New Roman"/>
+          <w:sz w:val="24"/>
+          <w:szCs w:val="24"/>
+        </w:rPr>
+        <w:t xml:space="preserve">. </w:t>
+      </w:r>
+      <w:r>
+        <w:rPr>
+          <w:rFonts w:ascii="Times New Roman" w:hAnsi="Times New Roman" w:cs="Times New Roman"/>
+          <w:sz w:val="24"/>
+          <w:szCs w:val="24"/>
+        </w:rPr>
+        <w:t>Przykładem takich symulatorów były np. analizator sieci w energetyce oraz analizator różniczkowy do rozwiazywania  różnorodnych problemów.</w:t>
+      </w:r>
+      <w:r>
+        <w:rPr>
+          <w:rFonts w:ascii="Times New Roman" w:hAnsi="Times New Roman" w:cs="Times New Roman"/>
+          <w:sz w:val="24"/>
+          <w:szCs w:val="24"/>
+        </w:rPr>
+        <w:t xml:space="preserve"> </w:t>
+      </w:r>
+      <w:r>
+        <w:rPr>
+          <w:rFonts w:ascii="Times New Roman" w:hAnsi="Times New Roman" w:cs="Times New Roman"/>
+          <w:sz w:val="24"/>
+          <w:szCs w:val="24"/>
+        </w:rPr>
+        <w:t xml:space="preserve">Badania amerykańskiego naukowca skupione były głównie na różnicy pomiędzy dodatnim i ujemnym sprzężeniem </w:t>
+      </w:r>
+      <w:r>
+        <w:rPr>
+          <w:rFonts w:ascii="Times New Roman" w:hAnsi="Times New Roman" w:cs="Times New Roman"/>
+          <w:sz w:val="24"/>
+          <w:szCs w:val="24"/>
+        </w:rPr>
+        <w:t xml:space="preserve">zwrotnym nie uwzględniając opisanej w rozdziale 2.3.1 teorii Black’a. </w:t>
+      </w:r>
+      <w:r>
+        <w:rPr>
+          <w:rFonts w:ascii="Times New Roman" w:hAnsi="Times New Roman" w:cs="Times New Roman"/>
+          <w:sz w:val="24"/>
+          <w:szCs w:val="24"/>
+        </w:rPr>
+        <w:t xml:space="preserve">Amerykanin do określenia charakterystyki serwomechanizmów użył krzywych znormalizowanych i parametrów takich jak stała czasowa oraz współczynnik </w:t>
+      </w:r>
+      <w:r>
+        <w:rPr>
+          <w:rFonts w:ascii="Times New Roman" w:hAnsi="Times New Roman" w:cs="Times New Roman"/>
+          <w:sz w:val="24"/>
+          <w:szCs w:val="24"/>
+        </w:rPr>
+        <w:t>tłumienia, lecz n</w:t>
+      </w:r>
+      <w:r>
+        <w:rPr>
+          <w:rFonts w:ascii="Times New Roman" w:hAnsi="Times New Roman" w:cs="Times New Roman"/>
+          <w:sz w:val="24"/>
+          <w:szCs w:val="24"/>
+        </w:rPr>
+        <w:t xml:space="preserve">ie wspomniał nic o analizie stabilności układów.   </w:t>
+      </w:r>
+    </w:p>
+    <w:p>
+      <w:pPr>
+        <w:spacing w:after="0"/>
+        <w:ind w:left="360" w:firstLine="348"/>
+        <w:jc w:val="both"/>
+        <w:rPr>
+          <w:rFonts w:ascii="Arial" w:hAnsi="Arial" w:cs="Arial"/>
+          <w:sz w:val="24"/>
+          <w:szCs w:val="24"/>
+        </w:rPr>
+      </w:pPr>
+    </w:p>
+    <w:p>
+      <w:pPr>
+        <w:spacing w:after="0"/>
+        <w:ind w:left="360" w:firstLine="348"/>
+        <w:jc w:val="both"/>
+        <w:rPr>
+          <w:rFonts w:ascii="Arial" w:hAnsi="Arial" w:cs="Arial"/>
+          <w:sz w:val="24"/>
+          <w:szCs w:val="24"/>
+        </w:rPr>
+      </w:pPr>
+    </w:p>
+    <w:p>
+      <w:pPr>
+        <w:spacing w:after="0"/>
+        <w:ind w:left="360" w:firstLine="348"/>
+        <w:jc w:val="both"/>
+        <w:rPr>
+          <w:rFonts w:ascii="Times New Roman" w:hAnsi="Times New Roman" w:cs="Times New Roman"/>
+          <w:sz w:val="28"/>
+          <w:szCs w:val="28"/>
+        </w:rPr>
+      </w:pPr>
+      <w:r>
+        <w:rPr>
+          <w:rFonts w:ascii="Times New Roman" w:hAnsi="Times New Roman" w:cs="Times New Roman"/>
+          <w:sz w:val="28"/>
+          <w:szCs w:val="28"/>
+        </w:rPr>
+        <w:t xml:space="preserve">2.3.3 Techniki cyfrowe </w:t>
+      </w:r>
+      <w:r>
+        <w:rPr>
+          <w:rFonts w:ascii="Times New Roman" w:hAnsi="Times New Roman" w:cs="Times New Roman"/>
+          <w:sz w:val="28"/>
+          <w:szCs w:val="28"/>
+        </w:rPr>
+        <w:t>oraz ich zastosowanie w</w:t>
+      </w:r>
+      <w:r>
+        <w:rPr>
+          <w:rFonts w:ascii="Times New Roman" w:hAnsi="Times New Roman" w:cs="Times New Roman"/>
+          <w:sz w:val="28"/>
+          <w:szCs w:val="28"/>
+        </w:rPr>
+        <w:t xml:space="preserve"> automatyce budynkowej </w:t>
+      </w:r>
+    </w:p>
+    <w:p>
+      <w:pPr>
+        <w:spacing w:after="0"/>
+        <w:jc w:val="both"/>
+        <w:rPr>
+          <w:rFonts w:ascii="Times New Roman" w:hAnsi="Times New Roman" w:cs="Times New Roman"/>
+          <w:sz w:val="28"/>
+          <w:szCs w:val="28"/>
+        </w:rPr>
+      </w:pPr>
+    </w:p>
+    <w:p>
+      <w:pPr>
+        <w:spacing w:after="0"/>
+        <w:ind w:firstLine="360"/>
+        <w:jc w:val="both"/>
+        <w:rPr>
+          <w:rFonts w:ascii="Times New Roman" w:hAnsi="Times New Roman" w:cs="Times New Roman"/>
+          <w:sz w:val="24"/>
+          <w:szCs w:val="24"/>
+        </w:rPr>
+      </w:pPr>
+      <w:r>
+        <w:rPr>
+          <w:rFonts w:ascii="Times New Roman" w:hAnsi="Times New Roman" w:cs="Times New Roman"/>
+          <w:sz w:val="24"/>
+          <w:szCs w:val="24"/>
+        </w:rPr>
+        <w:t xml:space="preserve">W połowie XX wieku rozpoczęto masowy rozwój automatyki domowej, którego celem była poprawa standardu życia </w:t>
+      </w:r>
+      <w:r>
+        <w:rPr>
+          <w:rFonts w:ascii="Times New Roman" w:hAnsi="Times New Roman" w:cs="Times New Roman"/>
+          <w:sz w:val="24"/>
+          <w:szCs w:val="24"/>
+        </w:rPr>
+        <w:t xml:space="preserve">człowieka. Automatykę budynkową oparto na opisanych we wcześniejszych rozdziałach mechanizmach i technologiach. Rozpoczęto od najbardziej potrzebnych </w:t>
+      </w:r>
+      <w:r>
+        <w:rPr>
+          <w:rFonts w:ascii="Times New Roman" w:hAnsi="Times New Roman" w:cs="Times New Roman"/>
+          <w:sz w:val="24"/>
+          <w:szCs w:val="24"/>
+        </w:rPr>
+        <w:t xml:space="preserve">uproszczeń, takich jak pralki automatyczne lub zmywarki do naczyń. </w:t>
+      </w:r>
+      <w:r>
+        <w:rPr>
+          <w:rFonts w:ascii="Times New Roman" w:hAnsi="Times New Roman" w:cs="Times New Roman"/>
+          <w:sz w:val="24"/>
+          <w:szCs w:val="24"/>
+        </w:rPr>
+        <w:t>W 1966 roku amerykański inżynier Jim Sutherland zaprezentował pierwszy, w pełni automatyczny system zarzadzania domem</w:t>
+      </w:r>
+      <w:r>
+        <w:rPr>
+          <w:rFonts w:ascii="Times New Roman" w:hAnsi="Times New Roman" w:cs="Times New Roman"/>
+          <w:sz w:val="24"/>
+          <w:szCs w:val="24"/>
+        </w:rPr>
+        <w:t xml:space="preserve"> - Echo IV</w:t>
+      </w:r>
+      <w:r>
+        <w:rPr>
+          <w:rFonts w:ascii="Times New Roman" w:hAnsi="Times New Roman" w:cs="Times New Roman"/>
+          <w:sz w:val="24"/>
+          <w:szCs w:val="24"/>
+        </w:rPr>
+        <w:t>.</w:t>
+      </w:r>
+      <w:r>
+        <w:rPr>
+          <w:rFonts w:ascii="Times New Roman" w:hAnsi="Times New Roman" w:cs="Times New Roman"/>
+          <w:sz w:val="24"/>
+          <w:szCs w:val="24"/>
+        </w:rPr>
+        <w:t xml:space="preserve"> W ślady Sutherland‘a poszło wiele innych osób oraz organizacji, ale ograniczenia techniczne ówczesnych czasów i niebotyczne koszty związane z produkcja, nie pozwoliły na komercjalizacje wielu pomysłów. </w:t>
+      </w:r>
+      <w:r>
+        <w:rPr>
+          <w:rFonts w:ascii="Times New Roman" w:hAnsi="Times New Roman" w:cs="Times New Roman"/>
+          <w:sz w:val="24"/>
+          <w:szCs w:val="24"/>
+        </w:rPr>
+        <w:t xml:space="preserve">Większość z nich </w:t>
+      </w:r>
+      <w:r>
+        <w:rPr>
+          <w:rFonts w:ascii="Times New Roman" w:hAnsi="Times New Roman" w:cs="Times New Roman"/>
+          <w:sz w:val="24"/>
+          <w:szCs w:val="24"/>
+        </w:rPr>
+        <w:t xml:space="preserve">za </w:t>
+      </w:r>
+      <w:r>
+        <w:rPr>
+          <w:rFonts w:ascii="Times New Roman" w:hAnsi="Times New Roman" w:cs="Times New Roman"/>
+          <w:color w:val="000000"/>
+          <w:sz w:val="24"/>
+          <w:szCs w:val="24"/>
+          <w:shd w:val="clear" w:color="auto" w:fill="FFFFFF"/>
+        </w:rPr>
+        <w:t>hobbystyczne</w:t>
+      </w:r>
+      <w:r>
+        <w:rPr>
+          <w:rStyle w:val="apple-converted-space"/>
+          <w:rFonts w:ascii="Tahoma" w:hAnsi="Tahoma" w:cs="Tahoma"/>
+          <w:color w:val="000000"/>
+          <w:sz w:val="21"/>
+          <w:szCs w:val="21"/>
+          <w:shd w:val="clear" w:color="auto" w:fill="FFFFFF"/>
+        </w:rPr>
+        <w:t xml:space="preserve"> </w:t>
+      </w:r>
+      <w:r>
+        <w:rPr>
+          <w:rStyle w:val="apple-converted-space"/>
+          <w:rFonts w:ascii="Times New Roman" w:hAnsi="Times New Roman" w:cs="Times New Roman"/>
+          <w:color w:val="000000"/>
+          <w:sz w:val="24"/>
+          <w:szCs w:val="24"/>
+          <w:shd w:val="clear" w:color="auto" w:fill="FFFFFF"/>
+        </w:rPr>
+        <w:t>wymysły oraz niepotrzebne ciekawostki</w:t>
+      </w:r>
+      <w:r>
+        <w:rPr>
+          <w:rFonts w:ascii="Times New Roman" w:hAnsi="Times New Roman" w:cs="Times New Roman"/>
+          <w:sz w:val="24"/>
+          <w:szCs w:val="24"/>
+        </w:rPr>
+        <w:t>.</w:t>
+      </w:r>
+    </w:p>
+    <w:p>
+      <w:pPr>
+        <w:spacing w:after="0"/>
+        <w:ind w:firstLine="360"/>
+        <w:jc w:val="both"/>
+        <w:rPr>
+          <w:rFonts w:ascii="Times New Roman" w:hAnsi="Times New Roman" w:cs="Times New Roman"/>
+          <w:sz w:val="24"/>
+          <w:szCs w:val="24"/>
+        </w:rPr>
+      </w:pPr>
+      <w:r>
+        <w:rPr>
+          <w:rFonts w:ascii="Times New Roman" w:hAnsi="Times New Roman" w:cs="Times New Roman"/>
+          <w:sz w:val="24"/>
+          <w:szCs w:val="24"/>
+        </w:rPr>
+        <w:t xml:space="preserve">Przełom nie tylko w automatyce budynkowej ale w całym świecie automatyzacji, informatyki, cybernetyki, fizyki oraz wielu innych dziedzin zaawansowanych technologicznych spowodowany był rozwojem technologii krzemowej i odkryciem mikrokontrolera. </w:t>
+      </w:r>
+      <w:r>
+        <w:rPr>
+          <w:rFonts w:ascii="Times New Roman" w:hAnsi="Times New Roman" w:cs="Times New Roman"/>
+          <w:sz w:val="24"/>
+          <w:szCs w:val="24"/>
+        </w:rPr>
+        <w:t>Konsekwencja tego było rozpowszechnienie na przełomie lat 70</w:t>
+      </w:r>
+      <w:r>
+        <w:rPr>
+          <w:rFonts w:ascii="Times New Roman" w:hAnsi="Times New Roman" w:cs="Times New Roman"/>
+          <w:sz w:val="24"/>
+          <w:szCs w:val="24"/>
+        </w:rPr>
+        <w:t>.</w:t>
+      </w:r>
+      <w:r>
+        <w:rPr>
+          <w:rFonts w:ascii="Times New Roman" w:hAnsi="Times New Roman" w:cs="Times New Roman"/>
+          <w:sz w:val="24"/>
+          <w:szCs w:val="24"/>
+        </w:rPr>
+        <w:t xml:space="preserve"> i 80</w:t>
+      </w:r>
+      <w:r>
+        <w:rPr>
+          <w:rFonts w:ascii="Times New Roman" w:hAnsi="Times New Roman" w:cs="Times New Roman"/>
+          <w:sz w:val="24"/>
+          <w:szCs w:val="24"/>
+        </w:rPr>
+        <w:t xml:space="preserve">. XX wieku, wydajnych, relatywnie tanich, i niewielkich komputerów. </w:t>
+      </w:r>
+    </w:p>
+    <w:p>
+      <w:pPr>
+        <w:spacing w:after="0"/>
+        <w:ind w:firstLine="360"/>
+        <w:jc w:val="both"/>
+        <w:rPr>
+          <w:rFonts w:ascii="Times New Roman" w:hAnsi="Times New Roman" w:cs="Times New Roman"/>
+          <w:sz w:val="24"/>
+          <w:szCs w:val="24"/>
+        </w:rPr>
+      </w:pPr>
+      <w:r>
+        <w:rPr>
+          <w:rFonts w:ascii="Times New Roman" w:hAnsi="Times New Roman" w:cs="Times New Roman"/>
+          <w:sz w:val="24"/>
+          <w:szCs w:val="24"/>
+        </w:rPr>
+        <w:t xml:space="preserve">Termin „Inteligentny budynek” został wprowadzony w życie w 1984 roku przez związek amerykańskich deweloperów. Od tego czasu technologie zaczęły trafiać nie tylko do firm i zakładów przemysłowych, ale również do zwykłych domów. </w:t>
+      </w:r>
+      <w:r>
+        <w:rPr>
+          <w:rFonts w:ascii="Times New Roman" w:hAnsi="Times New Roman" w:cs="Times New Roman"/>
+          <w:sz w:val="24"/>
+          <w:szCs w:val="24"/>
+        </w:rPr>
+        <w:t>Na chwile obecna na rynku dostępnych jest niewyobrażalna liczba produktów oraz rozwiązań</w:t>
       </w:r>
       <w:r>
         <w:rPr>
@@ -2454,13 +4214,72 @@
           <w:sz w:val="24"/>
           <w:szCs w:val="24"/>
         </w:rPr>
+        <w:t>(opisana w dalszej części pracy)</w:t>
+      </w:r>
+      <w:r>
+        <w:rPr>
+          <w:rFonts w:ascii="Times New Roman" w:hAnsi="Times New Roman" w:cs="Times New Roman"/>
+          <w:sz w:val="24"/>
+          <w:szCs w:val="24"/>
+        </w:rPr>
+        <w:t xml:space="preserve"> zapewniających komfort i wygodę w codziennym wykorzystaniu budynku. Ostatnie 30 lat było kluczowe dla automatyki.</w:t>
+      </w:r>
+      <w:r>
+        <w:rPr>
+          <w:rFonts w:ascii="Times New Roman" w:hAnsi="Times New Roman" w:cs="Times New Roman"/>
+          <w:sz w:val="24"/>
+          <w:szCs w:val="24"/>
+        </w:rPr>
+        <w:t xml:space="preserve"> Współcześni automatycy nie ustają w swoich pracach i każdego dnia pracują nad nowymi udoskonaleniami.</w:t>
+      </w:r>
+      <w:r>
+        <w:rPr>
+          <w:rFonts w:ascii="Times New Roman" w:hAnsi="Times New Roman" w:cs="Times New Roman"/>
+          <w:sz w:val="24"/>
+          <w:szCs w:val="24"/>
+        </w:rPr>
+        <w:t xml:space="preserve"> W kolejnym rozdziale opisane zostały podstawowe dla dzisiejszych czasów elementy automatyki budynkowej oraz cechy Inteligentnego budynku. </w:t>
+      </w:r>
+    </w:p>
+    <w:p>
+      <w:pPr>
+        <w:spacing w:after="0"/>
+        <w:ind w:firstLine="360"/>
+        <w:jc w:val="both"/>
+        <w:rPr>
+          <w:rFonts w:ascii="Times New Roman" w:hAnsi="Times New Roman" w:cs="Times New Roman"/>
+          <w:sz w:val="24"/>
+          <w:szCs w:val="24"/>
+        </w:rPr>
+      </w:pPr>
+      <w:r>
+        <w:rPr>
+          <w:rFonts w:ascii="Times New Roman" w:hAnsi="Times New Roman" w:cs="Times New Roman"/>
+          <w:sz w:val="24"/>
+          <w:szCs w:val="24"/>
+        </w:rPr>
+        <w:t xml:space="preserve">  </w:t>
+      </w:r>
+      <w:r>
+        <w:rPr>
+          <w:rFonts w:ascii="Times New Roman" w:hAnsi="Times New Roman" w:cs="Times New Roman"/>
+          <w:sz w:val="24"/>
+          <w:szCs w:val="24"/>
+        </w:rPr>
         <w:t xml:space="preserve"> </w:t>
       </w:r>
-    </w:p>
-    <w:p>
-      <w:pPr>
-        <w:spacing w:after="0" w:line="300" w:lineRule="auto"/>
-        <w:ind w:left="426" w:firstLine="283"/>
+      <w:r>
+        <w:rPr>
+          <w:rFonts w:ascii="Times New Roman" w:hAnsi="Times New Roman" w:cs="Times New Roman"/>
+          <w:sz w:val="24"/>
+          <w:szCs w:val="24"/>
+        </w:rPr>
+        <w:t xml:space="preserve"> </w:t>
+      </w:r>
+    </w:p>
+    <w:p>
+      <w:pPr>
+        <w:spacing w:after="0"/>
         <w:jc w:val="both"/>
         <w:rPr>
           <w:rFonts w:ascii="Times New Roman" w:hAnsi="Times New Roman" w:cs="Times New Roman"/>
@@ -2468,156 +4287,14 @@
           <w:szCs w:val="28"/>
         </w:rPr>
       </w:pPr>
-    </w:p>
-    <w:p>
-      <w:pPr>
-        <w:spacing w:after="0" w:line="300" w:lineRule="auto"/>
-        <w:ind w:left="708" w:firstLine="1"/>
-        <w:jc w:val="both"/>
+      <w:r>
         <w:rPr>
           <w:rFonts w:ascii="Times New Roman" w:hAnsi="Times New Roman" w:cs="Times New Roman"/>
           <w:sz w:val="28"/>
           <w:szCs w:val="28"/>
         </w:rPr>
-      </w:pPr>
-      <w:r>
-        <w:rPr>
-          <w:rFonts w:ascii="Times New Roman" w:hAnsi="Times New Roman" w:cs="Times New Roman"/>
-          <w:sz w:val="28"/>
-          <w:szCs w:val="28"/>
-        </w:rPr>
         <w:tab/>
       </w:r>
-    </w:p>
-    <w:p>
-      <w:pPr>
-        <w:spacing w:after="0" w:line="300" w:lineRule="auto"/>
-        <w:ind w:left="426" w:firstLine="283"/>
-        <w:jc w:val="both"/>
-        <w:rPr>
-          <w:rFonts w:ascii="Times New Roman" w:hAnsi="Times New Roman" w:cs="Times New Roman"/>
-          <w:sz w:val="24"/>
-          <w:szCs w:val="24"/>
-        </w:rPr>
-      </w:pPr>
-      <w:r>
-        <w:rPr>
-          <w:rFonts w:ascii="Times New Roman" w:hAnsi="Times New Roman" w:cs="Times New Roman"/>
-          <w:sz w:val="28"/>
-          <w:szCs w:val="28"/>
-        </w:rPr>
-        <w:t xml:space="preserve">  </w:t>
-      </w:r>
-      <w:r>
-        <w:rPr>
-          <w:rFonts w:ascii="Times New Roman" w:hAnsi="Times New Roman" w:cs="Times New Roman"/>
-          <w:sz w:val="28"/>
-          <w:szCs w:val="28"/>
-        </w:rPr>
-        <w:t xml:space="preserve"> </w:t>
-      </w:r>
-      <w:r>
-        <w:rPr>
-          <w:rFonts w:ascii="Times New Roman" w:hAnsi="Times New Roman" w:cs="Times New Roman"/>
-          <w:sz w:val="24"/>
-          <w:szCs w:val="24"/>
-        </w:rPr>
-        <w:t xml:space="preserve"> </w:t>
-      </w:r>
-      <w:r>
-        <w:rPr>
-          <w:rFonts w:ascii="Times New Roman" w:hAnsi="Times New Roman" w:cs="Times New Roman"/>
-          <w:sz w:val="24"/>
-          <w:szCs w:val="24"/>
-        </w:rPr>
-        <w:t xml:space="preserve">   </w:t>
-      </w:r>
-    </w:p>
-    <w:p>
-      <w:pPr>
-        <w:spacing w:after="0" w:line="300" w:lineRule="auto"/>
-        <w:ind w:left="426" w:firstLine="283"/>
-        <w:jc w:val="both"/>
-        <w:rPr>
-          <w:rFonts w:ascii="Times New Roman" w:hAnsi="Times New Roman" w:cs="Times New Roman"/>
-          <w:sz w:val="24"/>
-          <w:szCs w:val="24"/>
-        </w:rPr>
-      </w:pPr>
-    </w:p>
-    <w:p>
-      <w:pPr>
-        <w:spacing w:after="0" w:line="300" w:lineRule="auto"/>
-        <w:jc w:val="both"/>
-        <w:rPr>
-          <w:rFonts w:ascii="Times New Roman" w:hAnsi="Times New Roman" w:cs="Times New Roman"/>
-          <w:sz w:val="24"/>
-          <w:szCs w:val="24"/>
-        </w:rPr>
-      </w:pPr>
-      <w:r>
-        <w:rPr>
-          <w:rFonts w:ascii="Times New Roman" w:hAnsi="Times New Roman" w:cs="Times New Roman"/>
-          <w:sz w:val="24"/>
-          <w:szCs w:val="24"/>
-        </w:rPr>
-        <w:tab/>
-      </w:r>
-    </w:p>
-    <w:p>
-      <w:pPr>
-        <w:spacing w:after="0" w:line="360" w:lineRule="auto"/>
-        <w:jc w:val="both"/>
-        <w:rPr>
-          <w:rFonts w:ascii="Arial" w:hAnsi="Arial" w:cs="Arial"/>
-          <w:sz w:val="24"/>
-          <w:szCs w:val="24"/>
-        </w:rPr>
-      </w:pPr>
-      <w:r>
-        <w:rPr>
-          <w:rFonts w:ascii="Times New Roman" w:hAnsi="Times New Roman" w:cs="Times New Roman"/>
-          <w:sz w:val="24"/>
-          <w:szCs w:val="24"/>
-        </w:rPr>
-        <w:tab/>
-      </w:r>
-    </w:p>
-    <w:p>
-      <w:pPr>
-        <w:spacing w:after="0"/>
-        <w:ind w:left="360" w:firstLine="348"/>
-        <w:jc w:val="both"/>
-        <w:rPr>
-          <w:rFonts w:ascii="Arial" w:hAnsi="Arial" w:cs="Arial"/>
-          <w:sz w:val="24"/>
-          <w:szCs w:val="24"/>
-        </w:rPr>
-      </w:pPr>
-    </w:p>
-    <w:p>
-      <w:pPr>
-        <w:spacing w:after="0"/>
-        <w:ind w:left="360" w:firstLine="348"/>
-        <w:jc w:val="both"/>
-        <w:rPr>
-          <w:rFonts w:ascii="Arial" w:hAnsi="Arial" w:cs="Arial"/>
-          <w:sz w:val="24"/>
-          <w:szCs w:val="24"/>
-        </w:rPr>
-      </w:pPr>
-    </w:p>
-    <w:p>
-      <w:pPr>
-        <w:spacing w:after="0"/>
-        <w:ind w:left="360" w:firstLine="348"/>
-        <w:jc w:val="both"/>
-        <w:rPr>
-          <w:rFonts w:ascii="Arial" w:hAnsi="Arial" w:cs="Arial"/>
-          <w:sz w:val="24"/>
-          <w:szCs w:val="24"/>
-        </w:rPr>
-      </w:pPr>
     </w:p>
     <w:p>
       <w:pPr>
@@ -4269,6 +5946,7 @@
       </w:pPr>
     </w:p>
     <w:sectPr>
+      <w:footerReference w:type="default" r:id="rId10"/>
       <w:pgSz w:w="11906" w:h="16838"/>
       <w:pgMar w:top="1417" w:right="1417" w:bottom="1417" w:left="1417" w:header="708" w:footer="708" w:gutter="0"/>
       <w:cols w:space="708"/>
@@ -4279,7 +5957,7 @@
 </file>
 
 <file path=word/endnotes.xml><?xml version="1.0" encoding="utf-8"?>
-<w:endnotes xmlns:wpc="http://schemas.microsoft.com/office/word/2010/wordprocessingCanvas" xmlns:mc="http://schemas.openxmlformats.org/markup-compatibility/2006" xmlns:o="urn:schemas-microsoft-com:office:office" xmlns:r="http://schemas.openxmlformats.org/officeDocument/2006/relationships" xmlns:m="http://schemas.openxmlformats.org/officeDocument/2006/math" xmlns:v="urn:schemas-microsoft-com:vml" xmlns:wp14="http://schemas.microsoft.com/office/word/2010/wordprocessingDrawing" xmlns:wp="http://schemas.openxmlformats.org/drawingml/2006/wordprocessingDrawing" xmlns:w10="urn:schemas-microsoft-com:office:word" xmlns:w="http://schemas.openxmlformats.org/wordprocessingml/2006/main" xmlns:w14="http://schemas.microsoft.com/office/word/2010/wordml" xmlns:w15="http://schemas.microsoft.com/office/word/2012/wordml" xmlns:wpg="http://schemas.microsoft.com/office/word/2010/wordprocessingGroup" xmlns:wpi="http://schemas.microsoft.com/office/word/2010/wordprocessingInk" xmlns:wne="http://schemas.microsoft.com/office/word/2006/wordml" xmlns:wps="http://schemas.microsoft.com/office/word/2010/wordprocessingShape" mc:Ignorable="w14 w15 wp14">
+<w:endnotes xmlns:wpc="http://schemas.microsoft.com/office/word/2010/wordprocessingCanvas" xmlns:mc="http://schemas.openxmlformats.org/markup-compatibility/2006" xmlns:o="urn:schemas-microsoft-com:office:office" xmlns:r="http://schemas.openxmlformats.org/officeDocument/2006/relationships" xmlns:m="http://schemas.openxmlformats.org/officeDocument/2006/math" xmlns:v="urn:schemas-microsoft-com:vml" xmlns:wp14="http://schemas.microsoft.com/office/word/2010/wordprocessingDrawing" xmlns:wp="http://schemas.openxmlformats.org/drawingml/2006/wordprocessingDrawing" xmlns:w10="urn:schemas-microsoft-com:office:word" xmlns:w="http://schemas.openxmlformats.org/wordprocessingml/2006/main" xmlns:w14="http://schemas.microsoft.com/office/word/2010/wordml" xmlns:wpg="http://schemas.microsoft.com/office/word/2010/wordprocessingGroup" xmlns:wpi="http://schemas.microsoft.com/office/word/2010/wordprocessingInk" xmlns:wne="http://schemas.microsoft.com/office/word/2006/wordml" xmlns:wps="http://schemas.microsoft.com/office/word/2010/wordprocessingShape" mc:Ignorable="w14 wp14">
   <w:endnote w:type="separator" w:id="-1">
     <w:p>
       <w:pPr>
@@ -4303,8 +5981,53 @@
 </w:endnotes>
 </file>
 
+<file path=word/footer1.xml><?xml version="1.0" encoding="utf-8"?>
+<w:ftr xmlns:wpc="http://schemas.microsoft.com/office/word/2010/wordprocessingCanvas" xmlns:mc="http://schemas.openxmlformats.org/markup-compatibility/2006" xmlns:o="urn:schemas-microsoft-com:office:office" xmlns:r="http://schemas.openxmlformats.org/officeDocument/2006/relationships" xmlns:m="http://schemas.openxmlformats.org/officeDocument/2006/math" xmlns:v="urn:schemas-microsoft-com:vml" xmlns:wp14="http://schemas.microsoft.com/office/word/2010/wordprocessingDrawing" xmlns:wp="http://schemas.openxmlformats.org/drawingml/2006/wordprocessingDrawing" xmlns:w10="urn:schemas-microsoft-com:office:word" xmlns:w="http://schemas.openxmlformats.org/wordprocessingml/2006/main" xmlns:w14="http://schemas.microsoft.com/office/word/2010/wordml" xmlns:wpg="http://schemas.microsoft.com/office/word/2010/wordprocessingGroup" xmlns:wpi="http://schemas.microsoft.com/office/word/2010/wordprocessingInk" xmlns:wne="http://schemas.microsoft.com/office/word/2006/wordml" xmlns:wps="http://schemas.microsoft.com/office/word/2010/wordprocessingShape" mc:Ignorable="w14 wp14">
+  <w:sdt>
+    <w:sdtPr>
+      <w:id w:val="1916822092"/>
+      <w:docPartObj>
+        <w:docPartGallery w:val="Page Numbers (Bottom of Page)"/>
+        <w:docPartUnique/>
+      </w:docPartObj>
+    </w:sdtPr>
+    <w:sdtContent>
+      <w:p>
+        <w:pPr>
+          <w:pStyle w:val="Stopka"/>
+          <w:jc w:val="right"/>
+        </w:pPr>
+        <w:r>
+          <w:fldChar w:fldCharType="begin"/>
+        </w:r>
+        <w:r>
+          <w:instrText>PAGE   \* MERGEFORMAT</w:instrText>
+        </w:r>
+        <w:r>
+          <w:fldChar w:fldCharType="separate"/>
+        </w:r>
+        <w:r>
+          <w:rPr>
+            <w:noProof/>
+          </w:rPr>
+          <w:t>11</w:t>
+        </w:r>
+        <w:r>
+          <w:fldChar w:fldCharType="end"/>
+        </w:r>
+      </w:p>
+    </w:sdtContent>
+  </w:sdt>
+  <w:p>
+    <w:pPr>
+      <w:pStyle w:val="Stopka"/>
+    </w:pPr>
+  </w:p>
+</w:ftr>
+</file>
+
 <file path=word/footnotes.xml><?xml version="1.0" encoding="utf-8"?>
-<w:footnotes xmlns:wpc="http://schemas.microsoft.com/office/word/2010/wordprocessingCanvas" xmlns:mc="http://schemas.openxmlformats.org/markup-compatibility/2006" xmlns:o="urn:schemas-microsoft-com:office:office" xmlns:r="http://schemas.openxmlformats.org/officeDocument/2006/relationships" xmlns:m="http://schemas.openxmlformats.org/officeDocument/2006/math" xmlns:v="urn:schemas-microsoft-com:vml" xmlns:wp14="http://schemas.microsoft.com/office/word/2010/wordprocessingDrawing" xmlns:wp="http://schemas.openxmlformats.org/drawingml/2006/wordprocessingDrawing" xmlns:w10="urn:schemas-microsoft-com:office:word" xmlns:w="http://schemas.openxmlformats.org/wordprocessingml/2006/main" xmlns:w14="http://schemas.microsoft.com/office/word/2010/wordml" xmlns:w15="http://schemas.microsoft.com/office/word/2012/wordml" xmlns:wpg="http://schemas.microsoft.com/office/word/2010/wordprocessingGroup" xmlns:wpi="http://schemas.microsoft.com/office/word/2010/wordprocessingInk" xmlns:wne="http://schemas.microsoft.com/office/word/2006/wordml" xmlns:wps="http://schemas.microsoft.com/office/word/2010/wordprocessingShape" mc:Ignorable="w14 w15 wp14">
+<w:footnotes xmlns:wpc="http://schemas.microsoft.com/office/word/2010/wordprocessingCanvas" xmlns:mc="http://schemas.openxmlformats.org/markup-compatibility/2006" xmlns:o="urn:schemas-microsoft-com:office:office" xmlns:r="http://schemas.openxmlformats.org/officeDocument/2006/relationships" xmlns:m="http://schemas.openxmlformats.org/officeDocument/2006/math" xmlns:v="urn:schemas-microsoft-com:vml" xmlns:wp14="http://schemas.microsoft.com/office/word/2010/wordprocessingDrawing" xmlns:wp="http://schemas.openxmlformats.org/drawingml/2006/wordprocessingDrawing" xmlns:w10="urn:schemas-microsoft-com:office:word" xmlns:w="http://schemas.openxmlformats.org/wordprocessingml/2006/main" xmlns:w14="http://schemas.microsoft.com/office/word/2010/wordml" xmlns:wpg="http://schemas.microsoft.com/office/word/2010/wordprocessingGroup" xmlns:wpi="http://schemas.microsoft.com/office/word/2010/wordprocessingInk" xmlns:wne="http://schemas.microsoft.com/office/word/2006/wordml" xmlns:wps="http://schemas.microsoft.com/office/word/2010/wordprocessingShape" mc:Ignorable="w14 wp14">
   <w:footnote w:type="separator" w:id="-1">
     <w:p>
       <w:pPr>
@@ -4329,8 +6052,8 @@
 </file>
 
 <file path=word/numbering.xml><?xml version="1.0" encoding="utf-8"?>
-<w:numbering xmlns:wpc="http://schemas.microsoft.com/office/word/2010/wordprocessingCanvas" xmlns:mc="http://schemas.openxmlformats.org/markup-compatibility/2006" xmlns:o="urn:schemas-microsoft-com:office:office" xmlns:r="http://schemas.openxmlformats.org/officeDocument/2006/relationships" xmlns:m="http://schemas.openxmlformats.org/officeDocument/2006/math" xmlns:v="urn:schemas-microsoft-com:vml" xmlns:wp14="http://schemas.microsoft.com/office/word/2010/wordprocessingDrawing" xmlns:wp="http://schemas.openxmlformats.org/drawingml/2006/wordprocessingDrawing" xmlns:w10="urn:schemas-microsoft-com:office:word" xmlns:w="http://schemas.openxmlformats.org/wordprocessingml/2006/main" xmlns:w14="http://schemas.microsoft.com/office/word/2010/wordml" xmlns:w15="http://schemas.microsoft.com/office/word/2012/wordml" xmlns:wpg="http://schemas.microsoft.com/office/word/2010/wordprocessingGroup" xmlns:wpi="http://schemas.microsoft.com/office/word/2010/wordprocessingInk" xmlns:wne="http://schemas.microsoft.com/office/word/2006/wordml" xmlns:wps="http://schemas.microsoft.com/office/word/2010/wordprocessingShape" mc:Ignorable="w14 w15 wp14">
-  <w:abstractNum w:abstractNumId="0" w15:restartNumberingAfterBreak="0">
+<w:numbering xmlns:wpc="http://schemas.microsoft.com/office/word/2010/wordprocessingCanvas" xmlns:mc="http://schemas.openxmlformats.org/markup-compatibility/2006" xmlns:o="urn:schemas-microsoft-com:office:office" xmlns:r="http://schemas.openxmlformats.org/officeDocument/2006/relationships" xmlns:m="http://schemas.openxmlformats.org/officeDocument/2006/math" xmlns:v="urn:schemas-microsoft-com:vml" xmlns:wp14="http://schemas.microsoft.com/office/word/2010/wordprocessingDrawing" xmlns:wp="http://schemas.openxmlformats.org/drawingml/2006/wordprocessingDrawing" xmlns:w10="urn:schemas-microsoft-com:office:word" xmlns:w="http://schemas.openxmlformats.org/wordprocessingml/2006/main" xmlns:w14="http://schemas.microsoft.com/office/word/2010/wordml" xmlns:wpg="http://schemas.microsoft.com/office/word/2010/wordprocessingGroup" xmlns:wpi="http://schemas.microsoft.com/office/word/2010/wordprocessingInk" xmlns:wne="http://schemas.microsoft.com/office/word/2006/wordml" xmlns:wps="http://schemas.microsoft.com/office/word/2010/wordprocessingShape" mc:Ignorable="w14 wp14">
+  <w:abstractNum w:abstractNumId="0">
     <w:nsid w:val="577F6FD7"/>
     <w:multiLevelType w:val="multilevel"/>
     <w:tmpl w:val="E098B386"/>
@@ -4458,7 +6181,7 @@
 </file>
 
 <file path=word/styles.xml><?xml version="1.0" encoding="utf-8"?>
-<w:styles xmlns:mc="http://schemas.openxmlformats.org/markup-compatibility/2006" xmlns:r="http://schemas.openxmlformats.org/officeDocument/2006/relationships" xmlns:w="http://schemas.openxmlformats.org/wordprocessingml/2006/main" xmlns:w14="http://schemas.microsoft.com/office/word/2010/wordml" xmlns:w15="http://schemas.microsoft.com/office/word/2012/wordml" mc:Ignorable="w14 w15">
+<w:styles xmlns:mc="http://schemas.openxmlformats.org/markup-compatibility/2006" xmlns:r="http://schemas.openxmlformats.org/officeDocument/2006/relationships" xmlns:w="http://schemas.openxmlformats.org/wordprocessingml/2006/main" xmlns:w14="http://schemas.microsoft.com/office/word/2010/wordml" mc:Ignorable="w14">
   <w:docDefaults>
     <w:rPrDefault>
       <w:rPr>
@@ -4474,378 +6197,146 @@
       </w:pPr>
     </w:pPrDefault>
   </w:docDefaults>
-  <w:latentStyles w:defLockedState="0" w:defUIPriority="99" w:defSemiHidden="0" w:defUnhideWhenUsed="0" w:defQFormat="0" w:count="371">
-    <w:lsdException w:name="Normal" w:uiPriority="0" w:qFormat="1"/>
-    <w:lsdException w:name="heading 1" w:uiPriority="9" w:qFormat="1"/>
-    <w:lsdException w:name="heading 2" w:semiHidden="1" w:uiPriority="9" w:unhideWhenUsed="1" w:qFormat="1"/>
-    <w:lsdException w:name="heading 3" w:semiHidden="1" w:uiPriority="9" w:unhideWhenUsed="1" w:qFormat="1"/>
-    <w:lsdException w:name="heading 4" w:semiHidden="1" w:uiPriority="9" w:unhideWhenUsed="1" w:qFormat="1"/>
-    <w:lsdException w:name="heading 5" w:semiHidden="1" w:uiPriority="9" w:unhideWhenUsed="1" w:qFormat="1"/>
-    <w:lsdException w:name="heading 6" w:semiHidden="1" w:uiPriority="9" w:unhideWhenUsed="1" w:qFormat="1"/>
-    <w:lsdException w:name="heading 7" w:semiHidden="1" w:uiPriority="9" w:unhideWhenUsed="1" w:qFormat="1"/>
-    <w:lsdException w:name="heading 8" w:semiHidden="1" w:uiPriority="9" w:unhideWhenUsed="1" w:qFormat="1"/>
-    <w:lsdException w:name="heading 9" w:semiHidden="1" w:uiPriority="9" w:unhideWhenUsed="1" w:qFormat="1"/>
-    <w:lsdException w:name="index 1" w:semiHidden="1" w:unhideWhenUsed="1"/>
-    <w:lsdException w:name="index 2" w:semiHidden="1" w:unhideWhenUsed="1"/>
-    <w:lsdException w:name="index 3" w:semiHidden="1" w:unhideWhenUsed="1"/>
-    <w:lsdException w:name="index 4" w:semiHidden="1" w:unhideWhenUsed="1"/>
-    <w:lsdException w:name="index 5" w:semiHidden="1" w:unhideWhenUsed="1"/>
-    <w:lsdException w:name="index 6" w:semiHidden="1" w:unhideWhenUsed="1"/>
-    <w:lsdException w:name="index 7" w:semiHidden="1" w:unhideWhenUsed="1"/>
-    <w:lsdException w:name="index 8" w:semiHidden="1" w:unhideWhenUsed="1"/>
-    <w:lsdException w:name="index 9" w:semiHidden="1" w:unhideWhenUsed="1"/>
-    <w:lsdException w:name="toc 1" w:semiHidden="1" w:uiPriority="39" w:unhideWhenUsed="1"/>
-    <w:lsdException w:name="toc 2" w:semiHidden="1" w:uiPriority="39" w:unhideWhenUsed="1"/>
-    <w:lsdException w:name="toc 3" w:semiHidden="1" w:uiPriority="39" w:unhideWhenUsed="1"/>
-    <w:lsdException w:name="toc 4" w:semiHidden="1" w:uiPriority="39" w:unhideWhenUsed="1"/>
-    <w:lsdException w:name="toc 5" w:semiHidden="1" w:uiPriority="39" w:unhideWhenUsed="1"/>
-    <w:lsdException w:name="toc 6" w:semiHidden="1" w:uiPriority="39" w:unhideWhenUsed="1"/>
-    <w:lsdException w:name="toc 7" w:semiHidden="1" w:uiPriority="39" w:unhideWhenUsed="1"/>
-    <w:lsdException w:name="toc 8" w:semiHidden="1" w:uiPriority="39" w:unhideWhenUsed="1"/>
-    <w:lsdException w:name="toc 9" w:semiHidden="1" w:uiPriority="39" w:unhideWhenUsed="1"/>
-    <w:lsdException w:name="Normal Indent" w:semiHidden="1" w:unhideWhenUsed="1"/>
-    <w:lsdException w:name="footnote text" w:semiHidden="1" w:uiPriority="0" w:unhideWhenUsed="1"/>
-    <w:lsdException w:name="annotation text" w:semiHidden="1" w:unhideWhenUsed="1"/>
-    <w:lsdException w:name="header" w:semiHidden="1" w:unhideWhenUsed="1"/>
-    <w:lsdException w:name="footer" w:semiHidden="1" w:unhideWhenUsed="1"/>
-    <w:lsdException w:name="index heading" w:semiHidden="1" w:unhideWhenUsed="1"/>
-    <w:lsdException w:name="caption" w:semiHidden="1" w:uiPriority="35" w:unhideWhenUsed="1" w:qFormat="1"/>
-    <w:lsdException w:name="table of figures" w:semiHidden="1" w:unhideWhenUsed="1"/>
-    <w:lsdException w:name="envelope address" w:semiHidden="1" w:unhideWhenUsed="1"/>
-    <w:lsdException w:name="envelope return" w:semiHidden="1" w:unhideWhenUsed="1"/>
-    <w:lsdException w:name="footnote reference" w:semiHidden="1" w:uiPriority="0" w:unhideWhenUsed="1"/>
-    <w:lsdException w:name="annotation reference" w:semiHidden="1" w:unhideWhenUsed="1"/>
-    <w:lsdException w:name="line number" w:semiHidden="1" w:unhideWhenUsed="1"/>
-    <w:lsdException w:name="page number" w:semiHidden="1" w:unhideWhenUsed="1"/>
-    <w:lsdException w:name="endnote reference" w:semiHidden="1" w:unhideWhenUsed="1"/>
-    <w:lsdException w:name="endnote text" w:semiHidden="1" w:unhideWhenUsed="1"/>
-    <w:lsdException w:name="table of authorities" w:semiHidden="1" w:unhideWhenUsed="1"/>
-    <w:lsdException w:name="macro" w:semiHidden="1" w:unhideWhenUsed="1"/>
-    <w:lsdException w:name="toa heading" w:semiHidden="1" w:unhideWhenUsed="1"/>
-    <w:lsdException w:name="List" w:semiHidden="1" w:unhideWhenUsed="1"/>
-    <w:lsdException w:name="List Bullet" w:semiHidden="1" w:unhideWhenUsed="1"/>
-    <w:lsdException w:name="List Number" w:semiHidden="1" w:unhideWhenUsed="1"/>
-    <w:lsdException w:name="List 2" w:semiHidden="1" w:unhideWhenUsed="1"/>
-    <w:lsdException w:name="List 3" w:semiHidden="1" w:unhideWhenUsed="1"/>
-    <w:lsdException w:name="List 4" w:semiHidden="1" w:unhideWhenUsed="1"/>
-    <w:lsdException w:name="List 5" w:semiHidden="1" w:unhideWhenUsed="1"/>
-    <w:lsdException w:name="List Bullet 2" w:semiHidden="1" w:unhideWhenUsed="1"/>
-    <w:lsdException w:name="List Bullet 3" w:semiHidden="1" w:unhideWhenUsed="1"/>
-    <w:lsdException w:name="List Bullet 4" w:semiHidden="1" w:unhideWhenUsed="1"/>
-    <w:lsdException w:name="List Bullet 5" w:semiHidden="1" w:unhideWhenUsed="1"/>
-    <w:lsdException w:name="List Number 2" w:semiHidden="1" w:unhideWhenUsed="1"/>
-    <w:lsdException w:name="List Number 3" w:semiHidden="1" w:unhideWhenUsed="1"/>
-    <w:lsdException w:name="List Number 4" w:semiHidden="1" w:unhideWhenUsed="1"/>
-    <w:lsdException w:name="List Number 5" w:semiHidden="1" w:unhideWhenUsed="1"/>
-    <w:lsdException w:name="Title" w:uiPriority="10" w:qFormat="1"/>
-    <w:lsdException w:name="Closing" w:semiHidden="1" w:unhideWhenUsed="1"/>
-    <w:lsdException w:name="Signature" w:semiHidden="1" w:unhideWhenUsed="1"/>
-    <w:lsdException w:name="Default Paragraph Font" w:semiHidden="1" w:uiPriority="1" w:unhideWhenUsed="1"/>
-    <w:lsdException w:name="Body Text" w:semiHidden="1" w:unhideWhenUsed="1"/>
-    <w:lsdException w:name="Body Text Indent" w:semiHidden="1" w:unhideWhenUsed="1"/>
-    <w:lsdException w:name="List Continue" w:semiHidden="1" w:unhideWhenUsed="1"/>
-    <w:lsdException w:name="List Continue 2" w:semiHidden="1" w:unhideWhenUsed="1"/>
-    <w:lsdException w:name="List Continue 3" w:semiHidden="1" w:unhideWhenUsed="1"/>
-    <w:lsdException w:name="List Continue 4" w:semiHidden="1" w:unhideWhenUsed="1"/>
-    <w:lsdException w:name="List Continue 5" w:semiHidden="1" w:unhideWhenUsed="1"/>
-    <w:lsdException w:name="Message Header" w:semiHidden="1" w:unhideWhenUsed="1"/>
-    <w:lsdException w:name="Subtitle" w:uiPriority="11" w:qFormat="1"/>
-    <w:lsdException w:name="Salutation" w:semiHidden="1" w:unhideWhenUsed="1"/>
-    <w:lsdException w:name="Date" w:semiHidden="1" w:unhideWhenUsed="1"/>
-    <w:lsdException w:name="Body Text First Indent" w:semiHidden="1" w:unhideWhenUsed="1"/>
-    <w:lsdException w:name="Body Text First Indent 2" w:semiHidden="1" w:unhideWhenUsed="1"/>
-    <w:lsdException w:name="Note Heading" w:semiHidden="1" w:unhideWhenUsed="1"/>
-    <w:lsdException w:name="Body Text 2" w:semiHidden="1" w:unhideWhenUsed="1"/>
-    <w:lsdException w:name="Body Text 3" w:semiHidden="1" w:unhideWhenUsed="1"/>
-    <w:lsdException w:name="Body Text Indent 2" w:semiHidden="1" w:unhideWhenUsed="1"/>
-    <w:lsdException w:name="Body Text Indent 3" w:semiHidden="1" w:unhideWhenUsed="1"/>
-    <w:lsdException w:name="Block Text" w:semiHidden="1" w:unhideWhenUsed="1"/>
-    <w:lsdException w:name="Hyperlink" w:semiHidden="1" w:unhideWhenUsed="1"/>
-    <w:lsdException w:name="FollowedHyperlink" w:semiHidden="1" w:unhideWhenUsed="1"/>
-    <w:lsdException w:name="Strong" w:uiPriority="22" w:qFormat="1"/>
-    <w:lsdException w:name="Emphasis" w:uiPriority="20" w:qFormat="1"/>
-    <w:lsdException w:name="Document Map" w:semiHidden="1" w:unhideWhenUsed="1"/>
-    <w:lsdException w:name="Plain Text" w:semiHidden="1" w:unhideWhenUsed="1"/>
-    <w:lsdException w:name="E-mail Signature" w:semiHidden="1" w:unhideWhenUsed="1"/>
-    <w:lsdException w:name="HTML Top of Form" w:semiHidden="1" w:unhideWhenUsed="1"/>
-    <w:lsdException w:name="HTML Bottom of Form" w:semiHidden="1" w:unhideWhenUsed="1"/>
-    <w:lsdException w:name="Normal (Web)" w:semiHidden="1" w:unhideWhenUsed="1"/>
-    <w:lsdException w:name="HTML Acronym" w:semiHidden="1" w:unhideWhenUsed="1"/>
-    <w:lsdException w:name="HTML Address" w:semiHidden="1" w:unhideWhenUsed="1"/>
-    <w:lsdException w:name="HTML Cite" w:semiHidden="1" w:unhideWhenUsed="1"/>
-    <w:lsdException w:name="HTML Code" w:semiHidden="1" w:unhideWhenUsed="1"/>
-    <w:lsdException w:name="HTML Definition" w:semiHidden="1" w:unhideWhenUsed="1"/>
-    <w:lsdException w:name="HTML Keyboard" w:semiHidden="1" w:unhideWhenUsed="1"/>
-    <w:lsdException w:name="HTML Preformatted" w:semiHidden="1" w:unhideWhenUsed="1"/>
-    <w:lsdException w:name="HTML Sample" w:semiHidden="1" w:unhideWhenUsed="1"/>
-    <w:lsdException w:name="HTML Typewriter" w:semiHidden="1" w:unhideWhenUsed="1"/>
-    <w:lsdException w:name="HTML Variable" w:semiHidden="1" w:unhideWhenUsed="1"/>
-    <w:lsdException w:name="Normal Table" w:semiHidden="1" w:unhideWhenUsed="1"/>
-    <w:lsdException w:name="annotation subject" w:semiHidden="1" w:unhideWhenUsed="1"/>
-    <w:lsdException w:name="No List" w:semiHidden="1" w:unhideWhenUsed="1"/>
-    <w:lsdException w:name="Outline List 1" w:semiHidden="1" w:unhideWhenUsed="1"/>
-    <w:lsdException w:name="Outline List 2" w:semiHidden="1" w:unhideWhenUsed="1"/>
-    <w:lsdException w:name="Outline List 3" w:semiHidden="1" w:unhideWhenUsed="1"/>
-    <w:lsdException w:name="Table Simple 1" w:semiHidden="1" w:unhideWhenUsed="1"/>
-    <w:lsdException w:name="Table Simple 2" w:semiHidden="1" w:unhideWhenUsed="1"/>
-    <w:lsdException w:name="Table Simple 3" w:semiHidden="1" w:unhideWhenUsed="1"/>
-    <w:lsdException w:name="Table Classic 1" w:semiHidden="1" w:unhideWhenUsed="1"/>
-    <w:lsdException w:name="Table Classic 2" w:semiHidden="1" w:unhideWhenUsed="1"/>
-    <w:lsdException w:name="Table Classic 3" w:semiHidden="1" w:unhideWhenUsed="1"/>
-    <w:lsdException w:name="Table Classic 4" w:semiHidden="1" w:unhideWhenUsed="1"/>
-    <w:lsdException w:name="Table Colorful 1" w:semiHidden="1" w:unhideWhenUsed="1"/>
-    <w:lsdException w:name="Table Colorful 2" w:semiHidden="1" w:unhideWhenUsed="1"/>
-    <w:lsdException w:name="Table Colorful 3" w:semiHidden="1" w:unhideWhenUsed="1"/>
-    <w:lsdException w:name="Table Columns 1" w:semiHidden="1" w:unhideWhenUsed="1"/>
-    <w:lsdException w:name="Table Columns 2" w:semiHidden="1" w:unhideWhenUsed="1"/>
-    <w:lsdException w:name="Table Columns 3" w:semiHidden="1" w:unhideWhenUsed="1"/>
-    <w:lsdException w:name="Table Columns 4" w:semiHidden="1" w:unhideWhenUsed="1"/>
-    <w:lsdException w:name="Table Columns 5" w:semiHidden="1" w:unhideWhenUsed="1"/>
-    <w:lsdException w:name="Table Grid 1" w:semiHidden="1" w:unhideWhenUsed="1"/>
-    <w:lsdException w:name="Table Grid 2" w:semiHidden="1" w:unhideWhenUsed="1"/>
-    <w:lsdException w:name="Table Grid 3" w:semiHidden="1" w:unhideWhenUsed="1"/>
-    <w:lsdException w:name="Table Grid 4" w:semiHidden="1" w:unhideWhenUsed="1"/>
-    <w:lsdException w:name="Table Grid 5" w:semiHidden="1" w:unhideWhenUsed="1"/>
-    <w:lsdException w:name="Table Grid 6" w:semiHidden="1" w:unhideWhenUsed="1"/>
-    <w:lsdException w:name="Table Grid 7" w:semiHidden="1" w:unhideWhenUsed="1"/>
-    <w:lsdException w:name="Table Grid 8" w:semiHidden="1" w:unhideWhenUsed="1"/>
-    <w:lsdException w:name="Table List 1" w:semiHidden="1" w:unhideWhenUsed="1"/>
-    <w:lsdException w:name="Table List 2" w:semiHidden="1" w:unhideWhenUsed="1"/>
-    <w:lsdException w:name="Table List 3" w:semiHidden="1" w:unhideWhenUsed="1"/>
-    <w:lsdException w:name="Table List 4" w:semiHidden="1" w:unhideWhenUsed="1"/>
-    <w:lsdException w:name="Table List 5" w:semiHidden="1" w:unhideWhenUsed="1"/>
-    <w:lsdException w:name="Table List 6" w:semiHidden="1" w:unhideWhenUsed="1"/>
-    <w:lsdException w:name="Table List 7" w:semiHidden="1" w:unhideWhenUsed="1"/>
-    <w:lsdException w:name="Table List 8" w:semiHidden="1" w:unhideWhenUsed="1"/>
-    <w:lsdException w:name="Table 3D effects 1" w:semiHidden="1" w:unhideWhenUsed="1"/>
-    <w:lsdException w:name="Table 3D effects 2" w:semiHidden="1" w:unhideWhenUsed="1"/>
-    <w:lsdException w:name="Table 3D effects 3" w:semiHidden="1" w:unhideWhenUsed="1"/>
-    <w:lsdException w:name="Table Contemporary" w:semiHidden="1" w:unhideWhenUsed="1"/>
-    <w:lsdException w:name="Table Elegant" w:semiHidden="1" w:unhideWhenUsed="1"/>
-    <w:lsdException w:name="Table Professional" w:semiHidden="1" w:unhideWhenUsed="1"/>
-    <w:lsdException w:name="Table Subtle 1" w:semiHidden="1" w:unhideWhenUsed="1"/>
-    <w:lsdException w:name="Table Subtle 2" w:semiHidden="1" w:unhideWhenUsed="1"/>
-    <w:lsdException w:name="Table Web 1" w:semiHidden="1" w:unhideWhenUsed="1"/>
-    <w:lsdException w:name="Table Web 2" w:semiHidden="1" w:unhideWhenUsed="1"/>
-    <w:lsdException w:name="Table Web 3" w:semiHidden="1" w:unhideWhenUsed="1"/>
-    <w:lsdException w:name="Balloon Text" w:semiHidden="1" w:unhideWhenUsed="1"/>
-    <w:lsdException w:name="Table Grid" w:uiPriority="39"/>
-    <w:lsdException w:name="Table Theme" w:semiHidden="1" w:unhideWhenUsed="1"/>
-    <w:lsdException w:name="Placeholder Text" w:semiHidden="1"/>
-    <w:lsdException w:name="No Spacing" w:uiPriority="1" w:qFormat="1"/>
-    <w:lsdException w:name="Light Shading" w:uiPriority="60"/>
-    <w:lsdException w:name="Light List" w:uiPriority="61"/>
-    <w:lsdException w:name="Light Grid" w:uiPriority="62"/>
-    <w:lsdException w:name="Medium Shading 1" w:uiPriority="63"/>
-    <w:lsdException w:name="Medium Shading 2" w:uiPriority="64"/>
-    <w:lsdException w:name="Medium List 1" w:uiPriority="65"/>
-    <w:lsdException w:name="Medium List 2" w:uiPriority="66"/>
-    <w:lsdException w:name="Medium Grid 1" w:uiPriority="67"/>
-    <w:lsdException w:name="Medium Grid 2" w:uiPriority="68"/>
-    <w:lsdException w:name="Medium Grid 3" w:uiPriority="69"/>
-    <w:lsdException w:name="Dark List" w:uiPriority="70"/>
-    <w:lsdException w:name="Colorful Shading" w:uiPriority="71"/>
-    <w:lsdException w:name="Colorful List" w:uiPriority="72"/>
-    <w:lsdException w:name="Colorful Grid" w:uiPriority="73"/>
-    <w:lsdException w:name="Light Shading Accent 1" w:uiPriority="60"/>
-    <w:lsdException w:name="Light List Accent 1" w:uiPriority="61"/>
-    <w:lsdException w:name="Light Grid Accent 1" w:uiPriority="62"/>
-    <w:lsdException w:name="Medium Shading 1 Accent 1" w:uiPriority="63"/>
-    <w:lsdException w:name="Medium Shading 2 Accent 1" w:uiPriority="64"/>
-    <w:lsdException w:name="Medium List 1 Accent 1" w:uiPriority="65"/>
-    <w:lsdException w:name="Revision" w:semiHidden="1"/>
-    <w:lsdException w:name="List Paragraph" w:uiPriority="34" w:qFormat="1"/>
-    <w:lsdException w:name="Quote" w:uiPriority="29" w:qFormat="1"/>
-    <w:lsdException w:name="Intense Quote" w:uiPriority="30" w:qFormat="1"/>
-    <w:lsdException w:name="Medium List 2 Accent 1" w:uiPriority="66"/>
-    <w:lsdException w:name="Medium Grid 1 Accent 1" w:uiPriority="67"/>
-    <w:lsdException w:name="Medium Grid 2 Accent 1" w:uiPriority="68"/>
-    <w:lsdException w:name="Medium Grid 3 Accent 1" w:uiPriority="69"/>
-    <w:lsdException w:name="Dark List Accent 1" w:uiPriority="70"/>
-    <w:lsdException w:name="Colorful Shading Accent 1" w:uiPriority="71"/>
-    <w:lsdException w:name="Colorful List Accent 1" w:uiPriority="72"/>
-    <w:lsdException w:name="Colorful Grid Accent 1" w:uiPriority="73"/>
-    <w:lsdException w:name="Light Shading Accent 2" w:uiPriority="60"/>
-    <w:lsdException w:name="Light List Accent 2" w:uiPriority="61"/>
-    <w:lsdException w:name="Light Grid Accent 2" w:uiPriority="62"/>
-    <w:lsdException w:name="Medium Shading 1 Accent 2" w:uiPriority="63"/>
-    <w:lsdException w:name="Medium Shading 2 Accent 2" w:uiPriority="64"/>
-    <w:lsdException w:name="Medium List 1 Accent 2" w:uiPriority="65"/>
-    <w:lsdException w:name="Medium List 2 Accent 2" w:uiPriority="66"/>
-    <w:lsdException w:name="Medium Grid 1 Accent 2" w:uiPriority="67"/>
-    <w:lsdException w:name="Medium Grid 2 Accent 2" w:uiPriority="68"/>
-    <w:lsdException w:name="Medium Grid 3 Accent 2" w:uiPriority="69"/>
-    <w:lsdException w:name="Dark List Accent 2" w:uiPriority="70"/>
-    <w:lsdException w:name="Colorful Shading Accent 2" w:uiPriority="71"/>
-    <w:lsdException w:name="Colorful List Accent 2" w:uiPriority="72"/>
-    <w:lsdException w:name="Colorful Grid Accent 2" w:uiPriority="73"/>
-    <w:lsdException w:name="Light Shading Accent 3" w:uiPriority="60"/>
-    <w:lsdException w:name="Light List Accent 3" w:uiPriority="61"/>
-    <w:lsdException w:name="Light Grid Accent 3" w:uiPriority="62"/>
-    <w:lsdException w:name="Medium Shading 1 Accent 3" w:uiPriority="63"/>
-    <w:lsdException w:name="Medium Shading 2 Accent 3" w:uiPriority="64"/>
-    <w:lsdException w:name="Medium List 1 Accent 3" w:uiPriority="65"/>
-    <w:lsdException w:name="Medium List 2 Accent 3" w:uiPriority="66"/>
-    <w:lsdException w:name="Medium Grid 1 Accent 3" w:uiPriority="67"/>
-    <w:lsdException w:name="Medium Grid 2 Accent 3" w:uiPriority="68"/>
-    <w:lsdException w:name="Medium Grid 3 Accent 3" w:uiPriority="69"/>
-    <w:lsdException w:name="Dark List Accent 3" w:uiPriority="70"/>
-    <w:lsdException w:name="Colorful Shading Accent 3" w:uiPriority="71"/>
-    <w:lsdException w:name="Colorful List Accent 3" w:uiPriority="72"/>
-    <w:lsdException w:name="Colorful Grid Accent 3" w:uiPriority="73"/>
-    <w:lsdException w:name="Light Shading Accent 4" w:uiPriority="60"/>
-    <w:lsdException w:name="Light List Accent 4" w:uiPriority="61"/>
-    <w:lsdException w:name="Light Grid Accent 4" w:uiPriority="62"/>
-    <w:lsdException w:name="Medium Shading 1 Accent 4" w:uiPriority="63"/>
-    <w:lsdException w:name="Medium Shading 2 Accent 4" w:uiPriority="64"/>
-    <w:lsdException w:name="Medium List 1 Accent 4" w:uiPriority="65"/>
-    <w:lsdException w:name="Medium List 2 Accent 4" w:uiPriority="66"/>
-    <w:lsdException w:name="Medium Grid 1 Accent 4" w:uiPriority="67"/>
-    <w:lsdException w:name="Medium Grid 2 Accent 4" w:uiPriority="68"/>
-    <w:lsdException w:name="Medium Grid 3 Accent 4" w:uiPriority="69"/>
-    <w:lsdException w:name="Dark List Accent 4" w:uiPriority="70"/>
-    <w:lsdException w:name="Colorful Shading Accent 4" w:uiPriority="71"/>
-    <w:lsdException w:name="Colorful List Accent 4" w:uiPriority="72"/>
-    <w:lsdException w:name="Colorful Grid Accent 4" w:uiPriority="73"/>
-    <w:lsdException w:name="Light Shading Accent 5" w:uiPriority="60"/>
-    <w:lsdException w:name="Light List Accent 5" w:uiPriority="61"/>
-    <w:lsdException w:name="Light Grid Accent 5" w:uiPriority="62"/>
-    <w:lsdException w:name="Medium Shading 1 Accent 5" w:uiPriority="63"/>
-    <w:lsdException w:name="Medium Shading 2 Accent 5" w:uiPriority="64"/>
-    <w:lsdException w:name="Medium List 1 Accent 5" w:uiPriority="65"/>
-    <w:lsdException w:name="Medium List 2 Accent 5" w:uiPriority="66"/>
-    <w:lsdException w:name="Medium Grid 1 Accent 5" w:uiPriority="67"/>
-    <w:lsdException w:name="Medium Grid 2 Accent 5" w:uiPriority="68"/>
-    <w:lsdException w:name="Medium Grid 3 Accent 5" w:uiPriority="69"/>
-    <w:lsdException w:name="Dark List Accent 5" w:uiPriority="70"/>
-    <w:lsdException w:name="Colorful Shading Accent 5" w:uiPriority="71"/>
-    <w:lsdException w:name="Colorful List Accent 5" w:uiPriority="72"/>
-    <w:lsdException w:name="Colorful Grid Accent 5" w:uiPriority="73"/>
-    <w:lsdException w:name="Light Shading Accent 6" w:uiPriority="60"/>
-    <w:lsdException w:name="Light List Accent 6" w:uiPriority="61"/>
-    <w:lsdException w:name="Light Grid Accent 6" w:uiPriority="62"/>
-    <w:lsdException w:name="Medium Shading 1 Accent 6" w:uiPriority="63"/>
-    <w:lsdException w:name="Medium Shading 2 Accent 6" w:uiPriority="64"/>
-    <w:lsdException w:name="Medium List 1 Accent 6" w:uiPriority="65"/>
-    <w:lsdException w:name="Medium List 2 Accent 6" w:uiPriority="66"/>
-    <w:lsdException w:name="Medium Grid 1 Accent 6" w:uiPriority="67"/>
-    <w:lsdException w:name="Medium Grid 2 Accent 6" w:uiPriority="68"/>
-    <w:lsdException w:name="Medium Grid 3 Accent 6" w:uiPriority="69"/>
-    <w:lsdException w:name="Dark List Accent 6" w:uiPriority="70"/>
-    <w:lsdException w:name="Colorful Shading Accent 6" w:uiPriority="71"/>
-    <w:lsdException w:name="Colorful List Accent 6" w:uiPriority="72"/>
-    <w:lsdException w:name="Colorful Grid Accent 6" w:uiPriority="73"/>
-    <w:lsdException w:name="Subtle Emphasis" w:uiPriority="19" w:qFormat="1"/>
-    <w:lsdException w:name="Intense Emphasis" w:uiPriority="21" w:qFormat="1"/>
-    <w:lsdException w:name="Subtle Reference" w:uiPriority="31" w:qFormat="1"/>
-    <w:lsdException w:name="Intense Reference" w:uiPriority="32" w:qFormat="1"/>
-    <w:lsdException w:name="Book Title" w:uiPriority="33" w:qFormat="1"/>
-    <w:lsdException w:name="Bibliography" w:semiHidden="1" w:uiPriority="37" w:unhideWhenUsed="1"/>
-    <w:lsdException w:name="TOC Heading" w:semiHidden="1" w:uiPriority="39" w:unhideWhenUsed="1" w:qFormat="1"/>
-    <w:lsdException w:name="Plain Table 1" w:uiPriority="41"/>
-    <w:lsdException w:name="Plain Table 2" w:uiPriority="42"/>
-    <w:lsdException w:name="Plain Table 3" w:uiPriority="43"/>
-    <w:lsdException w:name="Plain Table 4" w:uiPriority="44"/>
-    <w:lsdException w:name="Plain Table 5" w:uiPriority="45"/>
-    <w:lsdException w:name="Grid Table Light" w:uiPriority="40"/>
-    <w:lsdException w:name="Grid Table 1 Light" w:uiPriority="46"/>
-    <w:lsdException w:name="Grid Table 2" w:uiPriority="47"/>
-    <w:lsdException w:name="Grid Table 3" w:uiPriority="48"/>
-    <w:lsdException w:name="Grid Table 4" w:uiPriority="49"/>
-    <w:lsdException w:name="Grid Table 5 Dark" w:uiPriority="50"/>
-    <w:lsdException w:name="Grid Table 6 Colorful" w:uiPriority="51"/>
-    <w:lsdException w:name="Grid Table 7 Colorful" w:uiPriority="52"/>
-    <w:lsdException w:name="Grid Table 1 Light Accent 1" w:uiPriority="46"/>
-    <w:lsdException w:name="Grid Table 2 Accent 1" w:uiPriority="47"/>
-    <w:lsdException w:name="Grid Table 3 Accent 1" w:uiPriority="48"/>
-    <w:lsdException w:name="Grid Table 4 Accent 1" w:uiPriority="49"/>
-    <w:lsdException w:name="Grid Table 5 Dark Accent 1" w:uiPriority="50"/>
-    <w:lsdException w:name="Grid Table 6 Colorful Accent 1" w:uiPriority="51"/>
-    <w:lsdException w:name="Grid Table 7 Colorful Accent 1" w:uiPriority="52"/>
-    <w:lsdException w:name="Grid Table 1 Light Accent 2" w:uiPriority="46"/>
-    <w:lsdException w:name="Grid Table 2 Accent 2" w:uiPriority="47"/>
-    <w:lsdException w:name="Grid Table 3 Accent 2" w:uiPriority="48"/>
-    <w:lsdException w:name="Grid Table 4 Accent 2" w:uiPriority="49"/>
-    <w:lsdException w:name="Grid Table 5 Dark Accent 2" w:uiPriority="50"/>
-    <w:lsdException w:name="Grid Table 6 Colorful Accent 2" w:uiPriority="51"/>
-    <w:lsdException w:name="Grid Table 7 Colorful Accent 2" w:uiPriority="52"/>
-    <w:lsdException w:name="Grid Table 1 Light Accent 3" w:uiPriority="46"/>
-    <w:lsdException w:name="Grid Table 2 Accent 3" w:uiPriority="47"/>
-    <w:lsdException w:name="Grid Table 3 Accent 3" w:uiPriority="48"/>
-    <w:lsdException w:name="Grid Table 4 Accent 3" w:uiPriority="49"/>
-    <w:lsdException w:name="Grid Table 5 Dark Accent 3" w:uiPriority="50"/>
-    <w:lsdException w:name="Grid Table 6 Colorful Accent 3" w:uiPriority="51"/>
-    <w:lsdException w:name="Grid Table 7 Colorful Accent 3" w:uiPriority="52"/>
-    <w:lsdException w:name="Grid Table 1 Light Accent 4" w:uiPriority="46"/>
-    <w:lsdException w:name="Grid Table 2 Accent 4" w:uiPriority="47"/>
-    <w:lsdException w:name="Grid Table 3 Accent 4" w:uiPriority="48"/>
-    <w:lsdException w:name="Grid Table 4 Accent 4" w:uiPriority="49"/>
-    <w:lsdException w:name="Grid Table 5 Dark Accent 4" w:uiPriority="50"/>
-    <w:lsdException w:name="Grid Table 6 Colorful Accent 4" w:uiPriority="51"/>
-    <w:lsdException w:name="Grid Table 7 Colorful Accent 4" w:uiPriority="52"/>
-    <w:lsdException w:name="Grid Table 1 Light Accent 5" w:uiPriority="46"/>
-    <w:lsdException w:name="Grid Table 2 Accent 5" w:uiPriority="47"/>
-    <w:lsdException w:name="Grid Table 3 Accent 5" w:uiPriority="48"/>
-    <w:lsdException w:name="Grid Table 4 Accent 5" w:uiPriority="49"/>
-    <w:lsdException w:name="Grid Table 5 Dark Accent 5" w:uiPriority="50"/>
-    <w:lsdException w:name="Grid Table 6 Colorful Accent 5" w:uiPriority="51"/>
-    <w:lsdException w:name="Grid Table 7 Colorful Accent 5" w:uiPriority="52"/>
-    <w:lsdException w:name="Grid Table 1 Light Accent 6" w:uiPriority="46"/>
-    <w:lsdException w:name="Grid Table 2 Accent 6" w:uiPriority="47"/>
-    <w:lsdException w:name="Grid Table 3 Accent 6" w:uiPriority="48"/>
-    <w:lsdException w:name="Grid Table 4 Accent 6" w:uiPriority="49"/>
-    <w:lsdException w:name="Grid Table 5 Dark Accent 6" w:uiPriority="50"/>
-    <w:lsdException w:name="Grid Table 6 Colorful Accent 6" w:uiPriority="51"/>
-    <w:lsdException w:name="Grid Table 7 Colorful Accent 6" w:uiPriority="52"/>
-    <w:lsdException w:name="List Table 1 Light" w:uiPriority="46"/>
-    <w:lsdException w:name="List Table 2" w:uiPriority="47"/>
-    <w:lsdException w:name="List Table 3" w:uiPriority="48"/>
-    <w:lsdException w:name="List Table 4" w:uiPriority="49"/>
-    <w:lsdException w:name="List Table 5 Dark" w:uiPriority="50"/>
-    <w:lsdException w:name="List Table 6 Colorful" w:uiPriority="51"/>
-    <w:lsdException w:name="List Table 7 Colorful" w:uiPriority="52"/>
-    <w:lsdException w:name="List Table 1 Light Accent 1" w:uiPriority="46"/>
-    <w:lsdException w:name="List Table 2 Accent 1" w:uiPriority="47"/>
-    <w:lsdException w:name="List Table 3 Accent 1" w:uiPriority="48"/>
-    <w:lsdException w:name="List Table 4 Accent 1" w:uiPriority="49"/>
-    <w:lsdException w:name="List Table 5 Dark Accent 1" w:uiPriority="50"/>
-    <w:lsdException w:name="List Table 6 Colorful Accent 1" w:uiPriority="51"/>
-    <w:lsdException w:name="List Table 7 Colorful Accent 1" w:uiPriority="52"/>
-    <w:lsdException w:name="List Table 1 Light Accent 2" w:uiPriority="46"/>
-    <w:lsdException w:name="List Table 2 Accent 2" w:uiPriority="47"/>
-    <w:lsdException w:name="List Table 3 Accent 2" w:uiPriority="48"/>
-    <w:lsdException w:name="List Table 4 Accent 2" w:uiPriority="49"/>
-    <w:lsdException w:name="List Table 5 Dark Accent 2" w:uiPriority="50"/>
-    <w:lsdException w:name="List Table 6 Colorful Accent 2" w:uiPriority="51"/>
-    <w:lsdException w:name="List Table 7 Colorful Accent 2" w:uiPriority="52"/>
-    <w:lsdException w:name="List Table 1 Light Accent 3" w:uiPriority="46"/>
-    <w:lsdException w:name="List Table 2 Accent 3" w:uiPriority="47"/>
-    <w:lsdException w:name="List Table 3 Accent 3" w:uiPriority="48"/>
-    <w:lsdException w:name="List Table 4 Accent 3" w:uiPriority="49"/>
-    <w:lsdException w:name="List Table 5 Dark Accent 3" w:uiPriority="50"/>
-    <w:lsdException w:name="List Table 6 Colorful Accent 3" w:uiPriority="51"/>
-    <w:lsdException w:name="List Table 7 Colorful Accent 3" w:uiPriority="52"/>
-    <w:lsdException w:name="List Table 1 Light Accent 4" w:uiPriority="46"/>
-    <w:lsdException w:name="List Table 2 Accent 4" w:uiPriority="47"/>
-    <w:lsdException w:name="List Table 3 Accent 4" w:uiPriority="48"/>
-    <w:lsdException w:name="List Table 4 Accent 4" w:uiPriority="49"/>
-    <w:lsdException w:name="List Table 5 Dark Accent 4" w:uiPriority="50"/>
-    <w:lsdException w:name="List Table 6 Colorful Accent 4" w:uiPriority="51"/>
-    <w:lsdException w:name="List Table 7 Colorful Accent 4" w:uiPriority="52"/>
-    <w:lsdException w:name="List Table 1 Light Accent 5" w:uiPriority="46"/>
-    <w:lsdException w:name="List Table 2 Accent 5" w:uiPriority="47"/>
-    <w:lsdException w:name="List Table 3 Accent 5" w:uiPriority="48"/>
-    <w:lsdException w:name="List Table 4 Accent 5" w:uiPriority="49"/>
-    <w:lsdException w:name="List Table 5 Dark Accent 5" w:uiPriority="50"/>
-    <w:lsdException w:name="List Table 6 Colorful Accent 5" w:uiPriority="51"/>
-    <w:lsdException w:name="List Table 7 Colorful Accent 5" w:uiPriority="52"/>
-    <w:lsdException w:name="List Table 1 Light Accent 6" w:uiPriority="46"/>
-    <w:lsdException w:name="List Table 2 Accent 6" w:uiPriority="47"/>
-    <w:lsdException w:name="List Table 3 Accent 6" w:uiPriority="48"/>
-    <w:lsdException w:name="List Table 4 Accent 6" w:uiPriority="49"/>
-    <w:lsdException w:name="List Table 5 Dark Accent 6" w:uiPriority="50"/>
-    <w:lsdException w:name="List Table 6 Colorful Accent 6" w:uiPriority="51"/>
-    <w:lsdException w:name="List Table 7 Colorful Accent 6" w:uiPriority="52"/>
+  <w:latentStyles w:defLockedState="0" w:defUIPriority="99" w:defSemiHidden="1" w:defUnhideWhenUsed="1" w:defQFormat="0" w:count="267">
+    <w:lsdException w:name="Normal" w:semiHidden="0" w:uiPriority="0" w:unhideWhenUsed="0" w:qFormat="1"/>
+    <w:lsdException w:name="heading 1" w:semiHidden="0" w:uiPriority="9" w:unhideWhenUsed="0" w:qFormat="1"/>
+    <w:lsdException w:name="heading 2" w:uiPriority="9" w:qFormat="1"/>
+    <w:lsdException w:name="heading 3" w:uiPriority="9" w:qFormat="1"/>
+    <w:lsdException w:name="heading 4" w:uiPriority="9" w:qFormat="1"/>
+    <w:lsdException w:name="heading 5" w:uiPriority="9" w:qFormat="1"/>
+    <w:lsdException w:name="heading 6" w:uiPriority="9" w:qFormat="1"/>
+    <w:lsdException w:name="heading 7" w:uiPriority="9" w:qFormat="1"/>
+    <w:lsdException w:name="heading 8" w:uiPriority="9" w:qFormat="1"/>
+    <w:lsdException w:name="heading 9" w:uiPriority="9" w:qFormat="1"/>
+    <w:lsdException w:name="toc 1" w:uiPriority="39"/>
+    <w:lsdException w:name="toc 2" w:uiPriority="39"/>
+    <w:lsdException w:name="toc 3" w:uiPriority="39"/>
+    <w:lsdException w:name="toc 4" w:uiPriority="39"/>
+    <w:lsdException w:name="toc 5" w:uiPriority="39"/>
+    <w:lsdException w:name="toc 6" w:uiPriority="39"/>
+    <w:lsdException w:name="toc 7" w:uiPriority="39"/>
+    <w:lsdException w:name="toc 8" w:uiPriority="39"/>
+    <w:lsdException w:name="toc 9" w:uiPriority="39"/>
+    <w:lsdException w:name="footnote text" w:uiPriority="0"/>
+    <w:lsdException w:name="caption" w:uiPriority="35" w:qFormat="1"/>
+    <w:lsdException w:name="footnote reference" w:uiPriority="0"/>
+    <w:lsdException w:name="Title" w:semiHidden="0" w:uiPriority="10" w:unhideWhenUsed="0" w:qFormat="1"/>
+    <w:lsdException w:name="Default Paragraph Font" w:uiPriority="1"/>
+    <w:lsdException w:name="Subtitle" w:semiHidden="0" w:uiPriority="11" w:unhideWhenUsed="0" w:qFormat="1"/>
+    <w:lsdException w:name="Strong" w:semiHidden="0" w:uiPriority="22" w:unhideWhenUsed="0" w:qFormat="1"/>
+    <w:lsdException w:name="Emphasis" w:semiHidden="0" w:uiPriority="20" w:unhideWhenUsed="0" w:qFormat="1"/>
+    <w:lsdException w:name="Table Grid" w:semiHidden="0" w:uiPriority="39" w:unhideWhenUsed="0"/>
+    <w:lsdException w:name="Placeholder Text" w:unhideWhenUsed="0"/>
+    <w:lsdException w:name="No Spacing" w:semiHidden="0" w:uiPriority="1" w:unhideWhenUsed="0" w:qFormat="1"/>
+    <w:lsdException w:name="Light Shading" w:semiHidden="0" w:uiPriority="60" w:unhideWhenUsed="0"/>
+    <w:lsdException w:name="Light List" w:semiHidden="0" w:uiPriority="61" w:unhideWhenUsed="0"/>
+    <w:lsdException w:name="Light Grid" w:semiHidden="0" w:uiPriority="62" w:unhideWhenUsed="0"/>
+    <w:lsdException w:name="Medium Shading 1" w:semiHidden="0" w:uiPriority="63" w:unhideWhenUsed="0"/>
+    <w:lsdException w:name="Medium Shading 2" w:semiHidden="0" w:uiPriority="64" w:unhideWhenUsed="0"/>
+    <w:lsdException w:name="Medium List 1" w:semiHidden="0" w:uiPriority="65" w:unhideWhenUsed="0"/>
+    <w:lsdException w:name="Medium List 2" w:semiHidden="0" w:uiPriority="66" w:unhideWhenUsed="0"/>
+    <w:lsdException w:name="Medium Grid 1" w:semiHidden="0" w:uiPriority="67" w:unhideWhenUsed="0"/>
+    <w:lsdException w:name="Medium Grid 2" w:semiHidden="0" w:uiPriority="68" w:unhideWhenUsed="0"/>
+    <w:lsdException w:name="Medium Grid 3" w:semiHidden="0" w:uiPriority="69" w:unhideWhenUsed="0"/>
+    <w:lsdException w:name="Dark List" w:semiHidden="0" w:uiPriority="70" w:unhideWhenUsed="0"/>
+    <w:lsdException w:name="Colorful Shading" w:semiHidden="0" w:uiPriority="71" w:unhideWhenUsed="0"/>
+    <w:lsdException w:name="Colorful List" w:semiHidden="0" w:uiPriority="72" w:unhideWhenUsed="0"/>
+    <w:lsdException w:name="Colorful Grid" w:semiHidden="0" w:uiPriority="73" w:unhideWhenUsed="0"/>
+    <w:lsdException w:name="Light Shading Accent 1" w:semiHidden="0" w:uiPriority="60" w:unhideWhenUsed="0"/>
+    <w:lsdException w:name="Light List Accent 1" w:semiHidden="0" w:uiPriority="61" w:unhideWhenUsed="0"/>
+    <w:lsdException w:name="Light Grid Accent 1" w:semiHidden="0" w:uiPriority="62" w:unhideWhenUsed="0"/>
+    <w:lsdException w:name="Medium Shading 1 Accent 1" w:semiHidden="0" w:uiPriority="63" w:unhideWhenUsed="0"/>
+    <w:lsdException w:name="Medium Shading 2 Accent 1" w:semiHidden="0" w:uiPriority="64" w:unhideWhenUsed="0"/>
+    <w:lsdException w:name="Medium List 1 Accent 1" w:semiHidden="0" w:uiPriority="65" w:unhideWhenUsed="0"/>
+    <w:lsdException w:name="Revision" w:unhideWhenUsed="0"/>
+    <w:lsdException w:name="List Paragraph" w:semiHidden="0" w:uiPriority="34" w:unhideWhenUsed="0" w:qFormat="1"/>
+    <w:lsdException w:name="Quote" w:semiHidden="0" w:uiPriority="29" w:unhideWhenUsed="0" w:qFormat="1"/>
+    <w:lsdException w:name="Intense Quote" w:semiHidden="0" w:uiPriority="30" w:unhideWhenUsed="0" w:qFormat="1"/>
+    <w:lsdException w:name="Medium List 2 Accent 1" w:semiHidden="0" w:uiPriority="66" w:unhideWhenUsed="0"/>
+    <w:lsdException w:name="Medium Grid 1 Accent 1" w:semiHidden="0" w:uiPriority="67" w:unhideWhenUsed="0"/>
+    <w:lsdException w:name="Medium Grid 2 Accent 1" w:semiHidden="0" w:uiPriority="68" w:unhideWhenUsed="0"/>
+    <w:lsdException w:name="Medium Grid 3 Accent 1" w:semiHidden="0" w:uiPriority="69" w:unhideWhenUsed="0"/>
+    <w:lsdException w:name="Dark List Accent 1" w:semiHidden="0" w:uiPriority="70" w:unhideWhenUsed="0"/>
+    <w:lsdException w:name="Colorful Shading Accent 1" w:semiHidden="0" w:uiPriority="71" w:unhideWhenUsed="0"/>
+    <w:lsdException w:name="Colorful List Accent 1" w:semiHidden="0" w:uiPriority="72" w:unhideWhenUsed="0"/>
+    <w:lsdException w:name="Colorful Grid Accent 1" w:semiHidden="0" w:uiPriority="73" w:unhideWhenUsed="0"/>
+    <w:lsdException w:name="Light Shading Accent 2" w:semiHidden="0" w:uiPriority="60" w:unhideWhenUsed="0"/>
+    <w:lsdException w:name="Light List Accent 2" w:semiHidden="0" w:uiPriority="61" w:unhideWhenUsed="0"/>
+    <w:lsdException w:name="Light Grid Accent 2" w:semiHidden="0" w:uiPriority="62" w:unhideWhenUsed="0"/>
+    <w:lsdException w:name="Medium Shading 1 Accent 2" w:semiHidden="0" w:uiPriority="63" w:unhideWhenUsed="0"/>
+    <w:lsdException w:name="Medium Shading 2 Accent 2" w:semiHidden="0" w:uiPriority="64" w:unhideWhenUsed="0"/>
+    <w:lsdException w:name="Medium List 1 Accent 2" w:semiHidden="0" w:uiPriority="65" w:unhideWhenUsed="0"/>
+    <w:lsdException w:name="Medium List 2 Accent 2" w:semiHidden="0" w:uiPriority="66" w:unhideWhenUsed="0"/>
+    <w:lsdException w:name="Medium Grid 1 Accent 2" w:semiHidden="0" w:uiPriority="67" w:unhideWhenUsed="0"/>
+    <w:lsdException w:name="Medium Grid 2 Accent 2" w:semiHidden="0" w:uiPriority="68" w:unhideWhenUsed="0"/>
+    <w:lsdException w:name="Medium Grid 3 Accent 2" w:semiHidden="0" w:uiPriority="69" w:unhideWhenUsed="0"/>
+    <w:lsdException w:name="Dark List Accent 2" w:semiHidden="0" w:uiPriority="70" w:unhideWhenUsed="0"/>
+    <w:lsdException w:name="Colorful Shading Accent 2" w:semiHidden="0" w:uiPriority="71" w:unhideWhenUsed="0"/>
+    <w:lsdException w:name="Colorful List Accent 2" w:semiHidden="0" w:uiPriority="72" w:unhideWhenUsed="0"/>
+    <w:lsdException w:name="Colorful Grid Accent 2" w:semiHidden="0" w:uiPriority="73" w:unhideWhenUsed="0"/>
+    <w:lsdException w:name="Light Shading Accent 3" w:semiHidden="0" w:uiPriority="60" w:unhideWhenUsed="0"/>
+    <w:lsdException w:name="Light List Accent 3" w:semiHidden="0" w:uiPriority="61" w:unhideWhenUsed="0"/>
+    <w:lsdException w:name="Light Grid Accent 3" w:semiHidden="0" w:uiPriority="62" w:unhideWhenUsed="0"/>
+    <w:lsdException w:name="Medium Shading 1 Accent 3" w:semiHidden="0" w:uiPriority="63" w:unhideWhenUsed="0"/>
+    <w:lsdException w:name="Medium Shading 2 Accent 3" w:semiHidden="0" w:uiPriority="64" w:unhideWhenUsed="0"/>
+    <w:lsdException w:name="Medium List 1 Accent 3" w:semiHidden="0" w:uiPriority="65" w:unhideWhenUsed="0"/>
+    <w:lsdException w:name="Medium List 2 Accent 3" w:semiHidden="0" w:uiPriority="66" w:unhideWhenUsed="0"/>
+    <w:lsdException w:name="Medium Grid 1 Accent 3" w:semiHidden="0" w:uiPriority="67" w:unhideWhenUsed="0"/>
+    <w:lsdException w:name="Medium Grid 2 Accent 3" w:semiHidden="0" w:uiPriority="68" w:unhideWhenUsed="0"/>
+    <w:lsdException w:name="Medium Grid 3 Accent 3" w:semiHidden="0" w:uiPriority="69" w:unhideWhenUsed="0"/>
+    <w:lsdException w:name="Dark List Accent 3" w:semiHidden="0" w:uiPriority="70" w:unhideWhenUsed="0"/>
+    <w:lsdException w:name="Colorful Shading Accent 3" w:semiHidden="0" w:uiPriority="71" w:unhideWhenUsed="0"/>
+    <w:lsdException w:name="Colorful List Accent 3" w:semiHidden="0" w:uiPriority="72" w:unhideWhenUsed="0"/>
+    <w:lsdException w:name="Colorful Grid Accent 3" w:semiHidden="0" w:uiPriority="73" w:unhideWhenUsed="0"/>
+    <w:lsdException w:name="Light Shading Accent 4" w:semiHidden="0" w:uiPriority="60" w:unhideWhenUsed="0"/>
+    <w:lsdException w:name="Light List Accent 4" w:semiHidden="0" w:uiPriority="61" w:unhideWhenUsed="0"/>
+    <w:lsdException w:name="Light Grid Accent 4" w:semiHidden="0" w:uiPriority="62" w:unhideWhenUsed="0"/>
+    <w:lsdException w:name="Medium Shading 1 Accent 4" w:semiHidden="0" w:uiPriority="63" w:unhideWhenUsed="0"/>
+    <w:lsdException w:name="Medium Shading 2 Accent 4" w:semiHidden="0" w:uiPriority="64" w:unhideWhenUsed="0"/>
+    <w:lsdException w:name="Medium List 1 Accent 4" w:semiHidden="0" w:uiPriority="65" w:unhideWhenUsed="0"/>
+    <w:lsdException w:name="Medium List 2 Accent 4" w:semiHidden="0" w:uiPriority="66" w:unhideWhenUsed="0"/>
+    <w:lsdException w:name="Medium Grid 1 Accent 4" w:semiHidden="0" w:uiPriority="67" w:unhideWhenUsed="0"/>
+    <w:lsdException w:name="Medium Grid 2 Accent 4" w:semiHidden="0" w:uiPriority="68" w:unhideWhenUsed="0"/>
+    <w:lsdException w:name="Medium Grid 3 Accent 4" w:semiHidden="0" w:uiPriority="69" w:unhideWhenUsed="0"/>
+    <w:lsdException w:name="Dark List Accent 4" w:semiHidden="0" w:uiPriority="70" w:unhideWhenUsed="0"/>
+    <w:lsdException w:name="Colorful Shading Accent 4" w:semiHidden="0" w:uiPriority="71" w:unhideWhenUsed="0"/>
+    <w:lsdException w:name="Colorful List Accent 4" w:semiHidden="0" w:uiPriority="72" w:unhideWhenUsed="0"/>
+    <w:lsdException w:name="Colorful Grid Accent 4" w:semiHidden="0" w:uiPriority="73" w:unhideWhenUsed="0"/>
+    <w:lsdException w:name="Light Shading Accent 5" w:semiHidden="0" w:uiPriority="60" w:unhideWhenUsed="0"/>
+    <w:lsdException w:name="Light List Accent 5" w:semiHidden="0" w:uiPriority="61" w:unhideWhenUsed="0"/>
+    <w:lsdException w:name="Light Grid Accent 5" w:semiHidden="0" w:uiPriority="62" w:unhideWhenUsed="0"/>
+    <w:lsdException w:name="Medium Shading 1 Accent 5" w:semiHidden="0" w:uiPriority="63" w:unhideWhenUsed="0"/>
+    <w:lsdException w:name="Medium Shading 2 Accent 5" w:semiHidden="0" w:uiPriority="64" w:unhideWhenUsed="0"/>
+    <w:lsdException w:name="Medium List 1 Accent 5" w:semiHidden="0" w:uiPriority="65" w:unhideWhenUsed="0"/>
+    <w:lsdException w:name="Medium List 2 Accent 5" w:semiHidden="0" w:uiPriority="66" w:unhideWhenUsed="0"/>
+    <w:lsdException w:name="Medium Grid 1 Accent 5" w:semiHidden="0" w:uiPriority="67" w:unhideWhenUsed="0"/>
+    <w:lsdException w:name="Medium Grid 2 Accent 5" w:semiHidden="0" w:uiPriority="68" w:unhideWhenUsed="0"/>
+    <w:lsdException w:name="Medium Grid 3 Accent 5" w:semiHidden="0" w:uiPriority="69" w:unhideWhenUsed="0"/>
+    <w:lsdException w:name="Dark List Accent 5" w:semiHidden="0" w:uiPriority="70" w:unhideWhenUsed="0"/>
+    <w:lsdException w:name="Colorful Shading Accent 5" w:semiHidden="0" w:uiPriority="71" w:unhideWhenUsed="0"/>
+    <w:lsdException w:name="Colorful List Accent 5" w:semiHidden="0" w:uiPriority="72" w:unhideWhenUsed="0"/>
+    <w:lsdException w:name="Colorful Grid Accent 5" w:semiHidden="0" w:uiPriority="73" w:unhideWhenUsed="0"/>
+    <w:lsdException w:name="Light Shading Accent 6" w:semiHidden="0" w:uiPriority="60" w:unhideWhenUsed="0"/>
+    <w:lsdException w:name="Light List Accent 6" w:semiHidden="0" w:uiPriority="61" w:unhideWhenUsed="0"/>
+    <w:lsdException w:name="Light Grid Accent 6" w:semiHidden="0" w:uiPriority="62" w:unhideWhenUsed="0"/>
+    <w:lsdException w:name="Medium Shading 1 Accent 6" w:semiHidden="0" w:uiPriority="63" w:unhideWhenUsed="0"/>
+    <w:lsdException w:name="Medium Shading 2 Accent 6" w:semiHidden="0" w:uiPriority="64" w:unhideWhenUsed="0"/>
+    <w:lsdException w:name="Medium List 1 Accent 6" w:semiHidden="0" w:uiPriority="65" w:unhideWhenUsed="0"/>
+    <w:lsdException w:name="Medium List 2 Accent 6" w:semiHidden="0" w:uiPriority="66" w:unhideWhenUsed="0"/>
+    <w:lsdException w:name="Medium Grid 1 Accent 6" w:semiHidden="0" w:uiPriority="67" w:unhideWhenUsed="0"/>
+    <w:lsdException w:name="Medium Grid 2 Accent 6" w:semiHidden="0" w:uiPriority="68" w:unhideWhenUsed="0"/>
+    <w:lsdException w:name="Medium Grid 3 Accent 6" w:semiHidden="0" w:uiPriority="69" w:unhideWhenUsed="0"/>
+    <w:lsdException w:name="Dark List Accent 6" w:semiHidden="0" w:uiPriority="70" w:unhideWhenUsed="0"/>
+    <w:lsdException w:name="Colorful Shading Accent 6" w:semiHidden="0" w:uiPriority="71" w:unhideWhenUsed="0"/>
+    <w:lsdException w:name="Colorful List Accent 6" w:semiHidden="0" w:uiPriority="72" w:unhideWhenUsed="0"/>
+    <w:lsdException w:name="Colorful Grid Accent 6" w:semiHidden="0" w:uiPriority="73" w:unhideWhenUsed="0"/>
+    <w:lsdException w:name="Subtle Emphasis" w:semiHidden="0" w:uiPriority="19" w:unhideWhenUsed="0" w:qFormat="1"/>
+    <w:lsdException w:name="Intense Emphasis" w:semiHidden="0" w:uiPriority="21" w:unhideWhenUsed="0" w:qFormat="1"/>
+    <w:lsdException w:name="Subtle Reference" w:semiHidden="0" w:uiPriority="31" w:unhideWhenUsed="0" w:qFormat="1"/>
+    <w:lsdException w:name="Intense Reference" w:semiHidden="0" w:uiPriority="32" w:unhideWhenUsed="0" w:qFormat="1"/>
+    <w:lsdException w:name="Book Title" w:semiHidden="0" w:uiPriority="33" w:unhideWhenUsed="0" w:qFormat="1"/>
+    <w:lsdException w:name="Bibliography" w:uiPriority="37"/>
+    <w:lsdException w:name="TOC Heading" w:uiPriority="39" w:qFormat="1"/>
   </w:latentStyles>
   <w:style w:type="paragraph" w:default="1" w:styleId="Normalny">
     <w:name w:val="Normal"/>
@@ -4962,6 +6453,393 @@
       <w:sz w:val="16"/>
       <w:szCs w:val="16"/>
     </w:rPr>
+  </w:style>
+  <w:style w:type="paragraph" w:styleId="Nagwek">
+    <w:name w:val="header"/>
+    <w:basedOn w:val="Normalny"/>
+    <w:link w:val="NagwekZnak"/>
+    <w:uiPriority w:val="99"/>
+    <w:unhideWhenUsed/>
+    <w:rsid w:val="00175D0E"/>
+    <w:pPr>
+      <w:tabs>
+        <w:tab w:val="center" w:pos="4536"/>
+        <w:tab w:val="right" w:pos="9072"/>
+      </w:tabs>
+      <w:spacing w:after="0" w:line="240" w:lineRule="auto"/>
+    </w:pPr>
+  </w:style>
+  <w:style w:type="character" w:customStyle="1" w:styleId="NagwekZnak">
+    <w:name w:val="Nagłówek Znak"/>
+    <w:basedOn w:val="Domylnaczcionkaakapitu"/>
+    <w:link w:val="Nagwek"/>
+    <w:uiPriority w:val="99"/>
+    <w:rsid w:val="00175D0E"/>
+    <w:rPr>
+      <w:rFonts w:asciiTheme="majorHAnsi" w:eastAsiaTheme="majorEastAsia" w:hAnsiTheme="majorHAnsi" w:cstheme="majorBidi"/>
+    </w:rPr>
+  </w:style>
+  <w:style w:type="paragraph" w:styleId="Stopka">
+    <w:name w:val="footer"/>
+    <w:basedOn w:val="Normalny"/>
+    <w:link w:val="StopkaZnak"/>
+    <w:uiPriority w:val="99"/>
+    <w:unhideWhenUsed/>
+    <w:rsid w:val="00175D0E"/>
+    <w:pPr>
+      <w:tabs>
+        <w:tab w:val="center" w:pos="4536"/>
+        <w:tab w:val="right" w:pos="9072"/>
+      </w:tabs>
+      <w:spacing w:after="0" w:line="240" w:lineRule="auto"/>
+    </w:pPr>
+  </w:style>
+  <w:style w:type="character" w:customStyle="1" w:styleId="StopkaZnak">
+    <w:name w:val="Stopka Znak"/>
+    <w:basedOn w:val="Domylnaczcionkaakapitu"/>
+    <w:link w:val="Stopka"/>
+    <w:uiPriority w:val="99"/>
+    <w:rsid w:val="00175D0E"/>
+    <w:rPr>
+      <w:rFonts w:asciiTheme="majorHAnsi" w:eastAsiaTheme="majorEastAsia" w:hAnsiTheme="majorHAnsi" w:cstheme="majorBidi"/>
+    </w:rPr>
+  </w:style>
+  <w:style w:type="character" w:customStyle="1" w:styleId="apple-converted-space">
+    <w:name w:val="apple-converted-space"/>
+    <w:basedOn w:val="Domylnaczcionkaakapitu"/>
+    <w:rsid w:val="000019FD"/>
+  </w:style>
+</w:styles>
+</file>
+
+<file path=word/stylesWithEffects.xml><?xml version="1.0" encoding="utf-8"?>
+<w:styles xmlns:wpc="http://schemas.microsoft.com/office/word/2010/wordprocessingCanvas" xmlns:mc="http://schemas.openxmlformats.org/markup-compatibility/2006" xmlns:o="urn:schemas-microsoft-com:office:office" xmlns:r="http://schemas.openxmlformats.org/officeDocument/2006/relationships" xmlns:m="http://schemas.openxmlformats.org/officeDocument/2006/math" xmlns:v="urn:schemas-microsoft-com:vml" xmlns:wp14="http://schemas.microsoft.com/office/word/2010/wordprocessingDrawing" xmlns:wp="http://schemas.openxmlformats.org/drawingml/2006/wordprocessingDrawing" xmlns:w10="urn:schemas-microsoft-com:office:word" xmlns:w="http://schemas.openxmlformats.org/wordprocessingml/2006/main" xmlns:w14="http://schemas.microsoft.com/office/word/2010/wordml" xmlns:wpg="http://schemas.microsoft.com/office/word/2010/wordprocessingGroup" xmlns:wpi="http://schemas.microsoft.com/office/word/2010/wordprocessingInk" xmlns:wne="http://schemas.microsoft.com/office/word/2006/wordml" xmlns:wps="http://schemas.microsoft.com/office/word/2010/wordprocessingShape" mc:Ignorable="w14 wp14">
+  <w:docDefaults>
+    <w:rPrDefault>
+      <w:rPr>
+        <w:rFonts w:asciiTheme="minorHAnsi" w:eastAsiaTheme="minorHAnsi" w:hAnsiTheme="minorHAnsi" w:cstheme="minorBidi"/>
+        <w:sz w:val="22"/>
+        <w:szCs w:val="22"/>
+        <w:lang w:val="pl-PL" w:eastAsia="en-US" w:bidi="ar-SA"/>
+      </w:rPr>
+    </w:rPrDefault>
+    <w:pPrDefault>
+      <w:pPr>
+        <w:spacing w:after="160" w:line="259" w:lineRule="auto"/>
+      </w:pPr>
+    </w:pPrDefault>
+  </w:docDefaults>
+  <w:latentStyles w:defLockedState="0" w:defUIPriority="99" w:defSemiHidden="1" w:defUnhideWhenUsed="1" w:defQFormat="0" w:count="267">
+    <w:lsdException w:name="Normal" w:semiHidden="0" w:uiPriority="0" w:unhideWhenUsed="0" w:qFormat="1"/>
+    <w:lsdException w:name="heading 1" w:semiHidden="0" w:uiPriority="9" w:unhideWhenUsed="0" w:qFormat="1"/>
+    <w:lsdException w:name="heading 2" w:uiPriority="9" w:qFormat="1"/>
+    <w:lsdException w:name="heading 3" w:uiPriority="9" w:qFormat="1"/>
+    <w:lsdException w:name="heading 4" w:uiPriority="9" w:qFormat="1"/>
+    <w:lsdException w:name="heading 5" w:uiPriority="9" w:qFormat="1"/>
+    <w:lsdException w:name="heading 6" w:uiPriority="9" w:qFormat="1"/>
+    <w:lsdException w:name="heading 7" w:uiPriority="9" w:qFormat="1"/>
+    <w:lsdException w:name="heading 8" w:uiPriority="9" w:qFormat="1"/>
+    <w:lsdException w:name="heading 9" w:uiPriority="9" w:qFormat="1"/>
+    <w:lsdException w:name="toc 1" w:uiPriority="39"/>
+    <w:lsdException w:name="toc 2" w:uiPriority="39"/>
+    <w:lsdException w:name="toc 3" w:uiPriority="39"/>
+    <w:lsdException w:name="toc 4" w:uiPriority="39"/>
+    <w:lsdException w:name="toc 5" w:uiPriority="39"/>
+    <w:lsdException w:name="toc 6" w:uiPriority="39"/>
+    <w:lsdException w:name="toc 7" w:uiPriority="39"/>
+    <w:lsdException w:name="toc 8" w:uiPriority="39"/>
+    <w:lsdException w:name="toc 9" w:uiPriority="39"/>
+    <w:lsdException w:name="footnote text" w:uiPriority="0"/>
+    <w:lsdException w:name="caption" w:uiPriority="35" w:qFormat="1"/>
+    <w:lsdException w:name="footnote reference" w:uiPriority="0"/>
+    <w:lsdException w:name="Title" w:semiHidden="0" w:uiPriority="10" w:unhideWhenUsed="0" w:qFormat="1"/>
+    <w:lsdException w:name="Default Paragraph Font" w:uiPriority="1"/>
+    <w:lsdException w:name="Subtitle" w:semiHidden="0" w:uiPriority="11" w:unhideWhenUsed="0" w:qFormat="1"/>
+    <w:lsdException w:name="Strong" w:semiHidden="0" w:uiPriority="22" w:unhideWhenUsed="0" w:qFormat="1"/>
+    <w:lsdException w:name="Emphasis" w:semiHidden="0" w:uiPriority="20" w:unhideWhenUsed="0" w:qFormat="1"/>
+    <w:lsdException w:name="Table Grid" w:semiHidden="0" w:uiPriority="39" w:unhideWhenUsed="0"/>
+    <w:lsdException w:name="Placeholder Text" w:unhideWhenUsed="0"/>
+    <w:lsdException w:name="No Spacing" w:semiHidden="0" w:uiPriority="1" w:unhideWhenUsed="0" w:qFormat="1"/>
+    <w:lsdException w:name="Light Shading" w:semiHidden="0" w:uiPriority="60" w:unhideWhenUsed="0"/>
+    <w:lsdException w:name="Light List" w:semiHidden="0" w:uiPriority="61" w:unhideWhenUsed="0"/>
+    <w:lsdException w:name="Light Grid" w:semiHidden="0" w:uiPriority="62" w:unhideWhenUsed="0"/>
+    <w:lsdException w:name="Medium Shading 1" w:semiHidden="0" w:uiPriority="63" w:unhideWhenUsed="0"/>
+    <w:lsdException w:name="Medium Shading 2" w:semiHidden="0" w:uiPriority="64" w:unhideWhenUsed="0"/>
+    <w:lsdException w:name="Medium List 1" w:semiHidden="0" w:uiPriority="65" w:unhideWhenUsed="0"/>
+    <w:lsdException w:name="Medium List 2" w:semiHidden="0" w:uiPriority="66" w:unhideWhenUsed="0"/>
+    <w:lsdException w:name="Medium Grid 1" w:semiHidden="0" w:uiPriority="67" w:unhideWhenUsed="0"/>
+    <w:lsdException w:name="Medium Grid 2" w:semiHidden="0" w:uiPriority="68" w:unhideWhenUsed="0"/>
+    <w:lsdException w:name="Medium Grid 3" w:semiHidden="0" w:uiPriority="69" w:unhideWhenUsed="0"/>
+    <w:lsdException w:name="Dark List" w:semiHidden="0" w:uiPriority="70" w:unhideWhenUsed="0"/>
+    <w:lsdException w:name="Colorful Shading" w:semiHidden="0" w:uiPriority="71" w:unhideWhenUsed="0"/>
+    <w:lsdException w:name="Colorful List" w:semiHidden="0" w:uiPriority="72" w:unhideWhenUsed="0"/>
+    <w:lsdException w:name="Colorful Grid" w:semiHidden="0" w:uiPriority="73" w:unhideWhenUsed="0"/>
+    <w:lsdException w:name="Light Shading Accent 1" w:semiHidden="0" w:uiPriority="60" w:unhideWhenUsed="0"/>
+    <w:lsdException w:name="Light List Accent 1" w:semiHidden="0" w:uiPriority="61" w:unhideWhenUsed="0"/>
+    <w:lsdException w:name="Light Grid Accent 1" w:semiHidden="0" w:uiPriority="62" w:unhideWhenUsed="0"/>
+    <w:lsdException w:name="Medium Shading 1 Accent 1" w:semiHidden="0" w:uiPriority="63" w:unhideWhenUsed="0"/>
+    <w:lsdException w:name="Medium Shading 2 Accent 1" w:semiHidden="0" w:uiPriority="64" w:unhideWhenUsed="0"/>
+    <w:lsdException w:name="Medium List 1 Accent 1" w:semiHidden="0" w:uiPriority="65" w:unhideWhenUsed="0"/>
+    <w:lsdException w:name="Revision" w:unhideWhenUsed="0"/>
+    <w:lsdException w:name="List Paragraph" w:semiHidden="0" w:uiPriority="34" w:unhideWhenUsed="0" w:qFormat="1"/>
+    <w:lsdException w:name="Quote" w:semiHidden="0" w:uiPriority="29" w:unhideWhenUsed="0" w:qFormat="1"/>
+    <w:lsdException w:name="Intense Quote" w:semiHidden="0" w:uiPriority="30" w:unhideWhenUsed="0" w:qFormat="1"/>
+    <w:lsdException w:name="Medium List 2 Accent 1" w:semiHidden="0" w:uiPriority="66" w:unhideWhenUsed="0"/>
+    <w:lsdException w:name="Medium Grid 1 Accent 1" w:semiHidden="0" w:uiPriority="67" w:unhideWhenUsed="0"/>
+    <w:lsdException w:name="Medium Grid 2 Accent 1" w:semiHidden="0" w:uiPriority="68" w:unhideWhenUsed="0"/>
+    <w:lsdException w:name="Medium Grid 3 Accent 1" w:semiHidden="0" w:uiPriority="69" w:unhideWhenUsed="0"/>
+    <w:lsdException w:name="Dark List Accent 1" w:semiHidden="0" w:uiPriority="70" w:unhideWhenUsed="0"/>
+    <w:lsdException w:name="Colorful Shading Accent 1" w:semiHidden="0" w:uiPriority="71" w:unhideWhenUsed="0"/>
+    <w:lsdException w:name="Colorful List Accent 1" w:semiHidden="0" w:uiPriority="72" w:unhideWhenUsed="0"/>
+    <w:lsdException w:name="Colorful Grid Accent 1" w:semiHidden="0" w:uiPriority="73" w:unhideWhenUsed="0"/>
+    <w:lsdException w:name="Light Shading Accent 2" w:semiHidden="0" w:uiPriority="60" w:unhideWhenUsed="0"/>
+    <w:lsdException w:name="Light List Accent 2" w:semiHidden="0" w:uiPriority="61" w:unhideWhenUsed="0"/>
+    <w:lsdException w:name="Light Grid Accent 2" w:semiHidden="0" w:uiPriority="62" w:unhideWhenUsed="0"/>
+    <w:lsdException w:name="Medium Shading 1 Accent 2" w:semiHidden="0" w:uiPriority="63" w:unhideWhenUsed="0"/>
+    <w:lsdException w:name="Medium Shading 2 Accent 2" w:semiHidden="0" w:uiPriority="64" w:unhideWhenUsed="0"/>
+    <w:lsdException w:name="Medium List 1 Accent 2" w:semiHidden="0" w:uiPriority="65" w:unhideWhenUsed="0"/>
+    <w:lsdException w:name="Medium List 2 Accent 2" w:semiHidden="0" w:uiPriority="66" w:unhideWhenUsed="0"/>
+    <w:lsdException w:name="Medium Grid 1 Accent 2" w:semiHidden="0" w:uiPriority="67" w:unhideWhenUsed="0"/>
+    <w:lsdException w:name="Medium Grid 2 Accent 2" w:semiHidden="0" w:uiPriority="68" w:unhideWhenUsed="0"/>
+    <w:lsdException w:name="Medium Grid 3 Accent 2" w:semiHidden="0" w:uiPriority="69" w:unhideWhenUsed="0"/>
+    <w:lsdException w:name="Dark List Accent 2" w:semiHidden="0" w:uiPriority="70" w:unhideWhenUsed="0"/>
+    <w:lsdException w:name="Colorful Shading Accent 2" w:semiHidden="0" w:uiPriority="71" w:unhideWhenUsed="0"/>
+    <w:lsdException w:name="Colorful List Accent 2" w:semiHidden="0" w:uiPriority="72" w:unhideWhenUsed="0"/>
+    <w:lsdException w:name="Colorful Grid Accent 2" w:semiHidden="0" w:uiPriority="73" w:unhideWhenUsed="0"/>
+    <w:lsdException w:name="Light Shading Accent 3" w:semiHidden="0" w:uiPriority="60" w:unhideWhenUsed="0"/>
+    <w:lsdException w:name="Light List Accent 3" w:semiHidden="0" w:uiPriority="61" w:unhideWhenUsed="0"/>
+    <w:lsdException w:name="Light Grid Accent 3" w:semiHidden="0" w:uiPriority="62" w:unhideWhenUsed="0"/>
+    <w:lsdException w:name="Medium Shading 1 Accent 3" w:semiHidden="0" w:uiPriority="63" w:unhideWhenUsed="0"/>
+    <w:lsdException w:name="Medium Shading 2 Accent 3" w:semiHidden="0" w:uiPriority="64" w:unhideWhenUsed="0"/>
+    <w:lsdException w:name="Medium List 1 Accent 3" w:semiHidden="0" w:uiPriority="65" w:unhideWhenUsed="0"/>
+    <w:lsdException w:name="Medium List 2 Accent 3" w:semiHidden="0" w:uiPriority="66" w:unhideWhenUsed="0"/>
+    <w:lsdException w:name="Medium Grid 1 Accent 3" w:semiHidden="0" w:uiPriority="67" w:unhideWhenUsed="0"/>
+    <w:lsdException w:name="Medium Grid 2 Accent 3" w:semiHidden="0" w:uiPriority="68" w:unhideWhenUsed="0"/>
+    <w:lsdException w:name="Medium Grid 3 Accent 3" w:semiHidden="0" w:uiPriority="69" w:unhideWhenUsed="0"/>
+    <w:lsdException w:name="Dark List Accent 3" w:semiHidden="0" w:uiPriority="70" w:unhideWhenUsed="0"/>
+    <w:lsdException w:name="Colorful Shading Accent 3" w:semiHidden="0" w:uiPriority="71" w:unhideWhenUsed="0"/>
+    <w:lsdException w:name="Colorful List Accent 3" w:semiHidden="0" w:uiPriority="72" w:unhideWhenUsed="0"/>
+    <w:lsdException w:name="Colorful Grid Accent 3" w:semiHidden="0" w:uiPriority="73" w:unhideWhenUsed="0"/>
+    <w:lsdException w:name="Light Shading Accent 4" w:semiHidden="0" w:uiPriority="60" w:unhideWhenUsed="0"/>
+    <w:lsdException w:name="Light List Accent 4" w:semiHidden="0" w:uiPriority="61" w:unhideWhenUsed="0"/>
+    <w:lsdException w:name="Light Grid Accent 4" w:semiHidden="0" w:uiPriority="62" w:unhideWhenUsed="0"/>
+    <w:lsdException w:name="Medium Shading 1 Accent 4" w:semiHidden="0" w:uiPriority="63" w:unhideWhenUsed="0"/>
+    <w:lsdException w:name="Medium Shading 2 Accent 4" w:semiHidden="0" w:uiPriority="64" w:unhideWhenUsed="0"/>
+    <w:lsdException w:name="Medium List 1 Accent 4" w:semiHidden="0" w:uiPriority="65" w:unhideWhenUsed="0"/>
+    <w:lsdException w:name="Medium List 2 Accent 4" w:semiHidden="0" w:uiPriority="66" w:unhideWhenUsed="0"/>
+    <w:lsdException w:name="Medium Grid 1 Accent 4" w:semiHidden="0" w:uiPriority="67" w:unhideWhenUsed="0"/>
+    <w:lsdException w:name="Medium Grid 2 Accent 4" w:semiHidden="0" w:uiPriority="68" w:unhideWhenUsed="0"/>
+    <w:lsdException w:name="Medium Grid 3 Accent 4" w:semiHidden="0" w:uiPriority="69" w:unhideWhenUsed="0"/>
+    <w:lsdException w:name="Dark List Accent 4" w:semiHidden="0" w:uiPriority="70" w:unhideWhenUsed="0"/>
+    <w:lsdException w:name="Colorful Shading Accent 4" w:semiHidden="0" w:uiPriority="71" w:unhideWhenUsed="0"/>
+    <w:lsdException w:name="Colorful List Accent 4" w:semiHidden="0" w:uiPriority="72" w:unhideWhenUsed="0"/>
+    <w:lsdException w:name="Colorful Grid Accent 4" w:semiHidden="0" w:uiPriority="73" w:unhideWhenUsed="0"/>
+    <w:lsdException w:name="Light Shading Accent 5" w:semiHidden="0" w:uiPriority="60" w:unhideWhenUsed="0"/>
+    <w:lsdException w:name="Light List Accent 5" w:semiHidden="0" w:uiPriority="61" w:unhideWhenUsed="0"/>
+    <w:lsdException w:name="Light Grid Accent 5" w:semiHidden="0" w:uiPriority="62" w:unhideWhenUsed="0"/>
+    <w:lsdException w:name="Medium Shading 1 Accent 5" w:semiHidden="0" w:uiPriority="63" w:unhideWhenUsed="0"/>
+    <w:lsdException w:name="Medium Shading 2 Accent 5" w:semiHidden="0" w:uiPriority="64" w:unhideWhenUsed="0"/>
+    <w:lsdException w:name="Medium List 1 Accent 5" w:semiHidden="0" w:uiPriority="65" w:unhideWhenUsed="0"/>
+    <w:lsdException w:name="Medium List 2 Accent 5" w:semiHidden="0" w:uiPriority="66" w:unhideWhenUsed="0"/>
+    <w:lsdException w:name="Medium Grid 1 Accent 5" w:semiHidden="0" w:uiPriority="67" w:unhideWhenUsed="0"/>
+    <w:lsdException w:name="Medium Grid 2 Accent 5" w:semiHidden="0" w:uiPriority="68" w:unhideWhenUsed="0"/>
+    <w:lsdException w:name="Medium Grid 3 Accent 5" w:semiHidden="0" w:uiPriority="69" w:unhideWhenUsed="0"/>
+    <w:lsdException w:name="Dark List Accent 5" w:semiHidden="0" w:uiPriority="70" w:unhideWhenUsed="0"/>
+    <w:lsdException w:name="Colorful Shading Accent 5" w:semiHidden="0" w:uiPriority="71" w:unhideWhenUsed="0"/>
+    <w:lsdException w:name="Colorful List Accent 5" w:semiHidden="0" w:uiPriority="72" w:unhideWhenUsed="0"/>
+    <w:lsdException w:name="Colorful Grid Accent 5" w:semiHidden="0" w:uiPriority="73" w:unhideWhenUsed="0"/>
+    <w:lsdException w:name="Light Shading Accent 6" w:semiHidden="0" w:uiPriority="60" w:unhideWhenUsed="0"/>
+    <w:lsdException w:name="Light List Accent 6" w:semiHidden="0" w:uiPriority="61" w:unhideWhenUsed="0"/>
+    <w:lsdException w:name="Light Grid Accent 6" w:semiHidden="0" w:uiPriority="62" w:unhideWhenUsed="0"/>
+    <w:lsdException w:name="Medium Shading 1 Accent 6" w:semiHidden="0" w:uiPriority="63" w:unhideWhenUsed="0"/>
+    <w:lsdException w:name="Medium Shading 2 Accent 6" w:semiHidden="0" w:uiPriority="64" w:unhideWhenUsed="0"/>
+    <w:lsdException w:name="Medium List 1 Accent 6" w:semiHidden="0" w:uiPriority="65" w:unhideWhenUsed="0"/>
+    <w:lsdException w:name="Medium List 2 Accent 6" w:semiHidden="0" w:uiPriority="66" w:unhideWhenUsed="0"/>
+    <w:lsdException w:name="Medium Grid 1 Accent 6" w:semiHidden="0" w:uiPriority="67" w:unhideWhenUsed="0"/>
+    <w:lsdException w:name="Medium Grid 2 Accent 6" w:semiHidden="0" w:uiPriority="68" w:unhideWhenUsed="0"/>
+    <w:lsdException w:name="Medium Grid 3 Accent 6" w:semiHidden="0" w:uiPriority="69" w:unhideWhenUsed="0"/>
+    <w:lsdException w:name="Dark List Accent 6" w:semiHidden="0" w:uiPriority="70" w:unhideWhenUsed="0"/>
+    <w:lsdException w:name="Colorful Shading Accent 6" w:semiHidden="0" w:uiPriority="71" w:unhideWhenUsed="0"/>
+    <w:lsdException w:name="Colorful List Accent 6" w:semiHidden="0" w:uiPriority="72" w:unhideWhenUsed="0"/>
+    <w:lsdException w:name="Colorful Grid Accent 6" w:semiHidden="0" w:uiPriority="73" w:unhideWhenUsed="0"/>
+    <w:lsdException w:name="Subtle Emphasis" w:semiHidden="0" w:uiPriority="19" w:unhideWhenUsed="0" w:qFormat="1"/>
+    <w:lsdException w:name="Intense Emphasis" w:semiHidden="0" w:uiPriority="21" w:unhideWhenUsed="0" w:qFormat="1"/>
+    <w:lsdException w:name="Subtle Reference" w:semiHidden="0" w:uiPriority="31" w:unhideWhenUsed="0" w:qFormat="1"/>
+    <w:lsdException w:name="Intense Reference" w:semiHidden="0" w:uiPriority="32" w:unhideWhenUsed="0" w:qFormat="1"/>
+    <w:lsdException w:name="Book Title" w:semiHidden="0" w:uiPriority="33" w:unhideWhenUsed="0" w:qFormat="1"/>
+    <w:lsdException w:name="Bibliography" w:uiPriority="37"/>
+    <w:lsdException w:name="TOC Heading" w:uiPriority="39" w:qFormat="1"/>
+  </w:latentStyles>
+  <w:style w:type="paragraph" w:default="1" w:styleId="Normalny">
+    <w:name w:val="Normal"/>
+    <w:qFormat/>
+    <w:rsid w:val="00EE7C43"/>
+    <w:pPr>
+      <w:spacing w:after="200" w:line="252" w:lineRule="auto"/>
+    </w:pPr>
+    <w:rPr>
+      <w:rFonts w:asciiTheme="majorHAnsi" w:eastAsiaTheme="majorEastAsia" w:hAnsiTheme="majorHAnsi" w:cstheme="majorBidi"/>
+    </w:rPr>
+  </w:style>
+  <w:style w:type="character" w:default="1" w:styleId="Domylnaczcionkaakapitu">
+    <w:name w:val="Default Paragraph Font"/>
+    <w:uiPriority w:val="1"/>
+    <w:semiHidden/>
+    <w:unhideWhenUsed/>
+  </w:style>
+  <w:style w:type="table" w:default="1" w:styleId="Standardowy">
+    <w:name w:val="Normal Table"/>
+    <w:uiPriority w:val="99"/>
+    <w:semiHidden/>
+    <w:unhideWhenUsed/>
+    <w:tblPr>
+      <w:tblInd w:w="0" w:type="dxa"/>
+      <w:tblCellMar>
+        <w:top w:w="0" w:type="dxa"/>
+        <w:left w:w="108" w:type="dxa"/>
+        <w:bottom w:w="0" w:type="dxa"/>
+        <w:right w:w="108" w:type="dxa"/>
+      </w:tblCellMar>
+    </w:tblPr>
+  </w:style>
+  <w:style w:type="numbering" w:default="1" w:styleId="Bezlisty">
+    <w:name w:val="No List"/>
+    <w:uiPriority w:val="99"/>
+    <w:semiHidden/>
+    <w:unhideWhenUsed/>
+  </w:style>
+  <w:style w:type="paragraph" w:styleId="Tekstprzypisudolnego">
+    <w:name w:val="footnote text"/>
+    <w:basedOn w:val="Normalny"/>
+    <w:link w:val="TekstprzypisudolnegoZnak"/>
+    <w:semiHidden/>
+    <w:unhideWhenUsed/>
+    <w:rsid w:val="00EE7C43"/>
+    <w:pPr>
+      <w:spacing w:line="240" w:lineRule="auto"/>
+    </w:pPr>
+    <w:rPr>
+      <w:sz w:val="20"/>
+      <w:szCs w:val="20"/>
+    </w:rPr>
+  </w:style>
+  <w:style w:type="character" w:customStyle="1" w:styleId="TekstprzypisudolnegoZnak">
+    <w:name w:val="Tekst przypisu dolnego Znak"/>
+    <w:basedOn w:val="Domylnaczcionkaakapitu"/>
+    <w:link w:val="Tekstprzypisudolnego"/>
+    <w:semiHidden/>
+    <w:rsid w:val="00EE7C43"/>
+    <w:rPr>
+      <w:rFonts w:asciiTheme="majorHAnsi" w:eastAsiaTheme="majorEastAsia" w:hAnsiTheme="majorHAnsi" w:cstheme="majorBidi"/>
+      <w:sz w:val="20"/>
+      <w:szCs w:val="20"/>
+    </w:rPr>
+  </w:style>
+  <w:style w:type="character" w:styleId="Odwoanieprzypisudolnego">
+    <w:name w:val="footnote reference"/>
+    <w:basedOn w:val="Domylnaczcionkaakapitu"/>
+    <w:semiHidden/>
+    <w:unhideWhenUsed/>
+    <w:rsid w:val="00EE7C43"/>
+    <w:rPr>
+      <w:vertAlign w:val="superscript"/>
+    </w:rPr>
+  </w:style>
+  <w:style w:type="paragraph" w:styleId="Akapitzlist">
+    <w:name w:val="List Paragraph"/>
+    <w:basedOn w:val="Normalny"/>
+    <w:uiPriority w:val="34"/>
+    <w:qFormat/>
+    <w:rsid w:val="003F00C6"/>
+    <w:pPr>
+      <w:ind w:left="720"/>
+      <w:contextualSpacing/>
+    </w:pPr>
+  </w:style>
+  <w:style w:type="paragraph" w:styleId="Tekstdymka">
+    <w:name w:val="Balloon Text"/>
+    <w:basedOn w:val="Normalny"/>
+    <w:link w:val="TekstdymkaZnak"/>
+    <w:uiPriority w:val="99"/>
+    <w:semiHidden/>
+    <w:unhideWhenUsed/>
+    <w:rsid w:val="00C0695B"/>
+    <w:pPr>
+      <w:spacing w:after="0" w:line="240" w:lineRule="auto"/>
+    </w:pPr>
+    <w:rPr>
+      <w:rFonts w:ascii="Tahoma" w:hAnsi="Tahoma" w:cs="Tahoma"/>
+      <w:sz w:val="16"/>
+      <w:szCs w:val="16"/>
+    </w:rPr>
+  </w:style>
+  <w:style w:type="character" w:customStyle="1" w:styleId="TekstdymkaZnak">
+    <w:name w:val="Tekst dymka Znak"/>
+    <w:basedOn w:val="Domylnaczcionkaakapitu"/>
+    <w:link w:val="Tekstdymka"/>
+    <w:uiPriority w:val="99"/>
+    <w:semiHidden/>
+    <w:rsid w:val="00C0695B"/>
+    <w:rPr>
+      <w:rFonts w:ascii="Tahoma" w:eastAsiaTheme="majorEastAsia" w:hAnsi="Tahoma" w:cs="Tahoma"/>
+      <w:sz w:val="16"/>
+      <w:szCs w:val="16"/>
+    </w:rPr>
+  </w:style>
+  <w:style w:type="paragraph" w:styleId="Nagwek">
+    <w:name w:val="header"/>
+    <w:basedOn w:val="Normalny"/>
+    <w:link w:val="NagwekZnak"/>
+    <w:uiPriority w:val="99"/>
+    <w:unhideWhenUsed/>
+    <w:rsid w:val="00175D0E"/>
+    <w:pPr>
+      <w:tabs>
+        <w:tab w:val="center" w:pos="4536"/>
+        <w:tab w:val="right" w:pos="9072"/>
+      </w:tabs>
+      <w:spacing w:after="0" w:line="240" w:lineRule="auto"/>
+    </w:pPr>
+  </w:style>
+  <w:style w:type="character" w:customStyle="1" w:styleId="NagwekZnak">
+    <w:name w:val="Nagłówek Znak"/>
+    <w:basedOn w:val="Domylnaczcionkaakapitu"/>
+    <w:link w:val="Nagwek"/>
+    <w:uiPriority w:val="99"/>
+    <w:rsid w:val="00175D0E"/>
+    <w:rPr>
+      <w:rFonts w:asciiTheme="majorHAnsi" w:eastAsiaTheme="majorEastAsia" w:hAnsiTheme="majorHAnsi" w:cstheme="majorBidi"/>
+    </w:rPr>
+  </w:style>
+  <w:style w:type="paragraph" w:styleId="Stopka">
+    <w:name w:val="footer"/>
+    <w:basedOn w:val="Normalny"/>
+    <w:link w:val="StopkaZnak"/>
+    <w:uiPriority w:val="99"/>
+    <w:unhideWhenUsed/>
+    <w:rsid w:val="00175D0E"/>
+    <w:pPr>
+      <w:tabs>
+        <w:tab w:val="center" w:pos="4536"/>
+        <w:tab w:val="right" w:pos="9072"/>
+      </w:tabs>
+      <w:spacing w:after="0" w:line="240" w:lineRule="auto"/>
+    </w:pPr>
+  </w:style>
+  <w:style w:type="character" w:customStyle="1" w:styleId="StopkaZnak">
+    <w:name w:val="Stopka Znak"/>
+    <w:basedOn w:val="Domylnaczcionkaakapitu"/>
+    <w:link w:val="Stopka"/>
+    <w:uiPriority w:val="99"/>
+    <w:rsid w:val="00175D0E"/>
+    <w:rPr>
+      <w:rFonts w:asciiTheme="majorHAnsi" w:eastAsiaTheme="majorEastAsia" w:hAnsiTheme="majorHAnsi" w:cstheme="majorBidi"/>
+    </w:rPr>
+  </w:style>
+  <w:style w:type="character" w:customStyle="1" w:styleId="apple-converted-space">
+    <w:name w:val="apple-converted-space"/>
+    <w:basedOn w:val="Domylnaczcionkaakapitu"/>
+    <w:rsid w:val="000019FD"/>
   </w:style>
 </w:styles>
 </file>
@@ -5221,7 +7099,7 @@
   <a:extraClrSchemeLst/>
   <a:extLst>
     <a:ext uri="{05A4C25C-085E-4340-85A3-A5531E510DB2}">
-      <thm15:themeFamily xmlns:thm15="http://schemas.microsoft.com/office/thememl/2012/main" name="Office Theme" id="{62F939B6-93AF-4DB8-9C6B-D6C7DFDC589F}" vid="{4A3C46E8-61CC-4603-A589-7422A47A8E4A}"/>
+      <thm15:themeFamily xmlns:thm15="http://schemas.microsoft.com/office/thememl/2012/main" xmlns="" name="Office Theme" id="{62F939B6-93AF-4DB8-9C6B-D6C7DFDC589F}" vid="{4A3C46E8-61CC-4603-A589-7422A47A8E4A}"/>
     </a:ext>
   </a:extLst>
 </a:theme>

</xml_diff>